<commit_message>
Updated Test Plan documentation
</commit_message>
<xml_diff>
--- a/documentation/quality/JMGTCC-Test-Plan.docx
+++ b/documentation/quality/JMGTCC-Test-Plan.docx
@@ -1,12 +1,12 @@
 
 <file path=word/document.xml><?xml version="1.0" encoding="utf-8"?>
-<w:document xmlns:ve="http://schemas.openxmlformats.org/markup-compatibility/2006" xmlns:o="urn:schemas-microsoft-com:office:office" xmlns:r="http://schemas.openxmlformats.org/officeDocument/2006/relationships" xmlns:m="http://schemas.openxmlformats.org/officeDocument/2006/math" xmlns:v="urn:schemas-microsoft-com:vml" xmlns:wp="http://schemas.openxmlformats.org/drawingml/2006/wordprocessingDrawing" xmlns:w10="urn:schemas-microsoft-com:office:word" xmlns:w="http://schemas.openxmlformats.org/wordprocessingml/2006/main" xmlns:wne="http://schemas.microsoft.com/office/word/2006/wordml">
+<w:document xmlns:wpc="http://schemas.microsoft.com/office/word/2010/wordprocessingCanvas" xmlns:mc="http://schemas.openxmlformats.org/markup-compatibility/2006" xmlns:o="urn:schemas-microsoft-com:office:office" xmlns:r="http://schemas.openxmlformats.org/officeDocument/2006/relationships" xmlns:m="http://schemas.openxmlformats.org/officeDocument/2006/math" xmlns:v="urn:schemas-microsoft-com:vml" xmlns:wp14="http://schemas.microsoft.com/office/word/2010/wordprocessingDrawing" xmlns:wp="http://schemas.openxmlformats.org/drawingml/2006/wordprocessingDrawing" xmlns:w10="urn:schemas-microsoft-com:office:word" xmlns:w="http://schemas.openxmlformats.org/wordprocessingml/2006/main" xmlns:w14="http://schemas.microsoft.com/office/word/2010/wordml" xmlns:w15="http://schemas.microsoft.com/office/word/2012/wordml" xmlns:wpg="http://schemas.microsoft.com/office/word/2010/wordprocessingGroup" xmlns:wpi="http://schemas.microsoft.com/office/word/2010/wordprocessingInk" xmlns:wne="http://schemas.microsoft.com/office/word/2006/wordml" xmlns:wps="http://schemas.microsoft.com/office/word/2010/wordprocessingShape" mc:Ignorable="w14 w15 wp14">
   <w:body>
     <w:tbl>
       <w:tblPr>
         <w:tblW w:w="5000" w:type="pct"/>
         <w:jc w:val="center"/>
-        <w:tblLook w:val="04A0"/>
+        <w:tblLook w:val="04A0" w:firstRow="1" w:lastRow="0" w:firstColumn="1" w:lastColumn="0" w:noHBand="0" w:noVBand="1"/>
       </w:tblPr>
       <w:tblGrid>
         <w:gridCol w:w="9576"/>
@@ -36,7 +36,6 @@
                 <w:noProof/>
                 <w:sz w:val="24"/>
                 <w:szCs w:val="24"/>
-                <w:lang w:val="en-PH" w:eastAsia="en-PH"/>
               </w:rPr>
               <w:drawing>
                 <wp:inline distT="0" distB="0" distL="0" distR="0">
@@ -59,7 +58,7 @@
                           <a:blip r:embed="rId5" cstate="print">
                             <a:extLst>
                               <a:ext uri="{28A0092B-C50C-407E-A947-70E740481C1C}">
-                                <a14:useLocalDpi xmlns:a14="http://schemas.microsoft.com/office/drawing/2010/main" xmlns:wps="http://schemas.microsoft.com/office/word/2010/wordprocessingShape" xmlns:wpi="http://schemas.microsoft.com/office/word/2010/wordprocessingInk" xmlns:wpg="http://schemas.microsoft.com/office/word/2010/wordprocessingGroup" xmlns:w14="http://schemas.microsoft.com/office/word/2010/wordml" xmlns:w="http://schemas.openxmlformats.org/wordprocessingml/2006/main" xmlns:w10="urn:schemas-microsoft-com:office:word" xmlns:wp14="http://schemas.microsoft.com/office/word/2010/wordprocessingDrawing" xmlns:v="urn:schemas-microsoft-com:vml" xmlns:o="urn:schemas-microsoft-com:office:office" xmlns:mc="http://schemas.openxmlformats.org/markup-compatibility/2006" xmlns:wpc="http://schemas.microsoft.com/office/word/2010/wordprocessingCanvas" xmlns="" val="0"/>
+                                <a14:useLocalDpi xmlns:a14="http://schemas.microsoft.com/office/drawing/2010/main" val="0"/>
                               </a:ext>
                             </a:extLst>
                           </a:blip>
@@ -123,6 +122,7 @@
                 <w:dataBinding w:prefixMappings="xmlns:ns0='http://schemas.openxmlformats.org/officeDocument/2006/extended-properties'" w:xpath="/ns0:Properties[1]/ns0:Company[1]" w:storeItemID="{6668398D-A668-4E3E-A5EB-62B293D839F1}"/>
                 <w:text/>
               </w:sdtPr>
+              <w:sdtEndPr/>
               <w:sdtContent>
                 <w:r>
                   <w:rPr>
@@ -221,6 +221,7 @@
             <w:dataBinding w:prefixMappings="xmlns:ns0='http://schemas.openxmlformats.org/package/2006/metadata/core-properties' xmlns:ns1='http://purl.org/dc/elements/1.1/'" w:xpath="/ns0:coreProperties[1]/ns1:title[1]" w:storeItemID="{6C3C8BC8-F283-45AE-878A-BAB7291924A1}"/>
             <w:text/>
           </w:sdtPr>
+          <w:sdtEndPr/>
           <w:sdtContent>
             <w:tc>
               <w:tcPr>
@@ -275,6 +276,7 @@
             <w:dataBinding w:prefixMappings="xmlns:ns0='http://schemas.openxmlformats.org/package/2006/metadata/core-properties' xmlns:ns1='http://purl.org/dc/elements/1.1/'" w:xpath="/ns0:coreProperties[1]/ns1:subject[1]" w:storeItemID="{6C3C8BC8-F283-45AE-878A-BAB7291924A1}"/>
             <w:text/>
           </w:sdtPr>
+          <w:sdtEndPr/>
           <w:sdtContent>
             <w:tc>
               <w:tcPr>
@@ -381,8 +383,19 @@
                 <w:sz w:val="24"/>
                 <w:szCs w:val="28"/>
               </w:rPr>
-              <w:t>Arianne Bianca F. Papna</w:t>
-            </w:r>
+              <w:t xml:space="preserve">Arianne Bianca F. </w:t>
+            </w:r>
+            <w:proofErr w:type="spellStart"/>
+            <w:r>
+              <w:rPr>
+                <w:rFonts w:cs="Times New Roman"/>
+                <w:b/>
+                <w:sz w:val="24"/>
+                <w:szCs w:val="28"/>
+              </w:rPr>
+              <w:t>Papna</w:t>
+            </w:r>
+            <w:proofErr w:type="spellEnd"/>
           </w:p>
           <w:p>
             <w:pPr>
@@ -425,8 +438,19 @@
                 <w:sz w:val="24"/>
                 <w:szCs w:val="28"/>
               </w:rPr>
-              <w:t>Roxanne Therese A. Luangco</w:t>
-            </w:r>
+              <w:t xml:space="preserve">Roxanne Therese A. </w:t>
+            </w:r>
+            <w:proofErr w:type="spellStart"/>
+            <w:r>
+              <w:rPr>
+                <w:rFonts w:cs="Times New Roman"/>
+                <w:b/>
+                <w:sz w:val="24"/>
+                <w:szCs w:val="28"/>
+              </w:rPr>
+              <w:t>Luangco</w:t>
+            </w:r>
+            <w:proofErr w:type="spellEnd"/>
           </w:p>
           <w:p>
             <w:pPr>
@@ -522,6 +546,7 @@
               <w:calendar w:val="gregorian"/>
             </w:date>
           </w:sdtPr>
+          <w:sdtEndPr/>
           <w:sdtContent>
             <w:tc>
               <w:tcPr>
@@ -580,8 +605,19 @@
           <w:sz w:val="24"/>
           <w:szCs w:val="28"/>
         </w:rPr>
-        <w:t>Mr. Allan Cotecson</w:t>
-      </w:r>
+        <w:t xml:space="preserve">Mr. Allan </w:t>
+      </w:r>
+      <w:proofErr w:type="spellStart"/>
+      <w:r>
+        <w:rPr>
+          <w:rFonts w:cs="Times New Roman"/>
+          <w:b/>
+          <w:sz w:val="24"/>
+          <w:szCs w:val="28"/>
+        </w:rPr>
+        <w:t>Cotecson</w:t>
+      </w:r>
+      <w:proofErr w:type="spellEnd"/>
     </w:p>
     <w:p>
       <w:pPr>
@@ -635,7 +671,7 @@
           <w:color w:val="000000"/>
           <w:sz w:val="29"/>
           <w:szCs w:val="29"/>
-          <w:lang w:val="en-PH" w:eastAsia="en-PH"/>
+          <w:lang w:eastAsia="ja-JP"/>
         </w:rPr>
         <w:lastRenderedPageBreak/>
         <w:drawing>
@@ -657,7 +693,7 @@
                     <a:blip r:embed="rId6" cstate="print">
                       <a:extLst>
                         <a:ext uri="{28A0092B-C50C-407E-A947-70E740481C1C}">
-                          <a14:useLocalDpi xmlns:a14="http://schemas.microsoft.com/office/drawing/2010/main" xmlns:wps="http://schemas.microsoft.com/office/word/2010/wordprocessingShape" xmlns:wpi="http://schemas.microsoft.com/office/word/2010/wordprocessingInk" xmlns:wpg="http://schemas.microsoft.com/office/word/2010/wordprocessingGroup" xmlns:w14="http://schemas.microsoft.com/office/word/2010/wordml" xmlns:w="http://schemas.openxmlformats.org/wordprocessingml/2006/main" xmlns:w10="urn:schemas-microsoft-com:office:word" xmlns:wp14="http://schemas.microsoft.com/office/word/2010/wordprocessingDrawing" xmlns:v="urn:schemas-microsoft-com:vml" xmlns:o="urn:schemas-microsoft-com:office:office" xmlns:mc="http://schemas.openxmlformats.org/markup-compatibility/2006" xmlns:wpc="http://schemas.microsoft.com/office/word/2010/wordprocessingCanvas" xmlns="" val="0"/>
+                          <a14:useLocalDpi xmlns:a14="http://schemas.microsoft.com/office/drawing/2010/main" val="0"/>
                         </a:ext>
                       </a:extLst>
                     </a:blip>
@@ -1066,7 +1102,35 @@
         <w:rPr>
           <w:sz w:val="24"/>
         </w:rPr>
-        <w:t xml:space="preserve"> initially developed in Wordpress and has been migrated and revised in Yii 2.0 Framework using PHP Programming Language. The system database</w:t>
+        <w:t xml:space="preserve"> initially developed in </w:t>
+      </w:r>
+      <w:proofErr w:type="spellStart"/>
+      <w:r>
+        <w:rPr>
+          <w:sz w:val="24"/>
+        </w:rPr>
+        <w:t>Wordpress</w:t>
+      </w:r>
+      <w:proofErr w:type="spellEnd"/>
+      <w:r>
+        <w:rPr>
+          <w:sz w:val="24"/>
+        </w:rPr>
+        <w:t xml:space="preserve"> and has been migrated and revised in </w:t>
+      </w:r>
+      <w:proofErr w:type="spellStart"/>
+      <w:r>
+        <w:rPr>
+          <w:sz w:val="24"/>
+        </w:rPr>
+        <w:t>Yii</w:t>
+      </w:r>
+      <w:proofErr w:type="spellEnd"/>
+      <w:r>
+        <w:rPr>
+          <w:sz w:val="24"/>
+        </w:rPr>
+        <w:t xml:space="preserve"> 2.0 Framework using PHP Programming Language. The system database</w:t>
       </w:r>
       <w:r>
         <w:rPr>
@@ -1507,7 +1571,7 @@
           <w:insideV w:val="single" w:sz="6" w:space="0" w:color="000000"/>
         </w:tblBorders>
         <w:tblLayout w:type="fixed"/>
-        <w:tblLook w:val="0080"/>
+        <w:tblLook w:val="0080" w:firstRow="0" w:lastRow="0" w:firstColumn="1" w:lastColumn="0" w:noHBand="0" w:noVBand="0"/>
       </w:tblPr>
       <w:tblGrid>
         <w:gridCol w:w="2211"/>
@@ -1924,7 +1988,15 @@
               <w:jc w:val="both"/>
             </w:pPr>
             <w:r>
-              <w:t>The testing may also require to be manually conducted in localhost database server</w:t>
+              <w:t xml:space="preserve">The testing may also require to be manually conducted in </w:t>
+            </w:r>
+            <w:proofErr w:type="spellStart"/>
+            <w:r>
+              <w:t>localhost</w:t>
+            </w:r>
+            <w:proofErr w:type="spellEnd"/>
+            <w:r>
+              <w:t xml:space="preserve"> database server</w:t>
             </w:r>
           </w:p>
           <w:p>
@@ -2011,7 +2083,7 @@
           <w:insideV w:val="single" w:sz="6" w:space="0" w:color="000000"/>
         </w:tblBorders>
         <w:tblLayout w:type="fixed"/>
-        <w:tblLook w:val="0080"/>
+        <w:tblLook w:val="0080" w:firstRow="0" w:lastRow="0" w:firstColumn="1" w:lastColumn="0" w:noHBand="0" w:noVBand="0"/>
       </w:tblPr>
       <w:tblGrid>
         <w:gridCol w:w="2211"/>
@@ -3149,7 +3221,7 @@
         <w:tblStyle w:val="TableGrid"/>
         <w:tblW w:w="0" w:type="auto"/>
         <w:tblInd w:w="918" w:type="dxa"/>
-        <w:tblLook w:val="04A0"/>
+        <w:tblLook w:val="04A0" w:firstRow="1" w:lastRow="0" w:firstColumn="1" w:lastColumn="0" w:noHBand="0" w:noVBand="1"/>
       </w:tblPr>
       <w:tblGrid>
         <w:gridCol w:w="2790"/>
@@ -3386,7 +3458,7 @@
         <w:tblStyle w:val="TableGrid"/>
         <w:tblW w:w="0" w:type="auto"/>
         <w:tblInd w:w="918" w:type="dxa"/>
-        <w:tblLook w:val="04A0"/>
+        <w:tblLook w:val="04A0" w:firstRow="1" w:lastRow="0" w:firstColumn="1" w:lastColumn="0" w:noHBand="0" w:noVBand="1"/>
       </w:tblPr>
       <w:tblGrid>
         <w:gridCol w:w="2790"/>
@@ -3504,7 +3576,25 @@
                 <w:sz w:val="24"/>
                 <w:szCs w:val="24"/>
               </w:rPr>
-              <w:t>Number of passengers,other travel packages and requests</w:t>
+              <w:t xml:space="preserve">Number of </w:t>
+            </w:r>
+            <w:proofErr w:type="spellStart"/>
+            <w:r>
+              <w:rPr>
+                <w:rFonts w:eastAsia="Times New Roman" w:cs="Arial"/>
+                <w:sz w:val="24"/>
+                <w:szCs w:val="24"/>
+              </w:rPr>
+              <w:t>passengers,other</w:t>
+            </w:r>
+            <w:proofErr w:type="spellEnd"/>
+            <w:r>
+              <w:rPr>
+                <w:rFonts w:eastAsia="Times New Roman" w:cs="Arial"/>
+                <w:sz w:val="24"/>
+                <w:szCs w:val="24"/>
+              </w:rPr>
+              <w:t xml:space="preserve"> travel packages and requests</w:t>
             </w:r>
           </w:p>
         </w:tc>
@@ -3663,7 +3753,7 @@
         <w:tblStyle w:val="TableGrid"/>
         <w:tblW w:w="0" w:type="auto"/>
         <w:tblInd w:w="918" w:type="dxa"/>
-        <w:tblLook w:val="04A0"/>
+        <w:tblLook w:val="04A0" w:firstRow="1" w:lastRow="0" w:firstColumn="1" w:lastColumn="0" w:noHBand="0" w:noVBand="1"/>
       </w:tblPr>
       <w:tblGrid>
         <w:gridCol w:w="2790"/>
@@ -5009,7 +5099,6 @@
           <w:noProof/>
           <w:sz w:val="24"/>
           <w:szCs w:val="24"/>
-          <w:lang w:val="en-PH" w:eastAsia="en-PH"/>
         </w:rPr>
         <w:lastRenderedPageBreak/>
         <w:drawing>
@@ -5467,6 +5556,36 @@
     </w:p>
     <w:p>
       <w:pPr>
+        <w:pStyle w:val="NoSpacing"/>
+        <w:jc w:val="both"/>
+        <w:rPr>
+          <w:sz w:val="24"/>
+          <w:szCs w:val="24"/>
+        </w:rPr>
+      </w:pPr>
+    </w:p>
+    <w:p>
+      <w:pPr>
+        <w:pStyle w:val="NoSpacing"/>
+        <w:jc w:val="both"/>
+        <w:rPr>
+          <w:sz w:val="24"/>
+          <w:szCs w:val="24"/>
+        </w:rPr>
+      </w:pPr>
+    </w:p>
+    <w:p>
+      <w:pPr>
+        <w:pStyle w:val="NoSpacing"/>
+        <w:jc w:val="both"/>
+        <w:rPr>
+          <w:sz w:val="24"/>
+          <w:szCs w:val="24"/>
+        </w:rPr>
+      </w:pPr>
+    </w:p>
+    <w:p>
+      <w:pPr>
         <w:pStyle w:val="Heading2"/>
         <w:pBdr>
           <w:bottom w:val="single" w:sz="6" w:space="2" w:color="AAAAAA"/>
@@ -5490,6 +5609,7 @@
           <w:sz w:val="30"/>
           <w:szCs w:val="30"/>
         </w:rPr>
+        <w:lastRenderedPageBreak/>
         <w:t>Item Pass / Fail Criteria</w:t>
       </w:r>
     </w:p>
@@ -5523,7 +5643,6 @@
           <w:szCs w:val="24"/>
           <w:u w:val="single"/>
         </w:rPr>
-        <w:lastRenderedPageBreak/>
         <w:t>Login Module</w:t>
       </w:r>
     </w:p>
@@ -6095,7 +6214,7 @@
           <w:insideH w:val="none" w:sz="0" w:space="0" w:color="auto"/>
           <w:insideV w:val="none" w:sz="0" w:space="0" w:color="auto"/>
         </w:tblBorders>
-        <w:tblLook w:val="04A0"/>
+        <w:tblLook w:val="04A0" w:firstRow="1" w:lastRow="0" w:firstColumn="1" w:lastColumn="0" w:noHBand="0" w:noVBand="1"/>
       </w:tblPr>
       <w:tblGrid>
         <w:gridCol w:w="4338"/>
@@ -6625,7 +6744,7 @@
           <w:insideH w:val="none" w:sz="0" w:space="0" w:color="auto"/>
           <w:insideV w:val="none" w:sz="0" w:space="0" w:color="auto"/>
         </w:tblBorders>
-        <w:tblLook w:val="04A0"/>
+        <w:tblLook w:val="04A0" w:firstRow="1" w:lastRow="0" w:firstColumn="1" w:lastColumn="0" w:noHBand="0" w:noVBand="1"/>
       </w:tblPr>
       <w:tblGrid>
         <w:gridCol w:w="4338"/>
@@ -6650,7 +6769,6 @@
                 <w:sz w:val="24"/>
                 <w:szCs w:val="24"/>
               </w:rPr>
-              <w:lastRenderedPageBreak/>
               <w:t>Backend:</w:t>
             </w:r>
           </w:p>
@@ -6905,7 +7023,23 @@
           <w:sz w:val="24"/>
           <w:szCs w:val="24"/>
         </w:rPr>
-        <w:t>Registered users can manage their travel arrangements. (Create, Update, View).</w:t>
+        <w:t xml:space="preserve">Registered users can manage their travel arrangements. (Create, Update, </w:t>
+      </w:r>
+      <w:proofErr w:type="gramStart"/>
+      <w:r>
+        <w:rPr>
+          <w:sz w:val="24"/>
+          <w:szCs w:val="24"/>
+        </w:rPr>
+        <w:t>View</w:t>
+      </w:r>
+      <w:proofErr w:type="gramEnd"/>
+      <w:r>
+        <w:rPr>
+          <w:sz w:val="24"/>
+          <w:szCs w:val="24"/>
+        </w:rPr>
+        <w:t>).</w:t>
       </w:r>
     </w:p>
     <w:p>
@@ -7407,6 +7541,7 @@
           <w:sz w:val="24"/>
           <w:szCs w:val="24"/>
         </w:rPr>
+        <w:lastRenderedPageBreak/>
         <w:t>Test summary report</w:t>
       </w:r>
     </w:p>
@@ -7449,7 +7584,6 @@
           <w:sz w:val="24"/>
           <w:szCs w:val="24"/>
         </w:rPr>
-        <w:lastRenderedPageBreak/>
         <w:t>Release notes</w:t>
       </w:r>
     </w:p>
@@ -7515,7 +7649,7 @@
       <w:tblPr>
         <w:tblStyle w:val="MediumGrid1-Accent3"/>
         <w:tblW w:w="0" w:type="auto"/>
-        <w:tblLook w:val="04A0"/>
+        <w:tblLook w:val="04A0" w:firstRow="1" w:lastRow="0" w:firstColumn="1" w:lastColumn="0" w:noHBand="0" w:noVBand="1"/>
       </w:tblPr>
       <w:tblGrid>
         <w:gridCol w:w="4788"/>
@@ -7523,11 +7657,11 @@
       </w:tblGrid>
       <w:tr>
         <w:trPr>
-          <w:cnfStyle w:val="100000000000"/>
+          <w:cnfStyle w:val="100000000000" w:firstRow="1" w:lastRow="0" w:firstColumn="0" w:lastColumn="0" w:oddVBand="0" w:evenVBand="0" w:oddHBand="0" w:evenHBand="0" w:firstRowFirstColumn="0" w:firstRowLastColumn="0" w:lastRowFirstColumn="0" w:lastRowLastColumn="0"/>
         </w:trPr>
         <w:tc>
           <w:tcPr>
-            <w:cnfStyle w:val="001000000000"/>
+            <w:cnfStyle w:val="001000000000" w:firstRow="0" w:lastRow="0" w:firstColumn="1" w:lastColumn="0" w:oddVBand="0" w:evenVBand="0" w:oddHBand="0" w:evenHBand="0" w:firstRowFirstColumn="0" w:firstRowLastColumn="0" w:lastRowFirstColumn="0" w:lastRowLastColumn="0"/>
             <w:tcW w:w="4788" w:type="dxa"/>
           </w:tcPr>
           <w:p>
@@ -7566,7 +7700,7 @@
                 <w:numId w:val="0"/>
               </w:numPr>
               <w:jc w:val="both"/>
-              <w:cnfStyle w:val="100000000000"/>
+              <w:cnfStyle w:val="100000000000" w:firstRow="1" w:lastRow="0" w:firstColumn="0" w:lastColumn="0" w:oddVBand="0" w:evenVBand="0" w:oddHBand="0" w:evenHBand="0" w:firstRowFirstColumn="0" w:firstRowLastColumn="0" w:lastRowFirstColumn="0" w:lastRowLastColumn="0"/>
             </w:pPr>
             <w:r>
               <w:t>DESCRIPTION</w:t>
@@ -7576,11 +7710,11 @@
       </w:tr>
       <w:tr>
         <w:trPr>
-          <w:cnfStyle w:val="000000100000"/>
+          <w:cnfStyle w:val="000000100000" w:firstRow="0" w:lastRow="0" w:firstColumn="0" w:lastColumn="0" w:oddVBand="0" w:evenVBand="0" w:oddHBand="1" w:evenHBand="0" w:firstRowFirstColumn="0" w:firstRowLastColumn="0" w:lastRowFirstColumn="0" w:lastRowLastColumn="0"/>
         </w:trPr>
         <w:tc>
           <w:tcPr>
-            <w:cnfStyle w:val="001000000000"/>
+            <w:cnfStyle w:val="001000000000" w:firstRow="0" w:lastRow="0" w:firstColumn="1" w:lastColumn="0" w:oddVBand="0" w:evenVBand="0" w:oddHBand="0" w:evenHBand="0" w:firstRowFirstColumn="0" w:firstRowLastColumn="0" w:lastRowFirstColumn="0" w:lastRowLastColumn="0"/>
             <w:tcW w:w="4788" w:type="dxa"/>
           </w:tcPr>
           <w:p>
@@ -7620,7 +7754,7 @@
                 <w:numId w:val="0"/>
               </w:numPr>
               <w:jc w:val="both"/>
-              <w:cnfStyle w:val="000000100000"/>
+              <w:cnfStyle w:val="000000100000" w:firstRow="0" w:lastRow="0" w:firstColumn="0" w:lastColumn="0" w:oddVBand="0" w:evenVBand="0" w:oddHBand="1" w:evenHBand="0" w:firstRowFirstColumn="0" w:firstRowLastColumn="0" w:lastRowFirstColumn="0" w:lastRowLastColumn="0"/>
             </w:pPr>
             <w:r>
               <w:t>Detailed document of test cases.(Test case document)</w:t>
@@ -7631,7 +7765,7 @@
       <w:tr>
         <w:tc>
           <w:tcPr>
-            <w:cnfStyle w:val="001000000000"/>
+            <w:cnfStyle w:val="001000000000" w:firstRow="0" w:lastRow="0" w:firstColumn="1" w:lastColumn="0" w:oddVBand="0" w:evenVBand="0" w:oddHBand="0" w:evenHBand="0" w:firstRowFirstColumn="0" w:firstRowLastColumn="0" w:lastRowFirstColumn="0" w:lastRowLastColumn="0"/>
             <w:tcW w:w="4788" w:type="dxa"/>
           </w:tcPr>
           <w:p>
@@ -7671,7 +7805,7 @@
                 <w:numId w:val="0"/>
               </w:numPr>
               <w:jc w:val="both"/>
-              <w:cnfStyle w:val="000000000000"/>
+              <w:cnfStyle w:val="000000000000" w:firstRow="0" w:lastRow="0" w:firstColumn="0" w:lastColumn="0" w:oddVBand="0" w:evenVBand="0" w:oddHBand="0" w:evenHBand="0" w:firstRowFirstColumn="0" w:firstRowLastColumn="0" w:lastRowFirstColumn="0" w:lastRowLastColumn="0"/>
             </w:pPr>
             <w:r>
               <w:t>Created database will be used for testing purposes only and will be destroyed afterwards.(Test Data)</w:t>
@@ -7681,11 +7815,11 @@
       </w:tr>
       <w:tr>
         <w:trPr>
-          <w:cnfStyle w:val="000000100000"/>
+          <w:cnfStyle w:val="000000100000" w:firstRow="0" w:lastRow="0" w:firstColumn="0" w:lastColumn="0" w:oddVBand="0" w:evenVBand="0" w:oddHBand="1" w:evenHBand="0" w:firstRowFirstColumn="0" w:firstRowLastColumn="0" w:lastRowFirstColumn="0" w:lastRowLastColumn="0"/>
         </w:trPr>
         <w:tc>
           <w:tcPr>
-            <w:cnfStyle w:val="001000000000"/>
+            <w:cnfStyle w:val="001000000000" w:firstRow="0" w:lastRow="0" w:firstColumn="1" w:lastColumn="0" w:oddVBand="0" w:evenVBand="0" w:oddHBand="0" w:evenHBand="0" w:firstRowFirstColumn="0" w:firstRowLastColumn="0" w:lastRowFirstColumn="0" w:lastRowLastColumn="0"/>
             <w:tcW w:w="4788" w:type="dxa"/>
           </w:tcPr>
           <w:p>
@@ -7725,7 +7859,7 @@
                 <w:numId w:val="0"/>
               </w:numPr>
               <w:jc w:val="both"/>
-              <w:cnfStyle w:val="000000100000"/>
+              <w:cnfStyle w:val="000000100000" w:firstRow="0" w:lastRow="0" w:firstColumn="0" w:lastColumn="0" w:oddVBand="0" w:evenVBand="0" w:oddHBand="1" w:evenHBand="0" w:firstRowFirstColumn="0" w:firstRowLastColumn="0" w:lastRowFirstColumn="0" w:lastRowLastColumn="0"/>
             </w:pPr>
             <w:r>
               <w:t>Execute test scripts and study found defects.(Test plan, test scripts)</w:t>
@@ -7736,7 +7870,7 @@
       <w:tr>
         <w:tc>
           <w:tcPr>
-            <w:cnfStyle w:val="001000000000"/>
+            <w:cnfStyle w:val="001000000000" w:firstRow="0" w:lastRow="0" w:firstColumn="1" w:lastColumn="0" w:oddVBand="0" w:evenVBand="0" w:oddHBand="0" w:evenHBand="0" w:firstRowFirstColumn="0" w:firstRowLastColumn="0" w:lastRowFirstColumn="0" w:lastRowLastColumn="0"/>
             <w:tcW w:w="4788" w:type="dxa"/>
           </w:tcPr>
           <w:p>
@@ -7776,7 +7910,7 @@
                 <w:numId w:val="0"/>
               </w:numPr>
               <w:jc w:val="both"/>
-              <w:cnfStyle w:val="000000000000"/>
+              <w:cnfStyle w:val="000000000000" w:firstRow="0" w:lastRow="0" w:firstColumn="0" w:lastColumn="0" w:oddVBand="0" w:evenVBand="0" w:oddHBand="0" w:evenHBand="0" w:firstRowFirstColumn="0" w:firstRowLastColumn="0" w:lastRowFirstColumn="0" w:lastRowLastColumn="0"/>
             </w:pPr>
             <w:r>
               <w:t>Document the found defects.(Defect Report)</w:t>
@@ -7786,11 +7920,11 @@
       </w:tr>
       <w:tr>
         <w:trPr>
-          <w:cnfStyle w:val="000000100000"/>
+          <w:cnfStyle w:val="000000100000" w:firstRow="0" w:lastRow="0" w:firstColumn="0" w:lastColumn="0" w:oddVBand="0" w:evenVBand="0" w:oddHBand="1" w:evenHBand="0" w:firstRowFirstColumn="0" w:firstRowLastColumn="0" w:lastRowFirstColumn="0" w:lastRowLastColumn="0"/>
         </w:trPr>
         <w:tc>
           <w:tcPr>
-            <w:cnfStyle w:val="001000000000"/>
+            <w:cnfStyle w:val="001000000000" w:firstRow="0" w:lastRow="0" w:firstColumn="1" w:lastColumn="0" w:oddVBand="0" w:evenVBand="0" w:oddHBand="0" w:evenHBand="0" w:firstRowFirstColumn="0" w:firstRowLastColumn="0" w:lastRowFirstColumn="0" w:lastRowLastColumn="0"/>
             <w:tcW w:w="4788" w:type="dxa"/>
           </w:tcPr>
           <w:p>
@@ -7830,7 +7964,7 @@
                 <w:numId w:val="0"/>
               </w:numPr>
               <w:jc w:val="both"/>
-              <w:cnfStyle w:val="000000100000"/>
+              <w:cnfStyle w:val="000000100000" w:firstRow="0" w:lastRow="0" w:firstColumn="0" w:lastColumn="0" w:oddVBand="0" w:evenVBand="0" w:oddHBand="1" w:evenHBand="0" w:firstRowFirstColumn="0" w:firstRowLastColumn="0" w:lastRowFirstColumn="0" w:lastRowLastColumn="0"/>
             </w:pPr>
             <w:r>
               <w:t>Testing summary and reports. (Test Results and summary report)</w:t>
@@ -7850,6 +7984,40 @@
         <w:jc w:val="both"/>
         <w:rPr>
           <w:rFonts w:ascii="Arial" w:hAnsi="Arial" w:cs="Arial"/>
+          <w:color w:val="000000"/>
+          <w:sz w:val="30"/>
+          <w:szCs w:val="30"/>
+        </w:rPr>
+      </w:pPr>
+    </w:p>
+    <w:p>
+      <w:pPr>
+        <w:pStyle w:val="Heading2"/>
+        <w:pBdr>
+          <w:bottom w:val="single" w:sz="6" w:space="2" w:color="AAAAAA"/>
+        </w:pBdr>
+        <w:shd w:val="clear" w:color="auto" w:fill="FFFFFF"/>
+        <w:spacing w:before="0" w:beforeAutospacing="0" w:after="144" w:afterAutospacing="0" w:line="286" w:lineRule="atLeast"/>
+        <w:jc w:val="both"/>
+        <w:rPr>
+          <w:rFonts w:ascii="Arial" w:hAnsi="Arial" w:cs="Arial"/>
+          <w:color w:val="000000"/>
+          <w:sz w:val="30"/>
+          <w:szCs w:val="30"/>
+        </w:rPr>
+      </w:pPr>
+    </w:p>
+    <w:p>
+      <w:pPr>
+        <w:pStyle w:val="Heading2"/>
+        <w:pBdr>
+          <w:bottom w:val="single" w:sz="6" w:space="2" w:color="AAAAAA"/>
+        </w:pBdr>
+        <w:shd w:val="clear" w:color="auto" w:fill="FFFFFF"/>
+        <w:spacing w:before="0" w:beforeAutospacing="0" w:after="144" w:afterAutospacing="0" w:line="286" w:lineRule="atLeast"/>
+        <w:jc w:val="both"/>
+        <w:rPr>
+          <w:rFonts w:ascii="Arial" w:hAnsi="Arial" w:cs="Arial"/>
           <w:b w:val="0"/>
           <w:bCs w:val="0"/>
           <w:color w:val="000000"/>
@@ -8040,8 +8208,17 @@
           <w:sz w:val="24"/>
           <w:szCs w:val="24"/>
         </w:rPr>
-        <w:t xml:space="preserve">Please refer to this link for browser support  </w:t>
-      </w:r>
+        <w:t xml:space="preserve">Please refer to this link for browser </w:t>
+      </w:r>
+      <w:proofErr w:type="gramStart"/>
+      <w:r>
+        <w:rPr>
+          <w:sz w:val="24"/>
+          <w:szCs w:val="24"/>
+        </w:rPr>
+        <w:t xml:space="preserve">support  </w:t>
+      </w:r>
+      <w:proofErr w:type="gramEnd"/>
       <w:r>
         <w:rPr>
           <w:sz w:val="24"/>
@@ -8111,13 +8288,42 @@
           <w:szCs w:val="24"/>
         </w:rPr>
       </w:pPr>
-      <w:r>
-        <w:rPr>
-          <w:sz w:val="24"/>
-          <w:szCs w:val="24"/>
-        </w:rPr>
-        <w:t>PhpMyAdmin(For Local testing)</w:t>
-      </w:r>
+      <w:proofErr w:type="spellStart"/>
+      <w:r>
+        <w:rPr>
+          <w:sz w:val="24"/>
+          <w:szCs w:val="24"/>
+        </w:rPr>
+        <w:t>PhpMyAdmin</w:t>
+      </w:r>
+      <w:proofErr w:type="spellEnd"/>
+      <w:r>
+        <w:rPr>
+          <w:sz w:val="24"/>
+          <w:szCs w:val="24"/>
+        </w:rPr>
+        <w:t>(For Local testing)</w:t>
+      </w:r>
+    </w:p>
+    <w:p>
+      <w:pPr>
+        <w:pStyle w:val="NoSpacing"/>
+        <w:jc w:val="both"/>
+        <w:rPr>
+          <w:sz w:val="24"/>
+          <w:szCs w:val="24"/>
+        </w:rPr>
+      </w:pPr>
+    </w:p>
+    <w:p>
+      <w:pPr>
+        <w:pStyle w:val="NoSpacing"/>
+        <w:jc w:val="both"/>
+        <w:rPr>
+          <w:sz w:val="24"/>
+          <w:szCs w:val="24"/>
+        </w:rPr>
+      </w:pPr>
     </w:p>
     <w:p>
       <w:pPr>
@@ -8192,17 +8398,6 @@
         <w:jc w:val="both"/>
         <w:rPr>
           <w:b/>
-          <w:sz w:val="24"/>
-          <w:szCs w:val="24"/>
-        </w:rPr>
-      </w:pPr>
-    </w:p>
-    <w:p>
-      <w:pPr>
-        <w:pStyle w:val="NoSpacing"/>
-        <w:jc w:val="both"/>
-        <w:rPr>
-          <w:b/>
           <w:sz w:val="26"/>
           <w:szCs w:val="26"/>
         </w:rPr>
@@ -8241,7 +8436,7 @@
       <w:tblPr>
         <w:tblStyle w:val="MediumGrid2-Accent3"/>
         <w:tblW w:w="9648" w:type="dxa"/>
-        <w:tblLook w:val="04A0"/>
+        <w:tblLook w:val="04A0" w:firstRow="1" w:lastRow="0" w:firstColumn="1" w:lastColumn="0" w:noHBand="0" w:noVBand="1"/>
       </w:tblPr>
       <w:tblGrid>
         <w:gridCol w:w="2538"/>
@@ -8250,11 +8445,11 @@
       </w:tblGrid>
       <w:tr>
         <w:trPr>
-          <w:cnfStyle w:val="100000000000"/>
+          <w:cnfStyle w:val="100000000000" w:firstRow="1" w:lastRow="0" w:firstColumn="0" w:lastColumn="0" w:oddVBand="0" w:evenVBand="0" w:oddHBand="0" w:evenHBand="0" w:firstRowFirstColumn="0" w:firstRowLastColumn="0" w:lastRowFirstColumn="0" w:lastRowLastColumn="0"/>
         </w:trPr>
         <w:tc>
           <w:tcPr>
-            <w:cnfStyle w:val="001000000100"/>
+            <w:cnfStyle w:val="001000000100" w:firstRow="0" w:lastRow="0" w:firstColumn="1" w:lastColumn="0" w:oddVBand="0" w:evenVBand="0" w:oddHBand="0" w:evenHBand="0" w:firstRowFirstColumn="1" w:firstRowLastColumn="0" w:lastRowFirstColumn="0" w:lastRowLastColumn="0"/>
             <w:tcW w:w="2538" w:type="dxa"/>
           </w:tcPr>
           <w:p>
@@ -8271,7 +8466,6 @@
                 <w:sz w:val="24"/>
                 <w:szCs w:val="24"/>
               </w:rPr>
-              <w:lastRenderedPageBreak/>
               <w:t>Tasks</w:t>
             </w:r>
           </w:p>
@@ -8284,7 +8478,7 @@
             <w:pPr>
               <w:pStyle w:val="NoSpacing"/>
               <w:jc w:val="both"/>
-              <w:cnfStyle w:val="100000000000"/>
+              <w:cnfStyle w:val="100000000000" w:firstRow="1" w:lastRow="0" w:firstColumn="0" w:lastColumn="0" w:oddVBand="0" w:evenVBand="0" w:oddHBand="0" w:evenHBand="0" w:firstRowFirstColumn="0" w:firstRowLastColumn="0" w:lastRowFirstColumn="0" w:lastRowLastColumn="0"/>
               <w:rPr>
                 <w:sz w:val="24"/>
                 <w:szCs w:val="24"/>
@@ -8307,7 +8501,7 @@
             <w:pPr>
               <w:pStyle w:val="NoSpacing"/>
               <w:jc w:val="both"/>
-              <w:cnfStyle w:val="100000000000"/>
+              <w:cnfStyle w:val="100000000000" w:firstRow="1" w:lastRow="0" w:firstColumn="0" w:lastColumn="0" w:oddVBand="0" w:evenVBand="0" w:oddHBand="0" w:evenHBand="0" w:firstRowFirstColumn="0" w:firstRowLastColumn="0" w:lastRowFirstColumn="0" w:lastRowLastColumn="0"/>
               <w:rPr>
                 <w:sz w:val="24"/>
                 <w:szCs w:val="24"/>
@@ -8325,14 +8519,13 @@
       </w:tr>
       <w:tr>
         <w:trPr>
-          <w:cnfStyle w:val="000000100000"/>
+          <w:cnfStyle w:val="000000100000" w:firstRow="0" w:lastRow="0" w:firstColumn="0" w:lastColumn="0" w:oddVBand="0" w:evenVBand="0" w:oddHBand="1" w:evenHBand="0" w:firstRowFirstColumn="0" w:firstRowLastColumn="0" w:lastRowFirstColumn="0" w:lastRowLastColumn="0"/>
           <w:trHeight w:val="457"/>
         </w:trPr>
         <w:tc>
           <w:tcPr>
-            <w:cnfStyle w:val="001000000000"/>
+            <w:cnfStyle w:val="001000000000" w:firstRow="0" w:lastRow="0" w:firstColumn="1" w:lastColumn="0" w:oddVBand="0" w:evenVBand="0" w:oddHBand="0" w:evenHBand="0" w:firstRowFirstColumn="0" w:firstRowLastColumn="0" w:lastRowFirstColumn="0" w:lastRowLastColumn="0"/>
             <w:tcW w:w="2538" w:type="dxa"/>
-            <w:vAlign w:val="center"/>
           </w:tcPr>
           <w:p>
             <w:pPr>
@@ -8357,13 +8550,12 @@
         <w:tc>
           <w:tcPr>
             <w:tcW w:w="3060" w:type="dxa"/>
-            <w:vAlign w:val="center"/>
           </w:tcPr>
           <w:p>
             <w:pPr>
               <w:pStyle w:val="NoSpacing"/>
               <w:jc w:val="both"/>
-              <w:cnfStyle w:val="000000100000"/>
+              <w:cnfStyle w:val="000000100000" w:firstRow="0" w:lastRow="0" w:firstColumn="0" w:lastColumn="0" w:oddVBand="0" w:evenVBand="0" w:oddHBand="1" w:evenHBand="0" w:firstRowFirstColumn="0" w:firstRowLastColumn="0" w:lastRowFirstColumn="0" w:lastRowLastColumn="0"/>
               <w:rPr>
                 <w:sz w:val="24"/>
                 <w:szCs w:val="24"/>
@@ -8381,86 +8573,22 @@
         <w:tc>
           <w:tcPr>
             <w:tcW w:w="4050" w:type="dxa"/>
-            <w:vMerge w:val="restart"/>
           </w:tcPr>
           <w:p>
             <w:pPr>
               <w:pStyle w:val="NoSpacing"/>
-              <w:numPr>
-                <w:ilvl w:val="0"/>
-                <w:numId w:val="24"/>
-              </w:numPr>
-              <w:cnfStyle w:val="000000100000"/>
-              <w:rPr>
-                <w:rFonts w:asciiTheme="minorHAnsi" w:hAnsiTheme="minorHAnsi" w:cstheme="minorHAnsi"/>
-                <w:sz w:val="24"/>
-                <w:szCs w:val="24"/>
-              </w:rPr>
-            </w:pPr>
-            <w:r>
-              <w:rPr>
-                <w:rFonts w:asciiTheme="minorHAnsi" w:hAnsiTheme="minorHAnsi" w:cstheme="minorHAnsi"/>
-                <w:sz w:val="24"/>
-                <w:szCs w:val="24"/>
-              </w:rPr>
-              <w:t xml:space="preserve">The </w:t>
-            </w:r>
-            <w:r>
-              <w:rPr>
-                <w:rFonts w:asciiTheme="minorHAnsi" w:hAnsiTheme="minorHAnsi" w:cstheme="minorHAnsi"/>
-                <w:sz w:val="24"/>
-                <w:szCs w:val="24"/>
-              </w:rPr>
-              <w:t xml:space="preserve">person who is assigned to </w:t>
-            </w:r>
-            <w:r>
-              <w:rPr>
-                <w:rFonts w:asciiTheme="minorHAnsi" w:hAnsiTheme="minorHAnsi" w:cstheme="minorHAnsi"/>
-                <w:sz w:val="24"/>
-                <w:szCs w:val="24"/>
-              </w:rPr>
-              <w:t xml:space="preserve">each </w:t>
-            </w:r>
-            <w:r>
-              <w:rPr>
-                <w:rFonts w:asciiTheme="minorHAnsi" w:hAnsiTheme="minorHAnsi" w:cstheme="minorHAnsi"/>
-                <w:sz w:val="24"/>
-                <w:szCs w:val="24"/>
-              </w:rPr>
-              <w:t xml:space="preserve">task is responsible for leading the team and dividing the work load to the team members. </w:t>
-            </w:r>
-          </w:p>
-          <w:p>
-            <w:pPr>
-              <w:pStyle w:val="NoSpacing"/>
-              <w:cnfStyle w:val="000000100000"/>
-              <w:rPr>
-                <w:rFonts w:asciiTheme="minorHAnsi" w:hAnsiTheme="minorHAnsi" w:cstheme="minorHAnsi"/>
-                <w:sz w:val="24"/>
-                <w:szCs w:val="24"/>
-              </w:rPr>
-            </w:pPr>
-          </w:p>
-          <w:p>
-            <w:pPr>
-              <w:pStyle w:val="NoSpacing"/>
-              <w:numPr>
-                <w:ilvl w:val="0"/>
-                <w:numId w:val="24"/>
-              </w:numPr>
-              <w:cnfStyle w:val="000000100000"/>
-              <w:rPr>
-                <w:sz w:val="24"/>
-                <w:szCs w:val="24"/>
-              </w:rPr>
-            </w:pPr>
-            <w:r>
-              <w:rPr>
-                <w:rFonts w:asciiTheme="minorHAnsi" w:hAnsiTheme="minorHAnsi" w:cstheme="minorHAnsi"/>
-                <w:sz w:val="24"/>
-                <w:szCs w:val="24"/>
-              </w:rPr>
-              <w:t>The validation and integration of the task assigned to the team is also a part of that person's responsibility</w:t>
+              <w:cnfStyle w:val="000000100000" w:firstRow="0" w:lastRow="0" w:firstColumn="0" w:lastColumn="0" w:oddVBand="0" w:evenVBand="0" w:oddHBand="1" w:evenHBand="0" w:firstRowFirstColumn="0" w:firstRowLastColumn="0" w:lastRowFirstColumn="0" w:lastRowLastColumn="0"/>
+              <w:rPr>
+                <w:sz w:val="24"/>
+                <w:szCs w:val="24"/>
+              </w:rPr>
+            </w:pPr>
+            <w:r>
+              <w:rPr>
+                <w:sz w:val="24"/>
+                <w:szCs w:val="24"/>
+              </w:rPr>
+              <w:t xml:space="preserve">Lead the team and assigned which test cases are assigned to each member </w:t>
             </w:r>
           </w:p>
         </w:tc>
@@ -8471,9 +8599,8 @@
         </w:trPr>
         <w:tc>
           <w:tcPr>
-            <w:cnfStyle w:val="001000000000"/>
+            <w:cnfStyle w:val="001000000000" w:firstRow="0" w:lastRow="0" w:firstColumn="1" w:lastColumn="0" w:oddVBand="0" w:evenVBand="0" w:oddHBand="0" w:evenHBand="0" w:firstRowFirstColumn="0" w:firstRowLastColumn="0" w:lastRowFirstColumn="0" w:lastRowLastColumn="0"/>
             <w:tcW w:w="2538" w:type="dxa"/>
-            <w:vAlign w:val="center"/>
           </w:tcPr>
           <w:p>
             <w:pPr>
@@ -8498,55 +8625,68 @@
         <w:tc>
           <w:tcPr>
             <w:tcW w:w="3060" w:type="dxa"/>
-            <w:vAlign w:val="center"/>
           </w:tcPr>
           <w:p>
             <w:pPr>
               <w:pStyle w:val="NoSpacing"/>
               <w:jc w:val="both"/>
-              <w:cnfStyle w:val="000000000000"/>
-              <w:rPr>
-                <w:sz w:val="24"/>
-                <w:szCs w:val="24"/>
-              </w:rPr>
-            </w:pPr>
-            <w:r>
-              <w:rPr>
-                <w:sz w:val="24"/>
-                <w:szCs w:val="24"/>
-              </w:rPr>
-              <w:t>Arianne Bianca Papna</w:t>
-            </w:r>
+              <w:cnfStyle w:val="000000000000" w:firstRow="0" w:lastRow="0" w:firstColumn="0" w:lastColumn="0" w:oddVBand="0" w:evenVBand="0" w:oddHBand="0" w:evenHBand="0" w:firstRowFirstColumn="0" w:firstRowLastColumn="0" w:lastRowFirstColumn="0" w:lastRowLastColumn="0"/>
+              <w:rPr>
+                <w:sz w:val="24"/>
+                <w:szCs w:val="24"/>
+              </w:rPr>
+            </w:pPr>
+            <w:r>
+              <w:rPr>
+                <w:sz w:val="24"/>
+                <w:szCs w:val="24"/>
+              </w:rPr>
+              <w:t xml:space="preserve">Arianne Bianca </w:t>
+            </w:r>
+            <w:proofErr w:type="spellStart"/>
+            <w:r>
+              <w:rPr>
+                <w:sz w:val="24"/>
+                <w:szCs w:val="24"/>
+              </w:rPr>
+              <w:t>Papna</w:t>
+            </w:r>
+            <w:proofErr w:type="spellEnd"/>
           </w:p>
         </w:tc>
         <w:tc>
           <w:tcPr>
             <w:tcW w:w="4050" w:type="dxa"/>
-            <w:vMerge/>
           </w:tcPr>
           <w:p>
             <w:pPr>
               <w:pStyle w:val="NoSpacing"/>
               <w:jc w:val="both"/>
-              <w:cnfStyle w:val="000000000000"/>
-              <w:rPr>
-                <w:sz w:val="24"/>
-                <w:szCs w:val="24"/>
-              </w:rPr>
-            </w:pPr>
+              <w:cnfStyle w:val="000000000000" w:firstRow="0" w:lastRow="0" w:firstColumn="0" w:lastColumn="0" w:oddVBand="0" w:evenVBand="0" w:oddHBand="0" w:evenHBand="0" w:firstRowFirstColumn="0" w:firstRowLastColumn="0" w:lastRowFirstColumn="0" w:lastRowLastColumn="0"/>
+              <w:rPr>
+                <w:sz w:val="24"/>
+                <w:szCs w:val="24"/>
+              </w:rPr>
+            </w:pPr>
+            <w:r>
+              <w:rPr>
+                <w:sz w:val="24"/>
+                <w:szCs w:val="24"/>
+              </w:rPr>
+              <w:t>Divide the parts of the test plan among the team members, then later on integrate and check it.</w:t>
+            </w:r>
           </w:p>
         </w:tc>
       </w:tr>
       <w:tr>
         <w:trPr>
-          <w:cnfStyle w:val="000000100000"/>
+          <w:cnfStyle w:val="000000100000" w:firstRow="0" w:lastRow="0" w:firstColumn="0" w:lastColumn="0" w:oddVBand="0" w:evenVBand="0" w:oddHBand="1" w:evenHBand="0" w:firstRowFirstColumn="0" w:firstRowLastColumn="0" w:lastRowFirstColumn="0" w:lastRowLastColumn="0"/>
           <w:trHeight w:val="430"/>
         </w:trPr>
         <w:tc>
           <w:tcPr>
-            <w:cnfStyle w:val="001000000000"/>
+            <w:cnfStyle w:val="001000000000" w:firstRow="0" w:lastRow="0" w:firstColumn="1" w:lastColumn="0" w:oddVBand="0" w:evenVBand="0" w:oddHBand="0" w:evenHBand="0" w:firstRowFirstColumn="0" w:firstRowLastColumn="0" w:lastRowFirstColumn="0" w:lastRowLastColumn="0"/>
             <w:tcW w:w="2538" w:type="dxa"/>
-            <w:vAlign w:val="center"/>
           </w:tcPr>
           <w:p>
             <w:pPr>
@@ -8571,13 +8711,12 @@
         <w:tc>
           <w:tcPr>
             <w:tcW w:w="3060" w:type="dxa"/>
-            <w:vAlign w:val="center"/>
           </w:tcPr>
           <w:p>
             <w:pPr>
               <w:pStyle w:val="NoSpacing"/>
               <w:jc w:val="both"/>
-              <w:cnfStyle w:val="000000100000"/>
+              <w:cnfStyle w:val="000000100000" w:firstRow="0" w:lastRow="0" w:firstColumn="0" w:lastColumn="0" w:oddVBand="0" w:evenVBand="0" w:oddHBand="1" w:evenHBand="0" w:firstRowFirstColumn="0" w:firstRowLastColumn="0" w:lastRowFirstColumn="0" w:lastRowLastColumn="0"/>
               <w:rPr>
                 <w:sz w:val="24"/>
                 <w:szCs w:val="24"/>
@@ -8595,18 +8734,24 @@
         <w:tc>
           <w:tcPr>
             <w:tcW w:w="4050" w:type="dxa"/>
-            <w:vMerge/>
           </w:tcPr>
           <w:p>
             <w:pPr>
               <w:pStyle w:val="NoSpacing"/>
               <w:jc w:val="both"/>
-              <w:cnfStyle w:val="000000100000"/>
-              <w:rPr>
-                <w:sz w:val="24"/>
-                <w:szCs w:val="24"/>
-              </w:rPr>
-            </w:pPr>
+              <w:cnfStyle w:val="000000100000" w:firstRow="0" w:lastRow="0" w:firstColumn="0" w:lastColumn="0" w:oddVBand="0" w:evenVBand="0" w:oddHBand="1" w:evenHBand="0" w:firstRowFirstColumn="0" w:firstRowLastColumn="0" w:lastRowFirstColumn="0" w:lastRowLastColumn="0"/>
+              <w:rPr>
+                <w:sz w:val="24"/>
+                <w:szCs w:val="24"/>
+              </w:rPr>
+            </w:pPr>
+            <w:r>
+              <w:rPr>
+                <w:sz w:val="24"/>
+                <w:szCs w:val="24"/>
+              </w:rPr>
+              <w:t xml:space="preserve">Create test scripts for the program. </w:t>
+            </w:r>
           </w:p>
         </w:tc>
       </w:tr>
@@ -8616,9 +8761,8 @@
         </w:trPr>
         <w:tc>
           <w:tcPr>
-            <w:cnfStyle w:val="001000000000"/>
+            <w:cnfStyle w:val="001000000000" w:firstRow="0" w:lastRow="0" w:firstColumn="1" w:lastColumn="0" w:oddVBand="0" w:evenVBand="0" w:oddHBand="0" w:evenHBand="0" w:firstRowFirstColumn="0" w:firstRowLastColumn="0" w:lastRowFirstColumn="0" w:lastRowLastColumn="0"/>
             <w:tcW w:w="2538" w:type="dxa"/>
-            <w:vAlign w:val="center"/>
           </w:tcPr>
           <w:p>
             <w:pPr>
@@ -8643,55 +8787,68 @@
         <w:tc>
           <w:tcPr>
             <w:tcW w:w="3060" w:type="dxa"/>
-            <w:vAlign w:val="center"/>
           </w:tcPr>
           <w:p>
             <w:pPr>
               <w:pStyle w:val="NoSpacing"/>
               <w:jc w:val="both"/>
-              <w:cnfStyle w:val="000000000000"/>
-              <w:rPr>
-                <w:sz w:val="24"/>
-                <w:szCs w:val="24"/>
-              </w:rPr>
-            </w:pPr>
-            <w:r>
-              <w:rPr>
-                <w:sz w:val="24"/>
-                <w:szCs w:val="24"/>
-              </w:rPr>
-              <w:t>Arianne Bianca Papna</w:t>
-            </w:r>
+              <w:cnfStyle w:val="000000000000" w:firstRow="0" w:lastRow="0" w:firstColumn="0" w:lastColumn="0" w:oddVBand="0" w:evenVBand="0" w:oddHBand="0" w:evenHBand="0" w:firstRowFirstColumn="0" w:firstRowLastColumn="0" w:lastRowFirstColumn="0" w:lastRowLastColumn="0"/>
+              <w:rPr>
+                <w:sz w:val="24"/>
+                <w:szCs w:val="24"/>
+              </w:rPr>
+            </w:pPr>
+            <w:r>
+              <w:rPr>
+                <w:sz w:val="24"/>
+                <w:szCs w:val="24"/>
+              </w:rPr>
+              <w:t xml:space="preserve">Arianne Bianca </w:t>
+            </w:r>
+            <w:proofErr w:type="spellStart"/>
+            <w:r>
+              <w:rPr>
+                <w:sz w:val="24"/>
+                <w:szCs w:val="24"/>
+              </w:rPr>
+              <w:t>Papna</w:t>
+            </w:r>
+            <w:proofErr w:type="spellEnd"/>
           </w:p>
         </w:tc>
         <w:tc>
           <w:tcPr>
             <w:tcW w:w="4050" w:type="dxa"/>
-            <w:vMerge/>
           </w:tcPr>
           <w:p>
             <w:pPr>
               <w:pStyle w:val="NoSpacing"/>
               <w:jc w:val="both"/>
-              <w:cnfStyle w:val="000000000000"/>
-              <w:rPr>
-                <w:sz w:val="24"/>
-                <w:szCs w:val="24"/>
-              </w:rPr>
-            </w:pPr>
+              <w:cnfStyle w:val="000000000000" w:firstRow="0" w:lastRow="0" w:firstColumn="0" w:lastColumn="0" w:oddVBand="0" w:evenVBand="0" w:oddHBand="0" w:evenHBand="0" w:firstRowFirstColumn="0" w:firstRowLastColumn="0" w:lastRowFirstColumn="0" w:lastRowLastColumn="0"/>
+              <w:rPr>
+                <w:sz w:val="24"/>
+                <w:szCs w:val="24"/>
+              </w:rPr>
+            </w:pPr>
+            <w:r>
+              <w:rPr>
+                <w:sz w:val="24"/>
+                <w:szCs w:val="24"/>
+              </w:rPr>
+              <w:t>Create test data, which would be used for testing acceptable values.</w:t>
+            </w:r>
           </w:p>
         </w:tc>
       </w:tr>
       <w:tr>
         <w:trPr>
-          <w:cnfStyle w:val="000000100000"/>
+          <w:cnfStyle w:val="000000100000" w:firstRow="0" w:lastRow="0" w:firstColumn="0" w:lastColumn="0" w:oddVBand="0" w:evenVBand="0" w:oddHBand="1" w:evenHBand="0" w:firstRowFirstColumn="0" w:firstRowLastColumn="0" w:lastRowFirstColumn="0" w:lastRowLastColumn="0"/>
           <w:trHeight w:val="430"/>
         </w:trPr>
         <w:tc>
           <w:tcPr>
-            <w:cnfStyle w:val="001000000000"/>
+            <w:cnfStyle w:val="001000000000" w:firstRow="0" w:lastRow="0" w:firstColumn="1" w:lastColumn="0" w:oddVBand="0" w:evenVBand="0" w:oddHBand="0" w:evenHBand="0" w:firstRowFirstColumn="0" w:firstRowLastColumn="0" w:lastRowFirstColumn="0" w:lastRowLastColumn="0"/>
             <w:tcW w:w="2538" w:type="dxa"/>
-            <w:vAlign w:val="center"/>
           </w:tcPr>
           <w:p>
             <w:pPr>
@@ -8716,42 +8873,69 @@
         <w:tc>
           <w:tcPr>
             <w:tcW w:w="3060" w:type="dxa"/>
-            <w:vAlign w:val="center"/>
+            <w:vMerge w:val="restart"/>
           </w:tcPr>
           <w:p>
             <w:pPr>
               <w:pStyle w:val="NoSpacing"/>
               <w:jc w:val="both"/>
-              <w:cnfStyle w:val="000000100000"/>
-              <w:rPr>
-                <w:sz w:val="24"/>
-                <w:szCs w:val="24"/>
-              </w:rPr>
-            </w:pPr>
-            <w:r>
-              <w:rPr>
-                <w:sz w:val="24"/>
-                <w:szCs w:val="24"/>
-              </w:rPr>
-              <w:t>Roxanne Therese Luangco</w:t>
-            </w:r>
+              <w:cnfStyle w:val="000000100000" w:firstRow="0" w:lastRow="0" w:firstColumn="0" w:lastColumn="0" w:oddVBand="0" w:evenVBand="0" w:oddHBand="1" w:evenHBand="0" w:firstRowFirstColumn="0" w:firstRowLastColumn="0" w:lastRowFirstColumn="0" w:lastRowLastColumn="0"/>
+              <w:rPr>
+                <w:sz w:val="24"/>
+                <w:szCs w:val="24"/>
+              </w:rPr>
+            </w:pPr>
+          </w:p>
+          <w:p>
+            <w:pPr>
+              <w:pStyle w:val="NoSpacing"/>
+              <w:jc w:val="both"/>
+              <w:cnfStyle w:val="000000100000" w:firstRow="0" w:lastRow="0" w:firstColumn="0" w:lastColumn="0" w:oddVBand="0" w:evenVBand="0" w:oddHBand="1" w:evenHBand="0" w:firstRowFirstColumn="0" w:firstRowLastColumn="0" w:lastRowFirstColumn="0" w:lastRowLastColumn="0"/>
+              <w:rPr>
+                <w:sz w:val="24"/>
+                <w:szCs w:val="24"/>
+              </w:rPr>
+            </w:pPr>
+            <w:r>
+              <w:rPr>
+                <w:sz w:val="24"/>
+                <w:szCs w:val="24"/>
+              </w:rPr>
+              <w:t xml:space="preserve">Roxanne Therese </w:t>
+            </w:r>
+            <w:proofErr w:type="spellStart"/>
+            <w:r>
+              <w:rPr>
+                <w:sz w:val="24"/>
+                <w:szCs w:val="24"/>
+              </w:rPr>
+              <w:t>Luangco</w:t>
+            </w:r>
+            <w:proofErr w:type="spellEnd"/>
           </w:p>
         </w:tc>
         <w:tc>
           <w:tcPr>
             <w:tcW w:w="4050" w:type="dxa"/>
-            <w:vMerge/>
+            <w:vMerge w:val="restart"/>
           </w:tcPr>
           <w:p>
             <w:pPr>
               <w:pStyle w:val="NoSpacing"/>
               <w:jc w:val="both"/>
-              <w:cnfStyle w:val="000000100000"/>
-              <w:rPr>
-                <w:sz w:val="24"/>
-                <w:szCs w:val="24"/>
-              </w:rPr>
-            </w:pPr>
+              <w:cnfStyle w:val="000000100000" w:firstRow="0" w:lastRow="0" w:firstColumn="0" w:lastColumn="0" w:oddVBand="0" w:evenVBand="0" w:oddHBand="1" w:evenHBand="0" w:firstRowFirstColumn="0" w:firstRowLastColumn="0" w:lastRowFirstColumn="0" w:lastRowLastColumn="0"/>
+              <w:rPr>
+                <w:sz w:val="24"/>
+                <w:szCs w:val="24"/>
+              </w:rPr>
+            </w:pPr>
+            <w:r>
+              <w:rPr>
+                <w:sz w:val="24"/>
+                <w:szCs w:val="24"/>
+              </w:rPr>
+              <w:t>Consolidate all the test results and reports, then summarize it.</w:t>
+            </w:r>
           </w:p>
         </w:tc>
       </w:tr>
@@ -8761,9 +8945,8 @@
         </w:trPr>
         <w:tc>
           <w:tcPr>
-            <w:cnfStyle w:val="001000000000"/>
+            <w:cnfStyle w:val="001000000000" w:firstRow="0" w:lastRow="0" w:firstColumn="1" w:lastColumn="0" w:oddVBand="0" w:evenVBand="0" w:oddHBand="0" w:evenHBand="0" w:firstRowFirstColumn="0" w:firstRowLastColumn="0" w:lastRowFirstColumn="0" w:lastRowLastColumn="0"/>
             <w:tcW w:w="2538" w:type="dxa"/>
-            <w:vAlign w:val="center"/>
           </w:tcPr>
           <w:p>
             <w:pPr>
@@ -8788,25 +8971,18 @@
         <w:tc>
           <w:tcPr>
             <w:tcW w:w="3060" w:type="dxa"/>
-            <w:vAlign w:val="center"/>
+            <w:vMerge/>
           </w:tcPr>
           <w:p>
             <w:pPr>
               <w:pStyle w:val="NoSpacing"/>
               <w:jc w:val="both"/>
-              <w:cnfStyle w:val="000000000000"/>
-              <w:rPr>
-                <w:sz w:val="24"/>
-                <w:szCs w:val="24"/>
-              </w:rPr>
-            </w:pPr>
-            <w:r>
-              <w:rPr>
-                <w:sz w:val="24"/>
-                <w:szCs w:val="24"/>
-              </w:rPr>
-              <w:t>Roxanne Therese Luangco</w:t>
-            </w:r>
+              <w:cnfStyle w:val="000000000000" w:firstRow="0" w:lastRow="0" w:firstColumn="0" w:lastColumn="0" w:oddVBand="0" w:evenVBand="0" w:oddHBand="0" w:evenHBand="0" w:firstRowFirstColumn="0" w:firstRowLastColumn="0" w:lastRowFirstColumn="0" w:lastRowLastColumn="0"/>
+              <w:rPr>
+                <w:sz w:val="24"/>
+                <w:szCs w:val="24"/>
+              </w:rPr>
+            </w:pPr>
           </w:p>
         </w:tc>
         <w:tc>
@@ -8818,7 +8994,7 @@
             <w:pPr>
               <w:pStyle w:val="NoSpacing"/>
               <w:jc w:val="both"/>
-              <w:cnfStyle w:val="000000000000"/>
+              <w:cnfStyle w:val="000000000000" w:firstRow="0" w:lastRow="0" w:firstColumn="0" w:lastColumn="0" w:oddVBand="0" w:evenVBand="0" w:oddHBand="0" w:evenHBand="0" w:firstRowFirstColumn="0" w:firstRowLastColumn="0" w:lastRowFirstColumn="0" w:lastRowLastColumn="0"/>
               <w:rPr>
                 <w:sz w:val="24"/>
                 <w:szCs w:val="24"/>
@@ -8829,14 +9005,13 @@
       </w:tr>
       <w:tr>
         <w:trPr>
-          <w:cnfStyle w:val="000000100000"/>
+          <w:cnfStyle w:val="000000100000" w:firstRow="0" w:lastRow="0" w:firstColumn="0" w:lastColumn="0" w:oddVBand="0" w:evenVBand="0" w:oddHBand="1" w:evenHBand="0" w:firstRowFirstColumn="0" w:firstRowLastColumn="0" w:lastRowFirstColumn="0" w:lastRowLastColumn="0"/>
           <w:trHeight w:val="430"/>
         </w:trPr>
         <w:tc>
           <w:tcPr>
-            <w:cnfStyle w:val="001000000000"/>
+            <w:cnfStyle w:val="001000000000" w:firstRow="0" w:lastRow="0" w:firstColumn="1" w:lastColumn="0" w:oddVBand="0" w:evenVBand="0" w:oddHBand="0" w:evenHBand="0" w:firstRowFirstColumn="0" w:firstRowLastColumn="0" w:lastRowFirstColumn="0" w:lastRowLastColumn="0"/>
             <w:tcW w:w="2538" w:type="dxa"/>
-            <w:vAlign w:val="center"/>
           </w:tcPr>
           <w:p>
             <w:pPr>
@@ -8861,24 +9036,31 @@
         <w:tc>
           <w:tcPr>
             <w:tcW w:w="3060" w:type="dxa"/>
-            <w:vAlign w:val="center"/>
           </w:tcPr>
           <w:p>
             <w:pPr>
               <w:pStyle w:val="NoSpacing"/>
               <w:jc w:val="both"/>
-              <w:cnfStyle w:val="000000100000"/>
-              <w:rPr>
-                <w:sz w:val="24"/>
-                <w:szCs w:val="24"/>
-              </w:rPr>
-            </w:pPr>
-            <w:r>
-              <w:rPr>
-                <w:sz w:val="24"/>
-                <w:szCs w:val="24"/>
-              </w:rPr>
-              <w:t>Arianne Bianca Papn</w:t>
+              <w:cnfStyle w:val="000000100000" w:firstRow="0" w:lastRow="0" w:firstColumn="0" w:lastColumn="0" w:oddVBand="0" w:evenVBand="0" w:oddHBand="1" w:evenHBand="0" w:firstRowFirstColumn="0" w:firstRowLastColumn="0" w:lastRowFirstColumn="0" w:lastRowLastColumn="0"/>
+              <w:rPr>
+                <w:sz w:val="24"/>
+                <w:szCs w:val="24"/>
+              </w:rPr>
+            </w:pPr>
+            <w:r>
+              <w:rPr>
+                <w:sz w:val="24"/>
+                <w:szCs w:val="24"/>
+              </w:rPr>
+              <w:t xml:space="preserve">Arianne Bianca </w:t>
+            </w:r>
+            <w:proofErr w:type="spellStart"/>
+            <w:r>
+              <w:rPr>
+                <w:sz w:val="24"/>
+                <w:szCs w:val="24"/>
+              </w:rPr>
+              <w:t>Papn</w:t>
             </w:r>
             <w:r>
               <w:rPr>
@@ -8887,23 +9069,30 @@
               </w:rPr>
               <w:t>a</w:t>
             </w:r>
+            <w:proofErr w:type="spellEnd"/>
           </w:p>
         </w:tc>
         <w:tc>
           <w:tcPr>
             <w:tcW w:w="4050" w:type="dxa"/>
-            <w:vMerge/>
           </w:tcPr>
           <w:p>
             <w:pPr>
               <w:pStyle w:val="NoSpacing"/>
               <w:jc w:val="both"/>
-              <w:cnfStyle w:val="000000100000"/>
-              <w:rPr>
-                <w:sz w:val="24"/>
-                <w:szCs w:val="24"/>
-              </w:rPr>
-            </w:pPr>
+              <w:cnfStyle w:val="000000100000" w:firstRow="0" w:lastRow="0" w:firstColumn="0" w:lastColumn="0" w:oddVBand="0" w:evenVBand="0" w:oddHBand="1" w:evenHBand="0" w:firstRowFirstColumn="0" w:firstRowLastColumn="0" w:lastRowFirstColumn="0" w:lastRowLastColumn="0"/>
+              <w:rPr>
+                <w:sz w:val="24"/>
+                <w:szCs w:val="24"/>
+              </w:rPr>
+            </w:pPr>
+            <w:r>
+              <w:rPr>
+                <w:sz w:val="24"/>
+                <w:szCs w:val="24"/>
+              </w:rPr>
+              <w:t>Write a report for any defect that will be found on the system.</w:t>
+            </w:r>
           </w:p>
         </w:tc>
       </w:tr>
@@ -8937,96 +9126,12 @@
           <w:szCs w:val="24"/>
         </w:rPr>
       </w:pPr>
-    </w:p>
-    <w:p>
-      <w:pPr>
-        <w:pStyle w:val="NoSpacing"/>
-        <w:jc w:val="both"/>
-        <w:rPr>
-          <w:sz w:val="24"/>
-          <w:szCs w:val="24"/>
-        </w:rPr>
-      </w:pPr>
-    </w:p>
-    <w:p>
-      <w:pPr>
-        <w:pStyle w:val="NoSpacing"/>
-        <w:jc w:val="both"/>
-        <w:rPr>
-          <w:sz w:val="24"/>
-          <w:szCs w:val="24"/>
-        </w:rPr>
-      </w:pPr>
-      <w:r>
-        <w:rPr>
-          <w:sz w:val="24"/>
-          <w:szCs w:val="24"/>
-        </w:rPr>
-        <w:t xml:space="preserve"> </w:t>
-      </w:r>
-    </w:p>
-    <w:p>
-      <w:pPr>
-        <w:pStyle w:val="NoSpacing"/>
-        <w:jc w:val="both"/>
-        <w:rPr>
-          <w:sz w:val="24"/>
-          <w:szCs w:val="24"/>
-        </w:rPr>
-      </w:pPr>
-    </w:p>
-    <w:p>
-      <w:pPr>
-        <w:pStyle w:val="NoSpacing"/>
-        <w:jc w:val="both"/>
-        <w:rPr>
-          <w:b/>
-          <w:sz w:val="26"/>
-          <w:szCs w:val="26"/>
-        </w:rPr>
-      </w:pPr>
-      <w:r>
-        <w:rPr>
-          <w:b/>
-          <w:sz w:val="26"/>
-          <w:szCs w:val="26"/>
-        </w:rPr>
-        <w:t>User's Responsibilities</w:t>
-      </w:r>
-    </w:p>
-    <w:p>
-      <w:pPr>
-        <w:pStyle w:val="NoSpacing"/>
-        <w:jc w:val="both"/>
-        <w:rPr>
-          <w:b/>
-          <w:sz w:val="24"/>
-          <w:szCs w:val="24"/>
-        </w:rPr>
-      </w:pPr>
-    </w:p>
-    <w:p>
-      <w:pPr>
-        <w:pStyle w:val="NoSpacing"/>
-        <w:jc w:val="both"/>
-        <w:rPr>
-          <w:sz w:val="24"/>
-          <w:szCs w:val="24"/>
-        </w:rPr>
-      </w:pPr>
-      <w:r>
-        <w:rPr>
-          <w:sz w:val="24"/>
-          <w:szCs w:val="24"/>
-        </w:rPr>
-        <w:t xml:space="preserve">The </w:t>
-      </w:r>
-      <w:r>
-        <w:rPr>
-          <w:sz w:val="24"/>
-          <w:szCs w:val="24"/>
-        </w:rPr>
-        <w:t>user is responsible for the following:</w:t>
+      <w:r>
+        <w:rPr>
+          <w:sz w:val="24"/>
+          <w:szCs w:val="24"/>
+        </w:rPr>
+        <w:t>Aside from these responsibilities, each member must also:</w:t>
       </w:r>
     </w:p>
     <w:p>
@@ -9057,7 +9162,7 @@
           <w:sz w:val="24"/>
           <w:szCs w:val="24"/>
         </w:rPr>
-        <w:t>Understand the process of their business</w:t>
+        <w:t>Assure that all tasks assigned to them are finished on time</w:t>
       </w:r>
     </w:p>
     <w:p>
@@ -9078,14 +9183,7 @@
           <w:sz w:val="24"/>
           <w:szCs w:val="24"/>
         </w:rPr>
-        <w:t xml:space="preserve">Provide </w:t>
-      </w:r>
-      <w:r>
-        <w:rPr>
-          <w:sz w:val="24"/>
-          <w:szCs w:val="24"/>
-        </w:rPr>
-        <w:t>all necessary information on the requirements for the project</w:t>
+        <w:t>Properly test the system, before project presentation</w:t>
       </w:r>
     </w:p>
     <w:p>
@@ -9106,49 +9204,7 @@
           <w:sz w:val="24"/>
           <w:szCs w:val="24"/>
         </w:rPr>
-        <w:t>Inform the developers about their concerns</w:t>
-      </w:r>
-    </w:p>
-    <w:p>
-      <w:pPr>
-        <w:pStyle w:val="NoSpacing"/>
-        <w:numPr>
-          <w:ilvl w:val="0"/>
-          <w:numId w:val="25"/>
-        </w:numPr>
-        <w:jc w:val="both"/>
-        <w:rPr>
-          <w:sz w:val="24"/>
-          <w:szCs w:val="24"/>
-        </w:rPr>
-      </w:pPr>
-      <w:r>
-        <w:rPr>
-          <w:sz w:val="24"/>
-          <w:szCs w:val="24"/>
-        </w:rPr>
-        <w:t>Ask and be aware of the solutions the developer offered to them</w:t>
-      </w:r>
-    </w:p>
-    <w:p>
-      <w:pPr>
-        <w:pStyle w:val="NoSpacing"/>
-        <w:numPr>
-          <w:ilvl w:val="0"/>
-          <w:numId w:val="25"/>
-        </w:numPr>
-        <w:jc w:val="both"/>
-        <w:rPr>
-          <w:sz w:val="24"/>
-          <w:szCs w:val="24"/>
-        </w:rPr>
-      </w:pPr>
-      <w:r>
-        <w:rPr>
-          <w:sz w:val="24"/>
-          <w:szCs w:val="24"/>
-        </w:rPr>
-        <w:t>Give prompt feedback to the developers</w:t>
+        <w:t xml:space="preserve">Provide all the documentation needed for the testing phase of the project </w:t>
       </w:r>
     </w:p>
     <w:p>
@@ -9234,143 +9290,7 @@
           <w:sz w:val="24"/>
           <w:szCs w:val="24"/>
         </w:rPr>
-        <w:t xml:space="preserve">The </w:t>
-      </w:r>
-      <w:r>
-        <w:rPr>
-          <w:rFonts w:cstheme="minorHAnsi"/>
-          <w:sz w:val="24"/>
-          <w:szCs w:val="24"/>
-        </w:rPr>
-        <w:t xml:space="preserve">following training requirements </w:t>
-      </w:r>
-      <w:r>
-        <w:rPr>
-          <w:rFonts w:cstheme="minorHAnsi"/>
-          <w:sz w:val="24"/>
-          <w:szCs w:val="24"/>
-        </w:rPr>
-        <w:t xml:space="preserve">have been identified to </w:t>
-      </w:r>
-      <w:r>
-        <w:rPr>
-          <w:rFonts w:cstheme="minorHAnsi"/>
-          <w:sz w:val="24"/>
-          <w:szCs w:val="24"/>
-        </w:rPr>
-        <w:t xml:space="preserve">help the </w:t>
-      </w:r>
-      <w:r>
-        <w:rPr>
-          <w:rFonts w:cstheme="minorHAnsi"/>
-          <w:sz w:val="24"/>
-          <w:szCs w:val="24"/>
-        </w:rPr>
-        <w:t>staff members</w:t>
-      </w:r>
-      <w:r>
-        <w:rPr>
-          <w:rFonts w:cstheme="minorHAnsi"/>
-          <w:sz w:val="24"/>
-          <w:szCs w:val="24"/>
-        </w:rPr>
-        <w:t xml:space="preserve"> </w:t>
-      </w:r>
-      <w:r>
-        <w:rPr>
-          <w:rFonts w:cstheme="minorHAnsi"/>
-          <w:sz w:val="24"/>
-          <w:szCs w:val="24"/>
-        </w:rPr>
-        <w:t>in familiarizing</w:t>
-      </w:r>
-      <w:r>
-        <w:rPr>
-          <w:rFonts w:cstheme="minorHAnsi"/>
-          <w:sz w:val="24"/>
-          <w:szCs w:val="24"/>
-        </w:rPr>
-        <w:t xml:space="preserve"> themselves </w:t>
-      </w:r>
-      <w:r>
-        <w:rPr>
-          <w:rFonts w:cstheme="minorHAnsi"/>
-          <w:sz w:val="24"/>
-          <w:szCs w:val="24"/>
-        </w:rPr>
-        <w:t xml:space="preserve">not only </w:t>
-      </w:r>
-      <w:r>
-        <w:rPr>
-          <w:rFonts w:cstheme="minorHAnsi"/>
-          <w:sz w:val="24"/>
-          <w:szCs w:val="24"/>
-        </w:rPr>
-        <w:t xml:space="preserve">to the </w:t>
-      </w:r>
-      <w:r>
-        <w:rPr>
-          <w:rFonts w:cstheme="minorHAnsi"/>
-          <w:sz w:val="24"/>
-          <w:szCs w:val="24"/>
-        </w:rPr>
-        <w:t>business, but also t</w:t>
-      </w:r>
-      <w:r>
-        <w:rPr>
-          <w:rFonts w:cstheme="minorHAnsi"/>
-          <w:sz w:val="24"/>
-          <w:szCs w:val="24"/>
-        </w:rPr>
-        <w:t>o t</w:t>
-      </w:r>
-      <w:r>
-        <w:rPr>
-          <w:rFonts w:cstheme="minorHAnsi"/>
-          <w:sz w:val="24"/>
-          <w:szCs w:val="24"/>
-        </w:rPr>
-        <w:t xml:space="preserve">he </w:t>
-      </w:r>
-      <w:r>
-        <w:rPr>
-          <w:rFonts w:cstheme="minorHAnsi"/>
-          <w:sz w:val="24"/>
-          <w:szCs w:val="24"/>
-        </w:rPr>
-        <w:t>system. Through this</w:t>
-      </w:r>
-      <w:r>
-        <w:rPr>
-          <w:rFonts w:cstheme="minorHAnsi"/>
-          <w:sz w:val="24"/>
-          <w:szCs w:val="24"/>
-        </w:rPr>
-        <w:t xml:space="preserve"> they can fully utilize</w:t>
-      </w:r>
-      <w:r>
-        <w:rPr>
-          <w:rFonts w:cstheme="minorHAnsi"/>
-          <w:sz w:val="24"/>
-          <w:szCs w:val="24"/>
-        </w:rPr>
-        <w:t xml:space="preserve"> the functions and features of the system</w:t>
-      </w:r>
-      <w:r>
-        <w:rPr>
-          <w:rFonts w:cstheme="minorHAnsi"/>
-          <w:sz w:val="24"/>
-          <w:szCs w:val="24"/>
-        </w:rPr>
-        <w:t xml:space="preserve"> in assisting their clients</w:t>
-      </w:r>
-      <w:r>
-        <w:rPr>
-          <w:rFonts w:cstheme="minorHAnsi"/>
-          <w:sz w:val="24"/>
-          <w:szCs w:val="24"/>
-        </w:rPr>
-        <w:t>.</w:t>
+        <w:t>The testers and quality assurance group are essential to make every project a success. Their responsibility to ensure that the system will pass through a series of test, is what makes a tester one of the most important contributors to the project. In order to achieve these, the testers must accomplish the following items:</w:t>
       </w:r>
     </w:p>
     <w:p>
@@ -9393,69 +9313,33 @@
           <w:sz w:val="24"/>
           <w:szCs w:val="24"/>
         </w:rPr>
-        <w:t>Business Processes Familiarization</w:t>
-      </w:r>
-    </w:p>
-    <w:p>
-      <w:pPr>
-        <w:pStyle w:val="NoSpacing"/>
-        <w:ind w:left="720"/>
-        <w:jc w:val="both"/>
-        <w:rPr>
-          <w:sz w:val="24"/>
-          <w:szCs w:val="24"/>
-        </w:rPr>
-      </w:pPr>
-      <w:r>
-        <w:rPr>
-          <w:sz w:val="24"/>
-          <w:szCs w:val="24"/>
-        </w:rPr>
-        <w:tab/>
-      </w:r>
-      <w:r>
-        <w:rPr>
-          <w:sz w:val="24"/>
-          <w:szCs w:val="24"/>
-        </w:rPr>
-        <w:t xml:space="preserve">The staff must be fully aware of how the business </w:t>
-      </w:r>
-      <w:r>
-        <w:rPr>
-          <w:sz w:val="24"/>
-          <w:szCs w:val="24"/>
-        </w:rPr>
-        <w:t>works.  Without knowing</w:t>
-      </w:r>
-      <w:r>
-        <w:rPr>
-          <w:sz w:val="24"/>
-          <w:szCs w:val="24"/>
-        </w:rPr>
-        <w:tab/>
-        <w:t xml:space="preserve">it, the staff will have a hard time in understanding their procedures in </w:t>
-      </w:r>
-      <w:r>
-        <w:rPr>
-          <w:sz w:val="24"/>
-          <w:szCs w:val="24"/>
-        </w:rPr>
-        <w:t>helping</w:t>
-      </w:r>
-      <w:r>
-        <w:rPr>
-          <w:sz w:val="24"/>
-          <w:szCs w:val="24"/>
-        </w:rPr>
-        <w:t xml:space="preserve"> </w:t>
-      </w:r>
-      <w:r>
-        <w:rPr>
-          <w:sz w:val="24"/>
-          <w:szCs w:val="24"/>
-        </w:rPr>
-        <w:tab/>
-        <w:t>their clients and also the system.</w:t>
+        <w:t xml:space="preserve">Familiarization to </w:t>
+      </w:r>
+      <w:r>
+        <w:rPr>
+          <w:b/>
+          <w:sz w:val="24"/>
+          <w:szCs w:val="24"/>
+        </w:rPr>
+        <w:t>Business Processes</w:t>
+      </w:r>
+    </w:p>
+    <w:p>
+      <w:pPr>
+        <w:pStyle w:val="NoSpacing"/>
+        <w:ind w:left="1440"/>
+        <w:rPr>
+          <w:sz w:val="24"/>
+          <w:szCs w:val="24"/>
+        </w:rPr>
+      </w:pPr>
+      <w:r>
+        <w:rPr>
+          <w:sz w:val="24"/>
+          <w:szCs w:val="24"/>
+        </w:rPr>
+        <w:lastRenderedPageBreak/>
+        <w:t>The tester must be fully aware of how a business works and the processes involved in it.  Without knowing these, the testers will have a hard time in understanding the procedures and how the system works.</w:t>
       </w:r>
     </w:p>
     <w:p>
@@ -9489,106 +9373,30 @@
           <w:sz w:val="24"/>
           <w:szCs w:val="24"/>
         </w:rPr>
-        <w:t xml:space="preserve">System </w:t>
-      </w:r>
-      <w:r>
-        <w:rPr>
-          <w:b/>
-          <w:sz w:val="24"/>
-          <w:szCs w:val="24"/>
-        </w:rPr>
-        <w:t>Demo</w:t>
-      </w:r>
-    </w:p>
-    <w:p>
-      <w:pPr>
-        <w:pStyle w:val="NoSpacing"/>
-        <w:ind w:left="720"/>
-        <w:jc w:val="both"/>
-        <w:rPr>
-          <w:sz w:val="24"/>
-          <w:szCs w:val="24"/>
-        </w:rPr>
-      </w:pPr>
-      <w:r>
-        <w:rPr>
-          <w:b/>
-          <w:sz w:val="24"/>
-          <w:szCs w:val="24"/>
-        </w:rPr>
-        <w:lastRenderedPageBreak/>
-        <w:tab/>
-      </w:r>
-      <w:r>
-        <w:rPr>
-          <w:sz w:val="24"/>
-          <w:szCs w:val="24"/>
-        </w:rPr>
-        <w:t xml:space="preserve">This </w:t>
-      </w:r>
-      <w:r>
-        <w:rPr>
-          <w:sz w:val="24"/>
-          <w:szCs w:val="24"/>
-        </w:rPr>
-        <w:t xml:space="preserve">will </w:t>
-      </w:r>
-      <w:r>
-        <w:rPr>
-          <w:sz w:val="24"/>
-          <w:szCs w:val="24"/>
-        </w:rPr>
-        <w:t xml:space="preserve">serve as the first </w:t>
-      </w:r>
-      <w:r>
-        <w:rPr>
-          <w:sz w:val="24"/>
-          <w:szCs w:val="24"/>
-        </w:rPr>
-        <w:t xml:space="preserve">exposure </w:t>
-      </w:r>
-      <w:r>
-        <w:rPr>
-          <w:sz w:val="24"/>
-          <w:szCs w:val="24"/>
-        </w:rPr>
-        <w:t>of the staff members t</w:t>
-      </w:r>
-      <w:r>
-        <w:rPr>
-          <w:sz w:val="24"/>
-          <w:szCs w:val="24"/>
-        </w:rPr>
-        <w:t>o</w:t>
-      </w:r>
-      <w:r>
-        <w:rPr>
-          <w:sz w:val="24"/>
-          <w:szCs w:val="24"/>
-        </w:rPr>
-        <w:t xml:space="preserve"> the system. This is </w:t>
-      </w:r>
-      <w:r>
-        <w:rPr>
-          <w:sz w:val="24"/>
-          <w:szCs w:val="24"/>
-        </w:rPr>
-        <w:tab/>
-        <w:t xml:space="preserve">the stage where the functions of the system and the steps on how to use it will </w:t>
-      </w:r>
-      <w:r>
-        <w:rPr>
-          <w:sz w:val="24"/>
-          <w:szCs w:val="24"/>
-        </w:rPr>
-        <w:tab/>
-        <w:t>be explained further.</w:t>
-      </w:r>
-    </w:p>
-    <w:p>
-      <w:pPr>
-        <w:pStyle w:val="NoSpacing"/>
-        <w:ind w:left="720"/>
+        <w:t>Hands-on experience</w:t>
+      </w:r>
+    </w:p>
+    <w:p>
+      <w:pPr>
+        <w:pStyle w:val="NoSpacing"/>
+        <w:ind w:left="1530"/>
+        <w:jc w:val="both"/>
+        <w:rPr>
+          <w:sz w:val="24"/>
+          <w:szCs w:val="24"/>
+        </w:rPr>
+      </w:pPr>
+      <w:r>
+        <w:rPr>
+          <w:sz w:val="24"/>
+          <w:szCs w:val="24"/>
+        </w:rPr>
+        <w:t xml:space="preserve">Through this process, the testers can be more knowledgeable and skillful in terms of testing and quality assurance. This is one of the most important part of learning and training to every tester. </w:t>
+      </w:r>
+    </w:p>
+    <w:p>
+      <w:pPr>
+        <w:pStyle w:val="NoSpacing"/>
         <w:jc w:val="both"/>
         <w:rPr>
           <w:sz w:val="24"/>
@@ -9616,7 +9424,25 @@
           <w:sz w:val="24"/>
           <w:szCs w:val="24"/>
         </w:rPr>
-        <w:t>Hands-on experience</w:t>
+        <w:t>Testing Skills</w:t>
+      </w:r>
+    </w:p>
+    <w:p>
+      <w:pPr>
+        <w:pStyle w:val="NoSpacing"/>
+        <w:ind w:left="1440"/>
+        <w:jc w:val="both"/>
+        <w:rPr>
+          <w:sz w:val="24"/>
+          <w:szCs w:val="24"/>
+        </w:rPr>
+      </w:pPr>
+      <w:r>
+        <w:rPr>
+          <w:sz w:val="24"/>
+          <w:szCs w:val="24"/>
+        </w:rPr>
+        <w:t xml:space="preserve">A tester must have at least one (1) certification or any proof that shows the acquired skills of the tester. </w:t>
       </w:r>
     </w:p>
     <w:p>
@@ -9625,75 +9451,7 @@
         <w:ind w:left="720"/>
         <w:jc w:val="both"/>
         <w:rPr>
-          <w:sz w:val="24"/>
-          <w:szCs w:val="24"/>
-        </w:rPr>
-      </w:pPr>
-      <w:r>
-        <w:rPr>
           <w:b/>
-          <w:sz w:val="24"/>
-          <w:szCs w:val="24"/>
-        </w:rPr>
-        <w:tab/>
-      </w:r>
-      <w:r>
-        <w:rPr>
-          <w:sz w:val="24"/>
-          <w:szCs w:val="24"/>
-        </w:rPr>
-        <w:t xml:space="preserve">Through this training the staff members can familiarize themselves to the </w:t>
-      </w:r>
-      <w:r>
-        <w:rPr>
-          <w:sz w:val="24"/>
-          <w:szCs w:val="24"/>
-        </w:rPr>
-        <w:tab/>
-        <w:t xml:space="preserve">interface and functionality of the </w:t>
-      </w:r>
-      <w:r>
-        <w:rPr>
-          <w:sz w:val="24"/>
-          <w:szCs w:val="24"/>
-        </w:rPr>
-        <w:t xml:space="preserve">system. This is where they could </w:t>
-      </w:r>
-      <w:r>
-        <w:rPr>
-          <w:sz w:val="24"/>
-          <w:szCs w:val="24"/>
-        </w:rPr>
-        <w:t xml:space="preserve">also </w:t>
-      </w:r>
-      <w:r>
-        <w:rPr>
-          <w:sz w:val="24"/>
-          <w:szCs w:val="24"/>
-        </w:rPr>
-        <w:tab/>
-      </w:r>
-      <w:r>
-        <w:rPr>
-          <w:sz w:val="24"/>
-          <w:szCs w:val="24"/>
-        </w:rPr>
-        <w:t>experience</w:t>
-      </w:r>
-      <w:r>
-        <w:rPr>
-          <w:sz w:val="24"/>
-          <w:szCs w:val="24"/>
-        </w:rPr>
-        <w:t xml:space="preserve"> how the system works and how to use it.</w:t>
-      </w:r>
-    </w:p>
-    <w:p>
-      <w:pPr>
-        <w:pStyle w:val="NoSpacing"/>
-        <w:ind w:left="720"/>
-        <w:jc w:val="both"/>
-        <w:rPr>
           <w:sz w:val="24"/>
           <w:szCs w:val="24"/>
         </w:rPr>
@@ -9719,94 +9477,25 @@
           <w:sz w:val="24"/>
           <w:szCs w:val="24"/>
         </w:rPr>
-        <w:t>Test</w:t>
-      </w:r>
-      <w:r>
-        <w:rPr>
-          <w:b/>
-          <w:sz w:val="24"/>
-          <w:szCs w:val="24"/>
-        </w:rPr>
-        <w:t>/ Evaluation</w:t>
-      </w:r>
-    </w:p>
-    <w:p>
-      <w:pPr>
-        <w:pStyle w:val="NoSpacing"/>
-        <w:ind w:left="720"/>
-        <w:jc w:val="both"/>
-        <w:rPr>
-          <w:sz w:val="24"/>
-          <w:szCs w:val="24"/>
-        </w:rPr>
-      </w:pPr>
-      <w:r>
-        <w:rPr>
-          <w:b/>
-          <w:sz w:val="24"/>
-          <w:szCs w:val="24"/>
-        </w:rPr>
-        <w:tab/>
-      </w:r>
-      <w:r>
-        <w:rPr>
-          <w:sz w:val="24"/>
-          <w:szCs w:val="24"/>
-        </w:rPr>
-        <w:t>This</w:t>
-      </w:r>
-      <w:r>
-        <w:rPr>
-          <w:sz w:val="24"/>
-          <w:szCs w:val="24"/>
-        </w:rPr>
-        <w:t xml:space="preserve"> is the part where the staff could be assessed on how well they are </w:t>
-      </w:r>
-      <w:r>
-        <w:rPr>
-          <w:sz w:val="24"/>
-          <w:szCs w:val="24"/>
-        </w:rPr>
-        <w:tab/>
-        <w:t>knowledgeable about the interface of the system and how it works.</w:t>
-      </w:r>
-    </w:p>
-    <w:p>
-      <w:pPr>
-        <w:pStyle w:val="NoSpacing"/>
-        <w:jc w:val="both"/>
-        <w:rPr>
-          <w:sz w:val="24"/>
-          <w:szCs w:val="24"/>
-        </w:rPr>
-      </w:pPr>
-      <w:r>
-        <w:rPr>
-          <w:sz w:val="24"/>
-          <w:szCs w:val="24"/>
-        </w:rPr>
-        <w:tab/>
-      </w:r>
-    </w:p>
-    <w:p>
-      <w:pPr>
-        <w:pStyle w:val="NoSpacing"/>
-        <w:jc w:val="both"/>
-        <w:rPr>
-          <w:sz w:val="24"/>
-          <w:szCs w:val="24"/>
-        </w:rPr>
-      </w:pPr>
-    </w:p>
-    <w:p>
-      <w:pPr>
-        <w:pStyle w:val="NoSpacing"/>
-        <w:jc w:val="both"/>
-        <w:rPr>
-          <w:sz w:val="24"/>
-          <w:szCs w:val="24"/>
-        </w:rPr>
-      </w:pPr>
+        <w:t xml:space="preserve">Determination to learn </w:t>
+      </w:r>
+    </w:p>
+    <w:p>
+      <w:pPr>
+        <w:pStyle w:val="NoSpacing"/>
+        <w:ind w:left="1440"/>
+        <w:rPr>
+          <w:sz w:val="24"/>
+          <w:szCs w:val="24"/>
+        </w:rPr>
+      </w:pPr>
+      <w:r>
+        <w:rPr>
+          <w:sz w:val="24"/>
+          <w:szCs w:val="24"/>
+        </w:rPr>
+        <w:t>Since the technology keeps on changing, the tester must be responsible to keep up and learn more about the latest trend and the tools involved in it. Through these, the skill and knowledge of the tester can also be updated.</w:t>
+      </w:r>
     </w:p>
     <w:p>
       <w:pPr>
@@ -9890,21 +9579,12 @@
           <w:noProof/>
           <w:sz w:val="24"/>
           <w:szCs w:val="24"/>
-          <w:lang w:val="en-PH" w:eastAsia="en-PH"/>
         </w:rPr>
         <w:drawing>
-          <wp:anchor distT="0" distB="0" distL="114300" distR="114300" simplePos="0" relativeHeight="251658240" behindDoc="0" locked="0" layoutInCell="1" allowOverlap="1">
-            <wp:simplePos x="0" y="0"/>
-            <wp:positionH relativeFrom="column">
-              <wp:posOffset>471805</wp:posOffset>
-            </wp:positionH>
-            <wp:positionV relativeFrom="paragraph">
-              <wp:posOffset>45720</wp:posOffset>
-            </wp:positionV>
-            <wp:extent cx="4879975" cy="4227830"/>
-            <wp:effectExtent l="19050" t="0" r="0" b="0"/>
-            <wp:wrapNone/>
-            <wp:docPr id="5" name="Picture 3" descr="gantt.png"/>
+          <wp:inline distT="0" distB="0" distL="0" distR="0" wp14:anchorId="56E4CE68" wp14:editId="22CF5F3F">
+            <wp:extent cx="5972175" cy="3171825"/>
+            <wp:effectExtent l="0" t="0" r="0" b="0"/>
+            <wp:docPr id="4" name="Picture 4"/>
             <wp:cNvGraphicFramePr>
               <a:graphicFrameLocks xmlns:a="http://schemas.openxmlformats.org/drawingml/2006/main" noChangeAspect="1"/>
             </wp:cNvGraphicFramePr>
@@ -9912,40 +9592,43 @@
               <a:graphicData uri="http://schemas.openxmlformats.org/drawingml/2006/picture">
                 <pic:pic xmlns:pic="http://schemas.openxmlformats.org/drawingml/2006/picture">
                   <pic:nvPicPr>
-                    <pic:cNvPr id="0" name="gantt.png"/>
-                    <pic:cNvPicPr/>
+                    <pic:cNvPr id="0" name="Picture 5"/>
+                    <pic:cNvPicPr>
+                      <a:picLocks noChangeAspect="1" noChangeArrowheads="1"/>
+                    </pic:cNvPicPr>
                   </pic:nvPicPr>
                   <pic:blipFill>
-                    <a:blip r:embed="rId9" cstate="print"/>
+                    <a:blip r:embed="rId9">
+                      <a:extLst>
+                        <a:ext uri="{28A0092B-C50C-407E-A947-70E740481C1C}">
+                          <a14:useLocalDpi xmlns:a14="http://schemas.microsoft.com/office/drawing/2010/main" val="0"/>
+                        </a:ext>
+                      </a:extLst>
+                    </a:blip>
+                    <a:srcRect/>
                     <a:stretch>
                       <a:fillRect/>
                     </a:stretch>
                   </pic:blipFill>
-                  <pic:spPr>
+                  <pic:spPr bwMode="auto">
                     <a:xfrm>
                       <a:off x="0" y="0"/>
-                      <a:ext cx="4879975" cy="4227830"/>
+                      <a:ext cx="5972175" cy="3171825"/>
                     </a:xfrm>
                     <a:prstGeom prst="rect">
                       <a:avLst/>
                     </a:prstGeom>
+                    <a:noFill/>
+                    <a:ln>
+                      <a:noFill/>
+                    </a:ln>
                   </pic:spPr>
                 </pic:pic>
               </a:graphicData>
             </a:graphic>
-          </wp:anchor>
+          </wp:inline>
         </w:drawing>
       </w:r>
-    </w:p>
-    <w:p>
-      <w:pPr>
-        <w:pStyle w:val="NoSpacing"/>
-        <w:jc w:val="both"/>
-        <w:rPr>
-          <w:sz w:val="24"/>
-          <w:szCs w:val="24"/>
-        </w:rPr>
-      </w:pPr>
     </w:p>
     <w:p>
       <w:pPr>
@@ -10002,193 +9685,6 @@
         <w:jc w:val="both"/>
         <w:rPr>
           <w:rFonts w:ascii="Arial" w:hAnsi="Arial" w:cs="Arial"/>
-          <w:color w:val="000000"/>
-          <w:sz w:val="30"/>
-          <w:szCs w:val="30"/>
-        </w:rPr>
-      </w:pPr>
-    </w:p>
-    <w:p>
-      <w:pPr>
-        <w:pStyle w:val="Heading2"/>
-        <w:pBdr>
-          <w:bottom w:val="single" w:sz="6" w:space="2" w:color="AAAAAA"/>
-        </w:pBdr>
-        <w:shd w:val="clear" w:color="auto" w:fill="FFFFFF"/>
-        <w:spacing w:before="0" w:beforeAutospacing="0" w:after="144" w:afterAutospacing="0" w:line="286" w:lineRule="atLeast"/>
-        <w:jc w:val="both"/>
-        <w:rPr>
-          <w:rFonts w:ascii="Arial" w:hAnsi="Arial" w:cs="Arial"/>
-          <w:color w:val="000000"/>
-          <w:sz w:val="30"/>
-          <w:szCs w:val="30"/>
-        </w:rPr>
-      </w:pPr>
-    </w:p>
-    <w:p>
-      <w:pPr>
-        <w:pStyle w:val="Heading2"/>
-        <w:pBdr>
-          <w:bottom w:val="single" w:sz="6" w:space="2" w:color="AAAAAA"/>
-        </w:pBdr>
-        <w:shd w:val="clear" w:color="auto" w:fill="FFFFFF"/>
-        <w:spacing w:before="0" w:beforeAutospacing="0" w:after="144" w:afterAutospacing="0" w:line="286" w:lineRule="atLeast"/>
-        <w:jc w:val="both"/>
-        <w:rPr>
-          <w:rFonts w:ascii="Arial" w:hAnsi="Arial" w:cs="Arial"/>
-          <w:color w:val="000000"/>
-          <w:sz w:val="30"/>
-          <w:szCs w:val="30"/>
-        </w:rPr>
-      </w:pPr>
-    </w:p>
-    <w:p>
-      <w:pPr>
-        <w:pStyle w:val="Heading2"/>
-        <w:pBdr>
-          <w:bottom w:val="single" w:sz="6" w:space="2" w:color="AAAAAA"/>
-        </w:pBdr>
-        <w:shd w:val="clear" w:color="auto" w:fill="FFFFFF"/>
-        <w:spacing w:before="0" w:beforeAutospacing="0" w:after="144" w:afterAutospacing="0" w:line="286" w:lineRule="atLeast"/>
-        <w:jc w:val="both"/>
-        <w:rPr>
-          <w:rFonts w:ascii="Arial" w:hAnsi="Arial" w:cs="Arial"/>
-          <w:color w:val="000000"/>
-          <w:sz w:val="30"/>
-          <w:szCs w:val="30"/>
-        </w:rPr>
-      </w:pPr>
-    </w:p>
-    <w:p>
-      <w:pPr>
-        <w:pStyle w:val="Heading2"/>
-        <w:pBdr>
-          <w:bottom w:val="single" w:sz="6" w:space="2" w:color="AAAAAA"/>
-        </w:pBdr>
-        <w:shd w:val="clear" w:color="auto" w:fill="FFFFFF"/>
-        <w:spacing w:before="0" w:beforeAutospacing="0" w:after="144" w:afterAutospacing="0" w:line="286" w:lineRule="atLeast"/>
-        <w:jc w:val="both"/>
-        <w:rPr>
-          <w:rFonts w:ascii="Arial" w:hAnsi="Arial" w:cs="Arial"/>
-          <w:color w:val="000000"/>
-          <w:sz w:val="30"/>
-          <w:szCs w:val="30"/>
-        </w:rPr>
-      </w:pPr>
-    </w:p>
-    <w:p>
-      <w:pPr>
-        <w:pStyle w:val="Heading2"/>
-        <w:pBdr>
-          <w:bottom w:val="single" w:sz="6" w:space="2" w:color="AAAAAA"/>
-        </w:pBdr>
-        <w:shd w:val="clear" w:color="auto" w:fill="FFFFFF"/>
-        <w:spacing w:before="0" w:beforeAutospacing="0" w:after="144" w:afterAutospacing="0" w:line="286" w:lineRule="atLeast"/>
-        <w:jc w:val="both"/>
-        <w:rPr>
-          <w:rFonts w:ascii="Arial" w:hAnsi="Arial" w:cs="Arial"/>
-          <w:color w:val="000000"/>
-          <w:sz w:val="30"/>
-          <w:szCs w:val="30"/>
-        </w:rPr>
-      </w:pPr>
-    </w:p>
-    <w:p>
-      <w:pPr>
-        <w:pStyle w:val="Heading2"/>
-        <w:pBdr>
-          <w:bottom w:val="single" w:sz="6" w:space="2" w:color="AAAAAA"/>
-        </w:pBdr>
-        <w:shd w:val="clear" w:color="auto" w:fill="FFFFFF"/>
-        <w:spacing w:before="0" w:beforeAutospacing="0" w:after="144" w:afterAutospacing="0" w:line="286" w:lineRule="atLeast"/>
-        <w:jc w:val="both"/>
-        <w:rPr>
-          <w:rFonts w:ascii="Arial" w:hAnsi="Arial" w:cs="Arial"/>
-          <w:color w:val="000000"/>
-          <w:sz w:val="30"/>
-          <w:szCs w:val="30"/>
-        </w:rPr>
-      </w:pPr>
-    </w:p>
-    <w:p>
-      <w:pPr>
-        <w:pStyle w:val="Heading2"/>
-        <w:pBdr>
-          <w:bottom w:val="single" w:sz="6" w:space="2" w:color="AAAAAA"/>
-        </w:pBdr>
-        <w:shd w:val="clear" w:color="auto" w:fill="FFFFFF"/>
-        <w:spacing w:before="0" w:beforeAutospacing="0" w:after="144" w:afterAutospacing="0" w:line="286" w:lineRule="atLeast"/>
-        <w:jc w:val="both"/>
-        <w:rPr>
-          <w:rFonts w:ascii="Arial" w:hAnsi="Arial" w:cs="Arial"/>
-          <w:color w:val="000000"/>
-          <w:sz w:val="30"/>
-          <w:szCs w:val="30"/>
-        </w:rPr>
-      </w:pPr>
-    </w:p>
-    <w:p>
-      <w:pPr>
-        <w:pStyle w:val="Heading2"/>
-        <w:pBdr>
-          <w:bottom w:val="single" w:sz="6" w:space="2" w:color="AAAAAA"/>
-        </w:pBdr>
-        <w:shd w:val="clear" w:color="auto" w:fill="FFFFFF"/>
-        <w:spacing w:before="0" w:beforeAutospacing="0" w:after="144" w:afterAutospacing="0" w:line="286" w:lineRule="atLeast"/>
-        <w:jc w:val="both"/>
-        <w:rPr>
-          <w:rFonts w:ascii="Arial" w:hAnsi="Arial" w:cs="Arial"/>
-          <w:color w:val="000000"/>
-          <w:sz w:val="30"/>
-          <w:szCs w:val="30"/>
-        </w:rPr>
-      </w:pPr>
-    </w:p>
-    <w:p>
-      <w:pPr>
-        <w:pStyle w:val="Heading2"/>
-        <w:pBdr>
-          <w:bottom w:val="single" w:sz="6" w:space="2" w:color="AAAAAA"/>
-        </w:pBdr>
-        <w:shd w:val="clear" w:color="auto" w:fill="FFFFFF"/>
-        <w:spacing w:before="0" w:beforeAutospacing="0" w:after="144" w:afterAutospacing="0" w:line="286" w:lineRule="atLeast"/>
-        <w:jc w:val="both"/>
-        <w:rPr>
-          <w:rFonts w:ascii="Arial" w:hAnsi="Arial" w:cs="Arial"/>
-          <w:color w:val="000000"/>
-          <w:sz w:val="30"/>
-          <w:szCs w:val="30"/>
-        </w:rPr>
-      </w:pPr>
-    </w:p>
-    <w:p>
-      <w:pPr>
-        <w:pStyle w:val="Heading2"/>
-        <w:pBdr>
-          <w:bottom w:val="single" w:sz="6" w:space="2" w:color="AAAAAA"/>
-        </w:pBdr>
-        <w:shd w:val="clear" w:color="auto" w:fill="FFFFFF"/>
-        <w:spacing w:before="0" w:beforeAutospacing="0" w:after="144" w:afterAutospacing="0" w:line="286" w:lineRule="atLeast"/>
-        <w:jc w:val="both"/>
-        <w:rPr>
-          <w:rFonts w:ascii="Arial" w:hAnsi="Arial" w:cs="Arial"/>
-          <w:color w:val="000000"/>
-          <w:sz w:val="30"/>
-          <w:szCs w:val="30"/>
-        </w:rPr>
-      </w:pPr>
-    </w:p>
-    <w:p>
-      <w:pPr>
-        <w:pStyle w:val="Heading2"/>
-        <w:pBdr>
-          <w:bottom w:val="single" w:sz="6" w:space="2" w:color="AAAAAA"/>
-        </w:pBdr>
-        <w:shd w:val="clear" w:color="auto" w:fill="FFFFFF"/>
-        <w:spacing w:before="0" w:beforeAutospacing="0" w:after="144" w:afterAutospacing="0" w:line="286" w:lineRule="atLeast"/>
-        <w:jc w:val="both"/>
-        <w:rPr>
-          <w:rFonts w:ascii="Arial" w:hAnsi="Arial" w:cs="Arial"/>
           <w:b w:val="0"/>
           <w:bCs w:val="0"/>
           <w:color w:val="000000"/>
@@ -10248,7 +9744,7 @@
         <w:tblStyle w:val="LightGrid-Accent3"/>
         <w:tblW w:w="0" w:type="auto"/>
         <w:tblLayout w:type="fixed"/>
-        <w:tblLook w:val="04A0"/>
+        <w:tblLook w:val="04A0" w:firstRow="1" w:lastRow="0" w:firstColumn="1" w:lastColumn="0" w:noHBand="0" w:noVBand="1"/>
       </w:tblPr>
       <w:tblGrid>
         <w:gridCol w:w="2988"/>
@@ -10256,12 +9752,12 @@
       </w:tblGrid>
       <w:tr>
         <w:trPr>
-          <w:cnfStyle w:val="100000000000"/>
+          <w:cnfStyle w:val="100000000000" w:firstRow="1" w:lastRow="0" w:firstColumn="0" w:lastColumn="0" w:oddVBand="0" w:evenVBand="0" w:oddHBand="0" w:evenHBand="0" w:firstRowFirstColumn="0" w:firstRowLastColumn="0" w:lastRowFirstColumn="0" w:lastRowLastColumn="0"/>
           <w:trHeight w:val="440"/>
         </w:trPr>
         <w:tc>
           <w:tcPr>
-            <w:cnfStyle w:val="001000000000"/>
+            <w:cnfStyle w:val="001000000000" w:firstRow="0" w:lastRow="0" w:firstColumn="1" w:lastColumn="0" w:oddVBand="0" w:evenVBand="0" w:oddHBand="0" w:evenHBand="0" w:firstRowFirstColumn="0" w:firstRowLastColumn="0" w:lastRowFirstColumn="0" w:lastRowLastColumn="0"/>
             <w:tcW w:w="2988" w:type="dxa"/>
           </w:tcPr>
           <w:p>
@@ -10292,7 +9788,7 @@
             <w:pPr>
               <w:pStyle w:val="NoSpacing"/>
               <w:jc w:val="both"/>
-              <w:cnfStyle w:val="100000000000"/>
+              <w:cnfStyle w:val="100000000000" w:firstRow="1" w:lastRow="0" w:firstColumn="0" w:lastColumn="0" w:oddVBand="0" w:evenVBand="0" w:oddHBand="0" w:evenHBand="0" w:firstRowFirstColumn="0" w:firstRowLastColumn="0" w:lastRowFirstColumn="0" w:lastRowLastColumn="0"/>
               <w:rPr>
                 <w:rFonts w:asciiTheme="minorHAnsi" w:hAnsiTheme="minorHAnsi" w:cstheme="minorHAnsi"/>
                 <w:sz w:val="24"/>
@@ -10312,11 +9808,11 @@
       </w:tr>
       <w:tr>
         <w:trPr>
-          <w:cnfStyle w:val="000000100000"/>
+          <w:cnfStyle w:val="000000100000" w:firstRow="0" w:lastRow="0" w:firstColumn="0" w:lastColumn="0" w:oddVBand="0" w:evenVBand="0" w:oddHBand="1" w:evenHBand="0" w:firstRowFirstColumn="0" w:firstRowLastColumn="0" w:lastRowFirstColumn="0" w:lastRowLastColumn="0"/>
         </w:trPr>
         <w:tc>
           <w:tcPr>
-            <w:cnfStyle w:val="001000000000"/>
+            <w:cnfStyle w:val="001000000000" w:firstRow="0" w:lastRow="0" w:firstColumn="1" w:lastColumn="0" w:oddVBand="0" w:evenVBand="0" w:oddHBand="0" w:evenHBand="0" w:firstRowFirstColumn="0" w:firstRowLastColumn="0" w:lastRowFirstColumn="0" w:lastRowLastColumn="0"/>
             <w:tcW w:w="2988" w:type="dxa"/>
           </w:tcPr>
           <w:p>
@@ -10349,7 +9845,7 @@
             <w:pPr>
               <w:pStyle w:val="NoSpacing"/>
               <w:jc w:val="both"/>
-              <w:cnfStyle w:val="000000100000"/>
+              <w:cnfStyle w:val="000000100000" w:firstRow="0" w:lastRow="0" w:firstColumn="0" w:lastColumn="0" w:oddVBand="0" w:evenVBand="0" w:oddHBand="1" w:evenHBand="0" w:firstRowFirstColumn="0" w:firstRowLastColumn="0" w:lastRowFirstColumn="0" w:lastRowLastColumn="0"/>
               <w:rPr>
                 <w:rFonts w:cstheme="minorHAnsi"/>
                 <w:sz w:val="24"/>
@@ -10369,11 +9865,11 @@
       </w:tr>
       <w:tr>
         <w:trPr>
-          <w:cnfStyle w:val="000000010000"/>
+          <w:cnfStyle w:val="000000010000" w:firstRow="0" w:lastRow="0" w:firstColumn="0" w:lastColumn="0" w:oddVBand="0" w:evenVBand="0" w:oddHBand="0" w:evenHBand="1" w:firstRowFirstColumn="0" w:firstRowLastColumn="0" w:lastRowFirstColumn="0" w:lastRowLastColumn="0"/>
         </w:trPr>
         <w:tc>
           <w:tcPr>
-            <w:cnfStyle w:val="001000000000"/>
+            <w:cnfStyle w:val="001000000000" w:firstRow="0" w:lastRow="0" w:firstColumn="1" w:lastColumn="0" w:oddVBand="0" w:evenVBand="0" w:oddHBand="0" w:evenHBand="0" w:firstRowFirstColumn="0" w:firstRowLastColumn="0" w:lastRowFirstColumn="0" w:lastRowLastColumn="0"/>
             <w:tcW w:w="2988" w:type="dxa"/>
           </w:tcPr>
           <w:p>
@@ -10406,7 +9902,7 @@
             <w:pPr>
               <w:pStyle w:val="NoSpacing"/>
               <w:jc w:val="both"/>
-              <w:cnfStyle w:val="000000010000"/>
+              <w:cnfStyle w:val="000000010000" w:firstRow="0" w:lastRow="0" w:firstColumn="0" w:lastColumn="0" w:oddVBand="0" w:evenVBand="0" w:oddHBand="0" w:evenHBand="1" w:firstRowFirstColumn="0" w:firstRowLastColumn="0" w:lastRowFirstColumn="0" w:lastRowLastColumn="0"/>
               <w:rPr>
                 <w:rFonts w:cstheme="minorHAnsi"/>
                 <w:sz w:val="24"/>
@@ -10426,11 +9922,11 @@
       </w:tr>
       <w:tr>
         <w:trPr>
-          <w:cnfStyle w:val="000000100000"/>
+          <w:cnfStyle w:val="000000100000" w:firstRow="0" w:lastRow="0" w:firstColumn="0" w:lastColumn="0" w:oddVBand="0" w:evenVBand="0" w:oddHBand="1" w:evenHBand="0" w:firstRowFirstColumn="0" w:firstRowLastColumn="0" w:lastRowFirstColumn="0" w:lastRowLastColumn="0"/>
         </w:trPr>
         <w:tc>
           <w:tcPr>
-            <w:cnfStyle w:val="001000000000"/>
+            <w:cnfStyle w:val="001000000000" w:firstRow="0" w:lastRow="0" w:firstColumn="1" w:lastColumn="0" w:oddVBand="0" w:evenVBand="0" w:oddHBand="0" w:evenHBand="0" w:firstRowFirstColumn="0" w:firstRowLastColumn="0" w:lastRowFirstColumn="0" w:lastRowLastColumn="0"/>
             <w:tcW w:w="2988" w:type="dxa"/>
           </w:tcPr>
           <w:p>
@@ -10463,7 +9959,7 @@
             <w:pPr>
               <w:pStyle w:val="NoSpacing"/>
               <w:jc w:val="both"/>
-              <w:cnfStyle w:val="000000100000"/>
+              <w:cnfStyle w:val="000000100000" w:firstRow="0" w:lastRow="0" w:firstColumn="0" w:lastColumn="0" w:oddVBand="0" w:evenVBand="0" w:oddHBand="1" w:evenHBand="0" w:firstRowFirstColumn="0" w:firstRowLastColumn="0" w:lastRowFirstColumn="0" w:lastRowLastColumn="0"/>
               <w:rPr>
                 <w:rFonts w:cstheme="minorHAnsi"/>
                 <w:sz w:val="24"/>
@@ -10477,17 +9973,33 @@
                 <w:szCs w:val="24"/>
               </w:rPr>
               <w:t>https://code.google.com/p/apc-softdev-it111-04</w:t>
+            </w:r>
+            <w:r>
+              <w:rPr>
+                <w:rFonts w:cstheme="minorHAnsi"/>
+                <w:sz w:val="24"/>
+                <w:szCs w:val="24"/>
+              </w:rPr>
+              <w:br/>
+            </w:r>
+            <w:r>
+              <w:rPr>
+                <w:rFonts w:cstheme="minorHAnsi"/>
+                <w:sz w:val="24"/>
+                <w:szCs w:val="24"/>
+              </w:rPr>
+              <w:t>https://github.com/joegeneq/apc-softdev-it111-04</w:t>
             </w:r>
           </w:p>
         </w:tc>
       </w:tr>
       <w:tr>
         <w:trPr>
-          <w:cnfStyle w:val="000000010000"/>
+          <w:cnfStyle w:val="000000010000" w:firstRow="0" w:lastRow="0" w:firstColumn="0" w:lastColumn="0" w:oddVBand="0" w:evenVBand="0" w:oddHBand="0" w:evenHBand="1" w:firstRowFirstColumn="0" w:firstRowLastColumn="0" w:lastRowFirstColumn="0" w:lastRowLastColumn="0"/>
         </w:trPr>
         <w:tc>
           <w:tcPr>
-            <w:cnfStyle w:val="001000000000"/>
+            <w:cnfStyle w:val="001000000000" w:firstRow="0" w:lastRow="0" w:firstColumn="1" w:lastColumn="0" w:oddVBand="0" w:evenVBand="0" w:oddHBand="0" w:evenHBand="0" w:firstRowFirstColumn="0" w:firstRowLastColumn="0" w:lastRowFirstColumn="0" w:lastRowLastColumn="0"/>
             <w:tcW w:w="2988" w:type="dxa"/>
           </w:tcPr>
           <w:p>
@@ -10501,6 +10013,7 @@
                 <w:szCs w:val="24"/>
               </w:rPr>
             </w:pPr>
+            <w:proofErr w:type="spellStart"/>
             <w:r>
               <w:rPr>
                 <w:rFonts w:asciiTheme="minorHAnsi" w:hAnsiTheme="minorHAnsi" w:cstheme="minorHAnsi"/>
@@ -10508,7 +10021,17 @@
                 <w:sz w:val="24"/>
                 <w:szCs w:val="24"/>
               </w:rPr>
-              <w:t xml:space="preserve">Yii </w:t>
+              <w:t>Yii</w:t>
+            </w:r>
+            <w:proofErr w:type="spellEnd"/>
+            <w:r>
+              <w:rPr>
+                <w:rFonts w:asciiTheme="minorHAnsi" w:hAnsiTheme="minorHAnsi" w:cstheme="minorHAnsi"/>
+                <w:b w:val="0"/>
+                <w:sz w:val="24"/>
+                <w:szCs w:val="24"/>
+              </w:rPr>
+              <w:t xml:space="preserve"> </w:t>
             </w:r>
             <w:r>
               <w:rPr>
@@ -10538,7 +10061,7 @@
             <w:pPr>
               <w:pStyle w:val="NoSpacing"/>
               <w:jc w:val="both"/>
-              <w:cnfStyle w:val="000000010000"/>
+              <w:cnfStyle w:val="000000010000" w:firstRow="0" w:lastRow="0" w:firstColumn="0" w:lastColumn="0" w:oddVBand="0" w:evenVBand="0" w:oddHBand="0" w:evenHBand="1" w:firstRowFirstColumn="0" w:firstRowLastColumn="0" w:lastRowFirstColumn="0" w:lastRowLastColumn="0"/>
               <w:rPr>
                 <w:rFonts w:cstheme="minorHAnsi"/>
                 <w:sz w:val="24"/>
@@ -10557,17 +10080,6 @@
         </w:tc>
       </w:tr>
     </w:tbl>
-    <w:p>
-      <w:pPr>
-        <w:pStyle w:val="NoSpacing"/>
-        <w:jc w:val="both"/>
-        <w:rPr>
-          <w:rFonts w:cstheme="minorHAnsi"/>
-          <w:sz w:val="24"/>
-          <w:szCs w:val="24"/>
-        </w:rPr>
-      </w:pPr>
-    </w:p>
     <w:p>
       <w:pPr>
         <w:pStyle w:val="NoSpacing"/>
@@ -10626,23 +10138,13 @@
         </w:rPr>
       </w:pPr>
     </w:p>
-    <w:p>
-      <w:pPr>
-        <w:pStyle w:val="NoSpacing"/>
-        <w:jc w:val="both"/>
-        <w:rPr>
-          <w:sz w:val="24"/>
-          <w:szCs w:val="24"/>
-        </w:rPr>
-      </w:pPr>
-    </w:p>
     <w:tbl>
       <w:tblPr>
         <w:tblStyle w:val="LightGrid-Accent3"/>
         <w:tblW w:w="10170" w:type="dxa"/>
         <w:tblInd w:w="-252" w:type="dxa"/>
         <w:tblLayout w:type="fixed"/>
-        <w:tblLook w:val="04A0"/>
+        <w:tblLook w:val="04A0" w:firstRow="1" w:lastRow="0" w:firstColumn="1" w:lastColumn="0" w:noHBand="0" w:noVBand="1"/>
       </w:tblPr>
       <w:tblGrid>
         <w:gridCol w:w="2160"/>
@@ -10652,11 +10154,11 @@
       </w:tblGrid>
       <w:tr>
         <w:trPr>
-          <w:cnfStyle w:val="100000000000"/>
+          <w:cnfStyle w:val="100000000000" w:firstRow="1" w:lastRow="0" w:firstColumn="0" w:lastColumn="0" w:oddVBand="0" w:evenVBand="0" w:oddHBand="0" w:evenHBand="0" w:firstRowFirstColumn="0" w:firstRowLastColumn="0" w:lastRowFirstColumn="0" w:lastRowLastColumn="0"/>
         </w:trPr>
         <w:tc>
           <w:tcPr>
-            <w:cnfStyle w:val="001000000000"/>
+            <w:cnfStyle w:val="001000000000" w:firstRow="0" w:lastRow="0" w:firstColumn="1" w:lastColumn="0" w:oddVBand="0" w:evenVBand="0" w:oddHBand="0" w:evenHBand="0" w:firstRowFirstColumn="0" w:firstRowLastColumn="0" w:lastRowFirstColumn="0" w:lastRowLastColumn="0"/>
             <w:tcW w:w="2160" w:type="dxa"/>
             <w:vAlign w:val="center"/>
           </w:tcPr>
@@ -10689,7 +10191,7 @@
             <w:pPr>
               <w:pStyle w:val="NoSpacing"/>
               <w:jc w:val="center"/>
-              <w:cnfStyle w:val="100000000000"/>
+              <w:cnfStyle w:val="100000000000" w:firstRow="1" w:lastRow="0" w:firstColumn="0" w:lastColumn="0" w:oddVBand="0" w:evenVBand="0" w:oddHBand="0" w:evenHBand="0" w:firstRowFirstColumn="0" w:firstRowLastColumn="0" w:lastRowFirstColumn="0" w:lastRowLastColumn="0"/>
               <w:rPr>
                 <w:rFonts w:asciiTheme="minorHAnsi" w:hAnsiTheme="minorHAnsi" w:cstheme="minorHAnsi"/>
                 <w:sz w:val="24"/>
@@ -10715,7 +10217,7 @@
             <w:pPr>
               <w:pStyle w:val="NoSpacing"/>
               <w:jc w:val="center"/>
-              <w:cnfStyle w:val="100000000000"/>
+              <w:cnfStyle w:val="100000000000" w:firstRow="1" w:lastRow="0" w:firstColumn="0" w:lastColumn="0" w:oddVBand="0" w:evenVBand="0" w:oddHBand="0" w:evenHBand="0" w:firstRowFirstColumn="0" w:firstRowLastColumn="0" w:lastRowFirstColumn="0" w:lastRowLastColumn="0"/>
               <w:rPr>
                 <w:rFonts w:asciiTheme="minorHAnsi" w:hAnsiTheme="minorHAnsi" w:cstheme="minorHAnsi"/>
                 <w:sz w:val="24"/>
@@ -10741,7 +10243,7 @@
             <w:pPr>
               <w:pStyle w:val="NoSpacing"/>
               <w:jc w:val="center"/>
-              <w:cnfStyle w:val="100000000000"/>
+              <w:cnfStyle w:val="100000000000" w:firstRow="1" w:lastRow="0" w:firstColumn="0" w:lastColumn="0" w:oddVBand="0" w:evenVBand="0" w:oddHBand="0" w:evenHBand="0" w:firstRowFirstColumn="0" w:firstRowLastColumn="0" w:lastRowFirstColumn="0" w:lastRowLastColumn="0"/>
               <w:rPr>
                 <w:rFonts w:asciiTheme="minorHAnsi" w:hAnsiTheme="minorHAnsi" w:cstheme="minorHAnsi"/>
                 <w:sz w:val="24"/>
@@ -10761,11 +10263,11 @@
       </w:tr>
       <w:tr>
         <w:trPr>
-          <w:cnfStyle w:val="000000100000"/>
+          <w:cnfStyle w:val="000000100000" w:firstRow="0" w:lastRow="0" w:firstColumn="0" w:lastColumn="0" w:oddVBand="0" w:evenVBand="0" w:oddHBand="1" w:evenHBand="0" w:firstRowFirstColumn="0" w:firstRowLastColumn="0" w:lastRowFirstColumn="0" w:lastRowLastColumn="0"/>
         </w:trPr>
         <w:tc>
           <w:tcPr>
-            <w:cnfStyle w:val="001000000000"/>
+            <w:cnfStyle w:val="001000000000" w:firstRow="0" w:lastRow="0" w:firstColumn="1" w:lastColumn="0" w:oddVBand="0" w:evenVBand="0" w:oddHBand="0" w:evenHBand="0" w:firstRowFirstColumn="0" w:firstRowLastColumn="0" w:lastRowFirstColumn="0" w:lastRowLastColumn="0"/>
             <w:tcW w:w="10170" w:type="dxa"/>
             <w:gridSpan w:val="4"/>
             <w:shd w:val="clear" w:color="auto" w:fill="4F6228" w:themeFill="accent3" w:themeFillShade="80"/>
@@ -10789,11 +10291,11 @@
       </w:tr>
       <w:tr>
         <w:trPr>
-          <w:cnfStyle w:val="000000010000"/>
+          <w:cnfStyle w:val="000000010000" w:firstRow="0" w:lastRow="0" w:firstColumn="0" w:lastColumn="0" w:oddVBand="0" w:evenVBand="0" w:oddHBand="0" w:evenHBand="1" w:firstRowFirstColumn="0" w:firstRowLastColumn="0" w:lastRowFirstColumn="0" w:lastRowLastColumn="0"/>
         </w:trPr>
         <w:tc>
           <w:tcPr>
-            <w:cnfStyle w:val="001000000000"/>
+            <w:cnfStyle w:val="001000000000" w:firstRow="0" w:lastRow="0" w:firstColumn="1" w:lastColumn="0" w:oddVBand="0" w:evenVBand="0" w:oddHBand="0" w:evenHBand="0" w:firstRowFirstColumn="0" w:firstRowLastColumn="0" w:lastRowFirstColumn="0" w:lastRowLastColumn="0"/>
             <w:tcW w:w="2160" w:type="dxa"/>
           </w:tcPr>
           <w:p>
@@ -10819,7 +10321,7 @@
           <w:p>
             <w:pPr>
               <w:pStyle w:val="NoSpacing"/>
-              <w:cnfStyle w:val="000000010000"/>
+              <w:cnfStyle w:val="000000010000" w:firstRow="0" w:lastRow="0" w:firstColumn="0" w:lastColumn="0" w:oddVBand="0" w:evenVBand="0" w:oddHBand="0" w:evenHBand="1" w:firstRowFirstColumn="0" w:firstRowLastColumn="0" w:lastRowFirstColumn="0" w:lastRowLastColumn="0"/>
             </w:pPr>
             <w:r>
               <w:t>This risk is due to human error.  It can affect the data from the client which will be stored to the database of the system</w:t>
@@ -10834,7 +10336,7 @@
             <w:pPr>
               <w:pStyle w:val="NoSpacing"/>
               <w:jc w:val="center"/>
-              <w:cnfStyle w:val="000000010000"/>
+              <w:cnfStyle w:val="000000010000" w:firstRow="0" w:lastRow="0" w:firstColumn="0" w:lastColumn="0" w:oddVBand="0" w:evenVBand="0" w:oddHBand="0" w:evenHBand="1" w:firstRowFirstColumn="0" w:firstRowLastColumn="0" w:lastRowFirstColumn="0" w:lastRowLastColumn="0"/>
             </w:pPr>
             <w:r>
               <w:t>Low</w:t>
@@ -10848,7 +10350,7 @@
           <w:p>
             <w:pPr>
               <w:pStyle w:val="NoSpacing"/>
-              <w:cnfStyle w:val="000000010000"/>
+              <w:cnfStyle w:val="000000010000" w:firstRow="0" w:lastRow="0" w:firstColumn="0" w:lastColumn="0" w:oddVBand="0" w:evenVBand="0" w:oddHBand="0" w:evenHBand="1" w:firstRowFirstColumn="0" w:firstRowLastColumn="0" w:lastRowFirstColumn="0" w:lastRowLastColumn="0"/>
             </w:pPr>
             <w:r>
               <w:t xml:space="preserve">It can be avoided if the text fields, where the client must input the required data can be limited. </w:t>
@@ -10857,13 +10359,13 @@
           <w:p>
             <w:pPr>
               <w:pStyle w:val="NoSpacing"/>
-              <w:cnfStyle w:val="000000010000"/>
+              <w:cnfStyle w:val="000000010000" w:firstRow="0" w:lastRow="0" w:firstColumn="0" w:lastColumn="0" w:oddVBand="0" w:evenVBand="0" w:oddHBand="0" w:evenHBand="1" w:firstRowFirstColumn="0" w:firstRowLastColumn="0" w:lastRowFirstColumn="0" w:lastRowLastColumn="0"/>
             </w:pPr>
           </w:p>
           <w:p>
             <w:pPr>
               <w:pStyle w:val="NoSpacing"/>
-              <w:cnfStyle w:val="000000010000"/>
+              <w:cnfStyle w:val="000000010000" w:firstRow="0" w:lastRow="0" w:firstColumn="0" w:lastColumn="0" w:oddVBand="0" w:evenVBand="0" w:oddHBand="0" w:evenHBand="1" w:firstRowFirstColumn="0" w:firstRowLastColumn="0" w:lastRowFirstColumn="0" w:lastRowLastColumn="0"/>
             </w:pPr>
             <w:r>
               <w:t> If possible, there must be available options to choose from, so that the user can avoid entering incorrect data.</w:t>
@@ -10873,11 +10375,11 @@
       </w:tr>
       <w:tr>
         <w:trPr>
-          <w:cnfStyle w:val="000000100000"/>
+          <w:cnfStyle w:val="000000100000" w:firstRow="0" w:lastRow="0" w:firstColumn="0" w:lastColumn="0" w:oddVBand="0" w:evenVBand="0" w:oddHBand="1" w:evenHBand="0" w:firstRowFirstColumn="0" w:firstRowLastColumn="0" w:lastRowFirstColumn="0" w:lastRowLastColumn="0"/>
         </w:trPr>
         <w:tc>
           <w:tcPr>
-            <w:cnfStyle w:val="001000000000"/>
+            <w:cnfStyle w:val="001000000000" w:firstRow="0" w:lastRow="0" w:firstColumn="1" w:lastColumn="0" w:oddVBand="0" w:evenVBand="0" w:oddHBand="0" w:evenHBand="0" w:firstRowFirstColumn="0" w:firstRowLastColumn="0" w:lastRowFirstColumn="0" w:lastRowLastColumn="0"/>
             <w:tcW w:w="2160" w:type="dxa"/>
           </w:tcPr>
           <w:p>
@@ -10903,7 +10405,7 @@
           <w:p>
             <w:pPr>
               <w:pStyle w:val="NoSpacing"/>
-              <w:cnfStyle w:val="000000100000"/>
+              <w:cnfStyle w:val="000000100000" w:firstRow="0" w:lastRow="0" w:firstColumn="0" w:lastColumn="0" w:oddVBand="0" w:evenVBand="0" w:oddHBand="1" w:evenHBand="0" w:firstRowFirstColumn="0" w:firstRowLastColumn="0" w:lastRowFirstColumn="0" w:lastRowLastColumn="0"/>
               <w:rPr>
                 <w:rFonts w:eastAsia="Times New Roman"/>
               </w:rPr>
@@ -10925,7 +10427,7 @@
                 <w:ilvl w:val="0"/>
                 <w:numId w:val="26"/>
               </w:numPr>
-              <w:cnfStyle w:val="000000100000"/>
+              <w:cnfStyle w:val="000000100000" w:firstRow="0" w:lastRow="0" w:firstColumn="0" w:lastColumn="0" w:oddVBand="0" w:evenVBand="0" w:oddHBand="1" w:evenHBand="0" w:firstRowFirstColumn="0" w:firstRowLastColumn="0" w:lastRowFirstColumn="0" w:lastRowLastColumn="0"/>
               <w:rPr>
                 <w:rFonts w:eastAsia="Times New Roman"/>
               </w:rPr>
@@ -10944,7 +10446,7 @@
                 <w:ilvl w:val="0"/>
                 <w:numId w:val="26"/>
               </w:numPr>
-              <w:cnfStyle w:val="000000100000"/>
+              <w:cnfStyle w:val="000000100000" w:firstRow="0" w:lastRow="0" w:firstColumn="0" w:lastColumn="0" w:oddVBand="0" w:evenVBand="0" w:oddHBand="1" w:evenHBand="0" w:firstRowFirstColumn="0" w:firstRowLastColumn="0" w:lastRowFirstColumn="0" w:lastRowLastColumn="0"/>
               <w:rPr>
                 <w:rFonts w:eastAsia="Times New Roman"/>
               </w:rPr>
@@ -10963,7 +10465,7 @@
                 <w:ilvl w:val="0"/>
                 <w:numId w:val="26"/>
               </w:numPr>
-              <w:cnfStyle w:val="000000100000"/>
+              <w:cnfStyle w:val="000000100000" w:firstRow="0" w:lastRow="0" w:firstColumn="0" w:lastColumn="0" w:oddVBand="0" w:evenVBand="0" w:oddHBand="1" w:evenHBand="0" w:firstRowFirstColumn="0" w:firstRowLastColumn="0" w:lastRowFirstColumn="0" w:lastRowLastColumn="0"/>
               <w:rPr>
                 <w:rFonts w:eastAsia="Times New Roman"/>
               </w:rPr>
@@ -10978,7 +10480,7 @@
           <w:p>
             <w:pPr>
               <w:pStyle w:val="NoSpacing"/>
-              <w:cnfStyle w:val="000000100000"/>
+              <w:cnfStyle w:val="000000100000" w:firstRow="0" w:lastRow="0" w:firstColumn="0" w:lastColumn="0" w:oddVBand="0" w:evenVBand="0" w:oddHBand="1" w:evenHBand="0" w:firstRowFirstColumn="0" w:firstRowLastColumn="0" w:lastRowFirstColumn="0" w:lastRowLastColumn="0"/>
             </w:pPr>
           </w:p>
         </w:tc>
@@ -10990,7 +10492,7 @@
             <w:pPr>
               <w:pStyle w:val="NoSpacing"/>
               <w:jc w:val="center"/>
-              <w:cnfStyle w:val="000000100000"/>
+              <w:cnfStyle w:val="000000100000" w:firstRow="0" w:lastRow="0" w:firstColumn="0" w:lastColumn="0" w:oddVBand="0" w:evenVBand="0" w:oddHBand="1" w:evenHBand="0" w:firstRowFirstColumn="0" w:firstRowLastColumn="0" w:lastRowFirstColumn="0" w:lastRowLastColumn="0"/>
             </w:pPr>
             <w:r>
               <w:t>High</w:t>
@@ -11004,7 +10506,7 @@
           <w:p>
             <w:pPr>
               <w:pStyle w:val="NoSpacing"/>
-              <w:cnfStyle w:val="000000100000"/>
+              <w:cnfStyle w:val="000000100000" w:firstRow="0" w:lastRow="0" w:firstColumn="0" w:lastColumn="0" w:oddVBand="0" w:evenVBand="0" w:oddHBand="1" w:evenHBand="0" w:firstRowFirstColumn="0" w:firstRowLastColumn="0" w:lastRowFirstColumn="0" w:lastRowLastColumn="0"/>
             </w:pPr>
             <w:r>
               <w:t xml:space="preserve">This can be prevented if the functionality of the system will be thoroughly checked and tested. </w:t>
@@ -11013,32 +10515,27 @@
           <w:p>
             <w:pPr>
               <w:pStyle w:val="NoSpacing"/>
-              <w:cnfStyle w:val="000000100000"/>
+              <w:cnfStyle w:val="000000100000" w:firstRow="0" w:lastRow="0" w:firstColumn="0" w:lastColumn="0" w:oddVBand="0" w:evenVBand="0" w:oddHBand="1" w:evenHBand="0" w:firstRowFirstColumn="0" w:firstRowLastColumn="0" w:lastRowFirstColumn="0" w:lastRowLastColumn="0"/>
             </w:pPr>
           </w:p>
           <w:p>
             <w:pPr>
               <w:pStyle w:val="NoSpacing"/>
-              <w:cnfStyle w:val="000000100000"/>
-            </w:pPr>
-            <w:r>
-              <w:t>The developers must make sure that the system pass</w:t>
-            </w:r>
-            <w:bookmarkStart w:id="4" w:name="_GoBack"/>
-            <w:bookmarkEnd w:id="4"/>
-            <w:r>
-              <w:t xml:space="preserve"> through quality check.</w:t>
+              <w:cnfStyle w:val="000000100000" w:firstRow="0" w:lastRow="0" w:firstColumn="0" w:lastColumn="0" w:oddVBand="0" w:evenVBand="0" w:oddHBand="1" w:evenHBand="0" w:firstRowFirstColumn="0" w:firstRowLastColumn="0" w:lastRowFirstColumn="0" w:lastRowLastColumn="0"/>
+            </w:pPr>
+            <w:r>
+              <w:t>The developers must make sure that the system pass through quality check.</w:t>
             </w:r>
           </w:p>
         </w:tc>
       </w:tr>
       <w:tr>
         <w:trPr>
-          <w:cnfStyle w:val="000000010000"/>
+          <w:cnfStyle w:val="000000010000" w:firstRow="0" w:lastRow="0" w:firstColumn="0" w:lastColumn="0" w:oddVBand="0" w:evenVBand="0" w:oddHBand="0" w:evenHBand="1" w:firstRowFirstColumn="0" w:firstRowLastColumn="0" w:lastRowFirstColumn="0" w:lastRowLastColumn="0"/>
         </w:trPr>
         <w:tc>
           <w:tcPr>
-            <w:cnfStyle w:val="001000000000"/>
+            <w:cnfStyle w:val="001000000000" w:firstRow="0" w:lastRow="0" w:firstColumn="1" w:lastColumn="0" w:oddVBand="0" w:evenVBand="0" w:oddHBand="0" w:evenHBand="0" w:firstRowFirstColumn="0" w:firstRowLastColumn="0" w:lastRowFirstColumn="0" w:lastRowLastColumn="0"/>
             <w:tcW w:w="10170" w:type="dxa"/>
             <w:gridSpan w:val="4"/>
             <w:shd w:val="clear" w:color="auto" w:fill="4F6228" w:themeFill="accent3" w:themeFillShade="80"/>
@@ -11062,11 +10559,11 @@
       </w:tr>
       <w:tr>
         <w:trPr>
-          <w:cnfStyle w:val="000000100000"/>
+          <w:cnfStyle w:val="000000100000" w:firstRow="0" w:lastRow="0" w:firstColumn="0" w:lastColumn="0" w:oddVBand="0" w:evenVBand="0" w:oddHBand="1" w:evenHBand="0" w:firstRowFirstColumn="0" w:firstRowLastColumn="0" w:lastRowFirstColumn="0" w:lastRowLastColumn="0"/>
         </w:trPr>
         <w:tc>
           <w:tcPr>
-            <w:cnfStyle w:val="001000000000"/>
+            <w:cnfStyle w:val="001000000000" w:firstRow="0" w:lastRow="0" w:firstColumn="1" w:lastColumn="0" w:oddVBand="0" w:evenVBand="0" w:oddHBand="0" w:evenHBand="0" w:firstRowFirstColumn="0" w:firstRowLastColumn="0" w:lastRowFirstColumn="0" w:lastRowLastColumn="0"/>
             <w:tcW w:w="2160" w:type="dxa"/>
           </w:tcPr>
           <w:p>
@@ -11081,15 +10578,7 @@
                 <w:rFonts w:asciiTheme="minorHAnsi" w:hAnsiTheme="minorHAnsi" w:cstheme="minorHAnsi"/>
                 <w:bCs w:val="0"/>
               </w:rPr>
-              <w:t xml:space="preserve">Lack of Personnel to Support Customer </w:t>
-            </w:r>
-            <w:r>
-              <w:rPr>
-                <w:rFonts w:asciiTheme="minorHAnsi" w:hAnsiTheme="minorHAnsi" w:cstheme="minorHAnsi"/>
-                <w:bCs w:val="0"/>
-              </w:rPr>
-              <w:lastRenderedPageBreak/>
-              <w:t>Service</w:t>
+              <w:t>Lack of Personnel to Support Customer Service</w:t>
             </w:r>
           </w:p>
         </w:tc>
@@ -11100,15 +10589,14 @@
           <w:p>
             <w:pPr>
               <w:pStyle w:val="NoSpacing"/>
-              <w:cnfStyle w:val="000000100000"/>
-            </w:pPr>
+              <w:cnfStyle w:val="000000100000" w:firstRow="0" w:lastRow="0" w:firstColumn="0" w:lastColumn="0" w:oddVBand="0" w:evenVBand="0" w:oddHBand="1" w:evenHBand="0" w:firstRowFirstColumn="0" w:firstRowLastColumn="0" w:lastRowFirstColumn="0" w:lastRowLastColumn="0"/>
+            </w:pPr>
+            <w:r>
+              <w:t xml:space="preserve">This risk can be triggered by the sudden increase on the number of clients who </w:t>
+            </w:r>
             <w:r>
               <w:lastRenderedPageBreak/>
-              <w:t xml:space="preserve">This risk can be triggered by the sudden increase on the </w:t>
-            </w:r>
-            <w:r>
-              <w:lastRenderedPageBreak/>
-              <w:t>number of clients who needed more information about their company and the services that they offer.</w:t>
+              <w:t>needed more information about their company and the services that they offer.</w:t>
             </w:r>
           </w:p>
         </w:tc>
@@ -11120,7 +10608,7 @@
             <w:pPr>
               <w:pStyle w:val="NoSpacing"/>
               <w:jc w:val="center"/>
-              <w:cnfStyle w:val="000000100000"/>
+              <w:cnfStyle w:val="000000100000" w:firstRow="0" w:lastRow="0" w:firstColumn="0" w:lastColumn="0" w:oddVBand="0" w:evenVBand="0" w:oddHBand="1" w:evenHBand="0" w:firstRowFirstColumn="0" w:firstRowLastColumn="0" w:lastRowFirstColumn="0" w:lastRowLastColumn="0"/>
             </w:pPr>
             <w:r>
               <w:lastRenderedPageBreak/>
@@ -11135,14 +10623,14 @@
           <w:p>
             <w:pPr>
               <w:pStyle w:val="NoSpacing"/>
-              <w:cnfStyle w:val="000000100000"/>
-            </w:pPr>
-            <w:r>
-              <w:t xml:space="preserve">This can be done be avoided by employing skilled individuals who can assist clients </w:t>
+              <w:cnfStyle w:val="000000100000" w:firstRow="0" w:lastRow="0" w:firstColumn="0" w:lastColumn="0" w:oddVBand="0" w:evenVBand="0" w:oddHBand="1" w:evenHBand="0" w:firstRowFirstColumn="0" w:firstRowLastColumn="0" w:lastRowFirstColumn="0" w:lastRowLastColumn="0"/>
+            </w:pPr>
+            <w:r>
+              <w:t xml:space="preserve">This can be done be avoided by employing skilled individuals who can assist clients within a short amount of time or if there is </w:t>
             </w:r>
             <w:r>
               <w:lastRenderedPageBreak/>
-              <w:t>within a short amount of time or if there is a great increase on the number of clients,</w:t>
+              <w:t>a great increase on the number of clients,</w:t>
             </w:r>
             <w:r>
               <w:br/>
@@ -11155,11 +10643,11 @@
       </w:tr>
       <w:tr>
         <w:trPr>
-          <w:cnfStyle w:val="000000010000"/>
+          <w:cnfStyle w:val="000000010000" w:firstRow="0" w:lastRow="0" w:firstColumn="0" w:lastColumn="0" w:oddVBand="0" w:evenVBand="0" w:oddHBand="0" w:evenHBand="1" w:firstRowFirstColumn="0" w:firstRowLastColumn="0" w:lastRowFirstColumn="0" w:lastRowLastColumn="0"/>
         </w:trPr>
         <w:tc>
           <w:tcPr>
-            <w:cnfStyle w:val="001000000000"/>
+            <w:cnfStyle w:val="001000000000" w:firstRow="0" w:lastRow="0" w:firstColumn="1" w:lastColumn="0" w:oddVBand="0" w:evenVBand="0" w:oddHBand="0" w:evenHBand="0" w:firstRowFirstColumn="0" w:firstRowLastColumn="0" w:lastRowFirstColumn="0" w:lastRowLastColumn="0"/>
             <w:tcW w:w="2160" w:type="dxa"/>
           </w:tcPr>
           <w:p>
@@ -11187,7 +10675,7 @@
           <w:p>
             <w:pPr>
               <w:pStyle w:val="NoSpacing"/>
-              <w:cnfStyle w:val="000000010000"/>
+              <w:cnfStyle w:val="000000010000" w:firstRow="0" w:lastRow="0" w:firstColumn="0" w:lastColumn="0" w:oddVBand="0" w:evenVBand="0" w:oddHBand="0" w:evenHBand="1" w:firstRowFirstColumn="0" w:firstRowLastColumn="0" w:lastRowFirstColumn="0" w:lastRowLastColumn="0"/>
             </w:pPr>
             <w:r>
               <w:t>This risk can affect the management of JMGTCC and the system as well.</w:t>
@@ -11202,7 +10690,7 @@
             <w:pPr>
               <w:pStyle w:val="NoSpacing"/>
               <w:jc w:val="center"/>
-              <w:cnfStyle w:val="000000010000"/>
+              <w:cnfStyle w:val="000000010000" w:firstRow="0" w:lastRow="0" w:firstColumn="0" w:lastColumn="0" w:oddVBand="0" w:evenVBand="0" w:oddHBand="0" w:evenHBand="1" w:firstRowFirstColumn="0" w:firstRowLastColumn="0" w:lastRowFirstColumn="0" w:lastRowLastColumn="0"/>
             </w:pPr>
             <w:r>
               <w:t>Medium</w:t>
@@ -11216,7 +10704,7 @@
           <w:p>
             <w:pPr>
               <w:pStyle w:val="NoSpacing"/>
-              <w:cnfStyle w:val="000000010000"/>
+              <w:cnfStyle w:val="000000010000" w:firstRow="0" w:lastRow="0" w:firstColumn="0" w:lastColumn="0" w:oddVBand="0" w:evenVBand="0" w:oddHBand="0" w:evenHBand="1" w:firstRowFirstColumn="0" w:firstRowLastColumn="0" w:lastRowFirstColumn="0" w:lastRowLastColumn="0"/>
             </w:pPr>
             <w:r>
               <w:t xml:space="preserve">This could be prevented if proper training </w:t>
@@ -11228,82 +10716,6 @@
         </w:tc>
       </w:tr>
     </w:tbl>
-    <w:p>
-      <w:pPr>
-        <w:pStyle w:val="NoSpacing"/>
-        <w:jc w:val="both"/>
-      </w:pPr>
-    </w:p>
-    <w:p>
-      <w:pPr>
-        <w:pStyle w:val="NoSpacing"/>
-        <w:jc w:val="both"/>
-        <w:rPr>
-          <w:sz w:val="24"/>
-          <w:szCs w:val="24"/>
-        </w:rPr>
-      </w:pPr>
-    </w:p>
-    <w:p>
-      <w:pPr>
-        <w:pStyle w:val="NoSpacing"/>
-        <w:jc w:val="both"/>
-        <w:rPr>
-          <w:sz w:val="24"/>
-          <w:szCs w:val="24"/>
-        </w:rPr>
-      </w:pPr>
-    </w:p>
-    <w:p>
-      <w:pPr>
-        <w:pStyle w:val="NoSpacing"/>
-        <w:jc w:val="both"/>
-        <w:rPr>
-          <w:sz w:val="24"/>
-          <w:szCs w:val="24"/>
-        </w:rPr>
-      </w:pPr>
-    </w:p>
-    <w:p>
-      <w:pPr>
-        <w:pStyle w:val="NoSpacing"/>
-        <w:jc w:val="both"/>
-        <w:rPr>
-          <w:sz w:val="24"/>
-          <w:szCs w:val="24"/>
-        </w:rPr>
-      </w:pPr>
-    </w:p>
-    <w:p>
-      <w:pPr>
-        <w:pStyle w:val="NoSpacing"/>
-        <w:jc w:val="both"/>
-        <w:rPr>
-          <w:sz w:val="24"/>
-          <w:szCs w:val="24"/>
-        </w:rPr>
-      </w:pPr>
-    </w:p>
-    <w:p>
-      <w:pPr>
-        <w:pStyle w:val="NoSpacing"/>
-        <w:jc w:val="both"/>
-        <w:rPr>
-          <w:sz w:val="24"/>
-          <w:szCs w:val="24"/>
-        </w:rPr>
-      </w:pPr>
-    </w:p>
-    <w:p>
-      <w:pPr>
-        <w:pStyle w:val="NoSpacing"/>
-        <w:jc w:val="both"/>
-        <w:rPr>
-          <w:sz w:val="24"/>
-          <w:szCs w:val="24"/>
-        </w:rPr>
-      </w:pPr>
-    </w:p>
     <w:p>
       <w:pPr>
         <w:pStyle w:val="NoSpacing"/>
@@ -11392,15 +10804,29 @@
         </w:rPr>
         <w:t xml:space="preserve">JMGTCC </w:t>
       </w:r>
-      <w:fldSimple w:instr=" DOCPROPERTY  Title  \* MERGEFORMAT ">
-        <w:r>
-          <w:rPr>
-            <w:sz w:val="24"/>
-            <w:szCs w:val="24"/>
-          </w:rPr>
-          <w:t>Test Plan</w:t>
-        </w:r>
-      </w:fldSimple>
+      <w:r>
+        <w:fldChar w:fldCharType="begin"/>
+      </w:r>
+      <w:r>
+        <w:instrText xml:space="preserve"> DOCPROPERTY  Title  \* MERGEFORMAT </w:instrText>
+      </w:r>
+      <w:r>
+        <w:fldChar w:fldCharType="separate"/>
+      </w:r>
+      <w:r>
+        <w:rPr>
+          <w:sz w:val="24"/>
+          <w:szCs w:val="24"/>
+        </w:rPr>
+        <w:t>Test Plan</w:t>
+      </w:r>
+      <w:r>
+        <w:rPr>
+          <w:sz w:val="24"/>
+          <w:szCs w:val="24"/>
+        </w:rPr>
+        <w:fldChar w:fldCharType="end"/>
+      </w:r>
       <w:r>
         <w:rPr>
           <w:rFonts w:cstheme="minorHAnsi"/>
@@ -11419,6 +10845,8 @@
           <w:szCs w:val="24"/>
         </w:rPr>
       </w:pPr>
+      <w:bookmarkStart w:id="4" w:name="_GoBack"/>
+      <w:bookmarkEnd w:id="4"/>
     </w:p>
     <w:tbl>
       <w:tblPr>
@@ -11433,7 +10861,7 @@
           <w:insideV w:val="single" w:sz="4" w:space="0" w:color="auto"/>
         </w:tblBorders>
         <w:tblLayout w:type="fixed"/>
-        <w:tblLook w:val="01E0"/>
+        <w:tblLook w:val="01E0" w:firstRow="1" w:lastRow="1" w:firstColumn="1" w:lastColumn="1" w:noHBand="0" w:noVBand="0"/>
       </w:tblPr>
       <w:tblGrid>
         <w:gridCol w:w="1615"/>
@@ -11833,16 +11261,6 @@
         </w:rPr>
       </w:pPr>
     </w:p>
-    <w:p>
-      <w:pPr>
-        <w:jc w:val="both"/>
-        <w:rPr>
-          <w:rFonts w:cstheme="minorHAnsi"/>
-          <w:sz w:val="24"/>
-          <w:szCs w:val="24"/>
-        </w:rPr>
-      </w:pPr>
-    </w:p>
     <w:tbl>
       <w:tblPr>
         <w:tblW w:w="8820" w:type="dxa"/>
@@ -11856,7 +11274,7 @@
           <w:insideV w:val="single" w:sz="4" w:space="0" w:color="auto"/>
         </w:tblBorders>
         <w:tblLayout w:type="fixed"/>
-        <w:tblLook w:val="01E0"/>
+        <w:tblLook w:val="01E0" w:firstRow="1" w:lastRow="1" w:firstColumn="1" w:lastColumn="1" w:noHBand="0" w:noVBand="0"/>
       </w:tblPr>
       <w:tblGrid>
         <w:gridCol w:w="1615"/>
@@ -12256,16 +11674,6 @@
         </w:rPr>
       </w:pPr>
     </w:p>
-    <w:p>
-      <w:pPr>
-        <w:jc w:val="both"/>
-        <w:rPr>
-          <w:rFonts w:cstheme="minorHAnsi"/>
-          <w:sz w:val="24"/>
-          <w:szCs w:val="24"/>
-        </w:rPr>
-      </w:pPr>
-    </w:p>
     <w:tbl>
       <w:tblPr>
         <w:tblW w:w="8820" w:type="dxa"/>
@@ -12279,7 +11687,7 @@
           <w:insideV w:val="single" w:sz="4" w:space="0" w:color="auto"/>
         </w:tblBorders>
         <w:tblLayout w:type="fixed"/>
-        <w:tblLook w:val="01E0"/>
+        <w:tblLook w:val="01E0" w:firstRow="1" w:lastRow="1" w:firstColumn="1" w:lastColumn="1" w:noHBand="0" w:noVBand="0"/>
       </w:tblPr>
       <w:tblGrid>
         <w:gridCol w:w="1615"/>
@@ -12705,7 +12113,7 @@
 </file>
 
 <file path=word/numbering.xml><?xml version="1.0" encoding="utf-8"?>
-<w:numbering xmlns:ve="http://schemas.openxmlformats.org/markup-compatibility/2006" xmlns:o="urn:schemas-microsoft-com:office:office" xmlns:r="http://schemas.openxmlformats.org/officeDocument/2006/relationships" xmlns:m="http://schemas.openxmlformats.org/officeDocument/2006/math" xmlns:v="urn:schemas-microsoft-com:vml" xmlns:wp="http://schemas.openxmlformats.org/drawingml/2006/wordprocessingDrawing" xmlns:w10="urn:schemas-microsoft-com:office:word" xmlns:w="http://schemas.openxmlformats.org/wordprocessingml/2006/main" xmlns:wne="http://schemas.microsoft.com/office/word/2006/wordml">
+<w:numbering xmlns:wpc="http://schemas.microsoft.com/office/word/2010/wordprocessingCanvas" xmlns:mc="http://schemas.openxmlformats.org/markup-compatibility/2006" xmlns:o="urn:schemas-microsoft-com:office:office" xmlns:r="http://schemas.openxmlformats.org/officeDocument/2006/relationships" xmlns:m="http://schemas.openxmlformats.org/officeDocument/2006/math" xmlns:v="urn:schemas-microsoft-com:vml" xmlns:wp14="http://schemas.microsoft.com/office/word/2010/wordprocessingDrawing" xmlns:wp="http://schemas.openxmlformats.org/drawingml/2006/wordprocessingDrawing" xmlns:w10="urn:schemas-microsoft-com:office:word" xmlns:w="http://schemas.openxmlformats.org/wordprocessingml/2006/main" xmlns:w14="http://schemas.microsoft.com/office/word/2010/wordml" xmlns:w15="http://schemas.microsoft.com/office/word/2012/wordml" xmlns:wpg="http://schemas.microsoft.com/office/word/2010/wordprocessingGroup" xmlns:wpi="http://schemas.microsoft.com/office/word/2010/wordprocessingInk" xmlns:wne="http://schemas.microsoft.com/office/word/2006/wordml" xmlns:wps="http://schemas.microsoft.com/office/word/2010/wordprocessingShape" mc:Ignorable="w14 w15 wp14">
   <w:numPicBullet w:numPicBulletId="0">
     <w:pict>
       <v:shapetype id="_x0000_t75" coordsize="21600,21600" o:spt="75" o:preferrelative="t" path="m@4@5l@4@11@9@11@9@5xe" filled="f" stroked="f">
@@ -12727,21 +12135,21 @@
         <v:path o:extrusionok="f" gradientshapeok="t" o:connecttype="rect"/>
         <o:lock v:ext="edit" aspectratio="t"/>
       </v:shapetype>
-      <v:shape id="_x0000_i1146" type="#_x0000_t75" style="width:23.8pt;height:23.8pt" o:bullet="t">
+      <v:shape id="_x0000_i1080" type="#_x0000_t75" style="width:24pt;height:24pt" o:bullet="t">
         <v:imagedata r:id="rId1" o:title="plane-icon"/>
       </v:shape>
     </w:pict>
   </w:numPicBullet>
   <w:numPicBullet w:numPicBulletId="1">
     <w:pict>
-      <v:shape id="_x0000_i1147" type="#_x0000_t75" style="width:9.25pt;height:9.25pt" o:bullet="t">
+      <v:shape id="_x0000_i1081" type="#_x0000_t75" style="width:9pt;height:9pt" o:bullet="t">
         <v:imagedata r:id="rId2" o:title="BD14793_"/>
       </v:shape>
     </w:pict>
   </w:numPicBullet>
   <w:numPicBullet w:numPicBulletId="2">
     <w:pict>
-      <v:shape id="_x0000_i1148" type="#_x0000_t75" style="width:9.25pt;height:9.25pt" o:bullet="t">
+      <v:shape id="_x0000_i1082" type="#_x0000_t75" style="width:9pt;height:9pt" o:bullet="t">
         <v:imagedata r:id="rId3" o:title="BD14793_"/>
       </v:shape>
     </w:pict>
@@ -15959,7 +15367,7 @@
 </file>
 
 <file path=word/styles.xml><?xml version="1.0" encoding="utf-8"?>
-<w:styles xmlns:r="http://schemas.openxmlformats.org/officeDocument/2006/relationships" xmlns:w="http://schemas.openxmlformats.org/wordprocessingml/2006/main">
+<w:styles xmlns:mc="http://schemas.openxmlformats.org/markup-compatibility/2006" xmlns:r="http://schemas.openxmlformats.org/officeDocument/2006/relationships" xmlns:w="http://schemas.openxmlformats.org/wordprocessingml/2006/main" xmlns:w14="http://schemas.microsoft.com/office/word/2010/wordml" xmlns:w15="http://schemas.microsoft.com/office/word/2012/wordml" mc:Ignorable="w14 w15">
   <w:docDefaults>
     <w:rPrDefault>
       <w:rPr>
@@ -15975,145 +15383,378 @@
       </w:pPr>
     </w:pPrDefault>
   </w:docDefaults>
-  <w:latentStyles w:defLockedState="0" w:defUIPriority="99" w:defSemiHidden="1" w:defUnhideWhenUsed="1" w:defQFormat="0" w:count="267">
-    <w:lsdException w:name="Normal" w:semiHidden="0" w:uiPriority="0" w:unhideWhenUsed="0" w:qFormat="1"/>
-    <w:lsdException w:name="heading 1" w:semiHidden="0" w:uiPriority="9" w:unhideWhenUsed="0" w:qFormat="1"/>
-    <w:lsdException w:name="heading 2" w:uiPriority="9" w:qFormat="1"/>
-    <w:lsdException w:name="heading 3" w:uiPriority="9" w:qFormat="1"/>
-    <w:lsdException w:name="heading 4" w:uiPriority="9" w:qFormat="1"/>
-    <w:lsdException w:name="heading 5" w:uiPriority="9" w:qFormat="1"/>
-    <w:lsdException w:name="heading 6" w:uiPriority="9" w:qFormat="1"/>
-    <w:lsdException w:name="heading 7" w:uiPriority="9" w:qFormat="1"/>
-    <w:lsdException w:name="heading 8" w:uiPriority="9" w:qFormat="1"/>
-    <w:lsdException w:name="heading 9" w:uiPriority="9" w:qFormat="1"/>
-    <w:lsdException w:name="toc 1" w:uiPriority="39"/>
-    <w:lsdException w:name="toc 2" w:uiPriority="39"/>
-    <w:lsdException w:name="toc 3" w:uiPriority="39"/>
-    <w:lsdException w:name="toc 4" w:uiPriority="39"/>
-    <w:lsdException w:name="toc 5" w:uiPriority="39"/>
-    <w:lsdException w:name="toc 6" w:uiPriority="39"/>
-    <w:lsdException w:name="toc 7" w:uiPriority="39"/>
-    <w:lsdException w:name="toc 8" w:uiPriority="39"/>
-    <w:lsdException w:name="toc 9" w:uiPriority="39"/>
-    <w:lsdException w:name="caption" w:uiPriority="35" w:qFormat="1"/>
-    <w:lsdException w:name="List" w:uiPriority="0"/>
-    <w:lsdException w:name="Title" w:semiHidden="0" w:uiPriority="10" w:unhideWhenUsed="0" w:qFormat="1"/>
-    <w:lsdException w:name="Default Paragraph Font" w:uiPriority="1"/>
-    <w:lsdException w:name="Subtitle" w:semiHidden="0" w:uiPriority="11" w:unhideWhenUsed="0" w:qFormat="1"/>
-    <w:lsdException w:name="Strong" w:semiHidden="0" w:uiPriority="22" w:unhideWhenUsed="0" w:qFormat="1"/>
-    <w:lsdException w:name="Emphasis" w:semiHidden="0" w:uiPriority="20" w:unhideWhenUsed="0" w:qFormat="1"/>
-    <w:lsdException w:name="Table Grid" w:semiHidden="0" w:uiPriority="59" w:unhideWhenUsed="0"/>
-    <w:lsdException w:name="Placeholder Text" w:unhideWhenUsed="0"/>
-    <w:lsdException w:name="No Spacing" w:semiHidden="0" w:uiPriority="1" w:unhideWhenUsed="0" w:qFormat="1"/>
-    <w:lsdException w:name="Light Shading" w:semiHidden="0" w:uiPriority="60" w:unhideWhenUsed="0"/>
-    <w:lsdException w:name="Light List" w:semiHidden="0" w:uiPriority="61" w:unhideWhenUsed="0"/>
-    <w:lsdException w:name="Light Grid" w:semiHidden="0" w:uiPriority="62" w:unhideWhenUsed="0"/>
-    <w:lsdException w:name="Medium Shading 1" w:semiHidden="0" w:uiPriority="63" w:unhideWhenUsed="0"/>
-    <w:lsdException w:name="Medium Shading 2" w:semiHidden="0" w:uiPriority="64" w:unhideWhenUsed="0"/>
-    <w:lsdException w:name="Medium List 1" w:semiHidden="0" w:uiPriority="65" w:unhideWhenUsed="0"/>
-    <w:lsdException w:name="Medium List 2" w:semiHidden="0" w:uiPriority="66" w:unhideWhenUsed="0"/>
-    <w:lsdException w:name="Medium Grid 1" w:semiHidden="0" w:uiPriority="67" w:unhideWhenUsed="0"/>
-    <w:lsdException w:name="Medium Grid 2" w:semiHidden="0" w:uiPriority="68" w:unhideWhenUsed="0"/>
-    <w:lsdException w:name="Medium Grid 3" w:semiHidden="0" w:uiPriority="69" w:unhideWhenUsed="0"/>
-    <w:lsdException w:name="Dark List" w:semiHidden="0" w:uiPriority="70" w:unhideWhenUsed="0"/>
-    <w:lsdException w:name="Colorful Shading" w:semiHidden="0" w:uiPriority="71" w:unhideWhenUsed="0"/>
-    <w:lsdException w:name="Colorful List" w:semiHidden="0" w:uiPriority="72" w:unhideWhenUsed="0"/>
-    <w:lsdException w:name="Colorful Grid" w:semiHidden="0" w:uiPriority="73" w:unhideWhenUsed="0"/>
-    <w:lsdException w:name="Light Shading Accent 1" w:semiHidden="0" w:uiPriority="60" w:unhideWhenUsed="0"/>
-    <w:lsdException w:name="Light List Accent 1" w:semiHidden="0" w:uiPriority="61" w:unhideWhenUsed="0"/>
-    <w:lsdException w:name="Light Grid Accent 1" w:semiHidden="0" w:uiPriority="62" w:unhideWhenUsed="0"/>
-    <w:lsdException w:name="Medium Shading 1 Accent 1" w:semiHidden="0" w:uiPriority="63" w:unhideWhenUsed="0"/>
-    <w:lsdException w:name="Medium Shading 2 Accent 1" w:semiHidden="0" w:uiPriority="64" w:unhideWhenUsed="0"/>
-    <w:lsdException w:name="Medium List 1 Accent 1" w:semiHidden="0" w:uiPriority="65" w:unhideWhenUsed="0"/>
-    <w:lsdException w:name="Revision" w:unhideWhenUsed="0"/>
-    <w:lsdException w:name="List Paragraph" w:semiHidden="0" w:uiPriority="34" w:unhideWhenUsed="0" w:qFormat="1"/>
-    <w:lsdException w:name="Quote" w:semiHidden="0" w:uiPriority="29" w:unhideWhenUsed="0" w:qFormat="1"/>
-    <w:lsdException w:name="Intense Quote" w:semiHidden="0" w:uiPriority="30" w:unhideWhenUsed="0" w:qFormat="1"/>
-    <w:lsdException w:name="Medium List 2 Accent 1" w:semiHidden="0" w:uiPriority="66" w:unhideWhenUsed="0"/>
-    <w:lsdException w:name="Medium Grid 1 Accent 1" w:semiHidden="0" w:uiPriority="67" w:unhideWhenUsed="0"/>
-    <w:lsdException w:name="Medium Grid 2 Accent 1" w:semiHidden="0" w:uiPriority="68" w:unhideWhenUsed="0"/>
-    <w:lsdException w:name="Medium Grid 3 Accent 1" w:semiHidden="0" w:uiPriority="69" w:unhideWhenUsed="0"/>
-    <w:lsdException w:name="Dark List Accent 1" w:semiHidden="0" w:uiPriority="70" w:unhideWhenUsed="0"/>
-    <w:lsdException w:name="Colorful Shading Accent 1" w:semiHidden="0" w:uiPriority="71" w:unhideWhenUsed="0"/>
-    <w:lsdException w:name="Colorful List Accent 1" w:semiHidden="0" w:uiPriority="72" w:unhideWhenUsed="0"/>
-    <w:lsdException w:name="Colorful Grid Accent 1" w:semiHidden="0" w:uiPriority="73" w:unhideWhenUsed="0"/>
-    <w:lsdException w:name="Light Shading Accent 2" w:semiHidden="0" w:uiPriority="60" w:unhideWhenUsed="0"/>
-    <w:lsdException w:name="Light List Accent 2" w:semiHidden="0" w:uiPriority="61" w:unhideWhenUsed="0"/>
-    <w:lsdException w:name="Light Grid Accent 2" w:semiHidden="0" w:uiPriority="62" w:unhideWhenUsed="0"/>
-    <w:lsdException w:name="Medium Shading 1 Accent 2" w:semiHidden="0" w:uiPriority="63" w:unhideWhenUsed="0"/>
-    <w:lsdException w:name="Medium Shading 2 Accent 2" w:semiHidden="0" w:uiPriority="64" w:unhideWhenUsed="0"/>
-    <w:lsdException w:name="Medium List 1 Accent 2" w:semiHidden="0" w:uiPriority="65" w:unhideWhenUsed="0"/>
-    <w:lsdException w:name="Medium List 2 Accent 2" w:semiHidden="0" w:uiPriority="66" w:unhideWhenUsed="0"/>
-    <w:lsdException w:name="Medium Grid 1 Accent 2" w:semiHidden="0" w:uiPriority="67" w:unhideWhenUsed="0"/>
-    <w:lsdException w:name="Medium Grid 2 Accent 2" w:semiHidden="0" w:uiPriority="68" w:unhideWhenUsed="0"/>
-    <w:lsdException w:name="Medium Grid 3 Accent 2" w:semiHidden="0" w:uiPriority="69" w:unhideWhenUsed="0"/>
-    <w:lsdException w:name="Dark List Accent 2" w:semiHidden="0" w:uiPriority="70" w:unhideWhenUsed="0"/>
-    <w:lsdException w:name="Colorful Shading Accent 2" w:semiHidden="0" w:uiPriority="71" w:unhideWhenUsed="0"/>
-    <w:lsdException w:name="Colorful List Accent 2" w:semiHidden="0" w:uiPriority="72" w:unhideWhenUsed="0"/>
-    <w:lsdException w:name="Colorful Grid Accent 2" w:semiHidden="0" w:uiPriority="73" w:unhideWhenUsed="0"/>
-    <w:lsdException w:name="Light Shading Accent 3" w:semiHidden="0" w:uiPriority="60" w:unhideWhenUsed="0"/>
-    <w:lsdException w:name="Light List Accent 3" w:semiHidden="0" w:uiPriority="61" w:unhideWhenUsed="0"/>
-    <w:lsdException w:name="Light Grid Accent 3" w:semiHidden="0" w:uiPriority="62" w:unhideWhenUsed="0"/>
-    <w:lsdException w:name="Medium Shading 1 Accent 3" w:semiHidden="0" w:uiPriority="63" w:unhideWhenUsed="0"/>
-    <w:lsdException w:name="Medium Shading 2 Accent 3" w:semiHidden="0" w:uiPriority="64" w:unhideWhenUsed="0"/>
-    <w:lsdException w:name="Medium List 1 Accent 3" w:semiHidden="0" w:uiPriority="65" w:unhideWhenUsed="0"/>
-    <w:lsdException w:name="Medium List 2 Accent 3" w:semiHidden="0" w:uiPriority="66" w:unhideWhenUsed="0"/>
-    <w:lsdException w:name="Medium Grid 1 Accent 3" w:semiHidden="0" w:uiPriority="67" w:unhideWhenUsed="0"/>
-    <w:lsdException w:name="Medium Grid 2 Accent 3" w:semiHidden="0" w:uiPriority="68" w:unhideWhenUsed="0"/>
-    <w:lsdException w:name="Medium Grid 3 Accent 3" w:semiHidden="0" w:uiPriority="69" w:unhideWhenUsed="0"/>
-    <w:lsdException w:name="Dark List Accent 3" w:semiHidden="0" w:uiPriority="70" w:unhideWhenUsed="0"/>
-    <w:lsdException w:name="Colorful Shading Accent 3" w:semiHidden="0" w:uiPriority="71" w:unhideWhenUsed="0"/>
-    <w:lsdException w:name="Colorful List Accent 3" w:semiHidden="0" w:uiPriority="72" w:unhideWhenUsed="0"/>
-    <w:lsdException w:name="Colorful Grid Accent 3" w:semiHidden="0" w:uiPriority="73" w:unhideWhenUsed="0"/>
-    <w:lsdException w:name="Light Shading Accent 4" w:semiHidden="0" w:uiPriority="60" w:unhideWhenUsed="0"/>
-    <w:lsdException w:name="Light List Accent 4" w:semiHidden="0" w:uiPriority="61" w:unhideWhenUsed="0"/>
-    <w:lsdException w:name="Light Grid Accent 4" w:semiHidden="0" w:uiPriority="62" w:unhideWhenUsed="0"/>
-    <w:lsdException w:name="Medium Shading 1 Accent 4" w:semiHidden="0" w:uiPriority="63" w:unhideWhenUsed="0"/>
-    <w:lsdException w:name="Medium Shading 2 Accent 4" w:semiHidden="0" w:uiPriority="64" w:unhideWhenUsed="0"/>
-    <w:lsdException w:name="Medium List 1 Accent 4" w:semiHidden="0" w:uiPriority="65" w:unhideWhenUsed="0"/>
-    <w:lsdException w:name="Medium List 2 Accent 4" w:semiHidden="0" w:uiPriority="66" w:unhideWhenUsed="0"/>
-    <w:lsdException w:name="Medium Grid 1 Accent 4" w:semiHidden="0" w:uiPriority="67" w:unhideWhenUsed="0"/>
-    <w:lsdException w:name="Medium Grid 2 Accent 4" w:semiHidden="0" w:uiPriority="68" w:unhideWhenUsed="0"/>
-    <w:lsdException w:name="Medium Grid 3 Accent 4" w:semiHidden="0" w:uiPriority="69" w:unhideWhenUsed="0"/>
-    <w:lsdException w:name="Dark List Accent 4" w:semiHidden="0" w:uiPriority="70" w:unhideWhenUsed="0"/>
-    <w:lsdException w:name="Colorful Shading Accent 4" w:semiHidden="0" w:uiPriority="71" w:unhideWhenUsed="0"/>
-    <w:lsdException w:name="Colorful List Accent 4" w:semiHidden="0" w:uiPriority="72" w:unhideWhenUsed="0"/>
-    <w:lsdException w:name="Colorful Grid Accent 4" w:semiHidden="0" w:uiPriority="73" w:unhideWhenUsed="0"/>
-    <w:lsdException w:name="Light Shading Accent 5" w:semiHidden="0" w:uiPriority="60" w:unhideWhenUsed="0"/>
-    <w:lsdException w:name="Light List Accent 5" w:semiHidden="0" w:uiPriority="61" w:unhideWhenUsed="0"/>
-    <w:lsdException w:name="Light Grid Accent 5" w:semiHidden="0" w:uiPriority="62" w:unhideWhenUsed="0"/>
-    <w:lsdException w:name="Medium Shading 1 Accent 5" w:semiHidden="0" w:uiPriority="63" w:unhideWhenUsed="0"/>
-    <w:lsdException w:name="Medium Shading 2 Accent 5" w:semiHidden="0" w:uiPriority="64" w:unhideWhenUsed="0"/>
-    <w:lsdException w:name="Medium List 1 Accent 5" w:semiHidden="0" w:uiPriority="65" w:unhideWhenUsed="0"/>
-    <w:lsdException w:name="Medium List 2 Accent 5" w:semiHidden="0" w:uiPriority="66" w:unhideWhenUsed="0"/>
-    <w:lsdException w:name="Medium Grid 1 Accent 5" w:semiHidden="0" w:uiPriority="67" w:unhideWhenUsed="0"/>
-    <w:lsdException w:name="Medium Grid 2 Accent 5" w:semiHidden="0" w:uiPriority="68" w:unhideWhenUsed="0"/>
-    <w:lsdException w:name="Medium Grid 3 Accent 5" w:semiHidden="0" w:uiPriority="69" w:unhideWhenUsed="0"/>
-    <w:lsdException w:name="Dark List Accent 5" w:semiHidden="0" w:uiPriority="70" w:unhideWhenUsed="0"/>
-    <w:lsdException w:name="Colorful Shading Accent 5" w:semiHidden="0" w:uiPriority="71" w:unhideWhenUsed="0"/>
-    <w:lsdException w:name="Colorful List Accent 5" w:semiHidden="0" w:uiPriority="72" w:unhideWhenUsed="0"/>
-    <w:lsdException w:name="Colorful Grid Accent 5" w:semiHidden="0" w:uiPriority="73" w:unhideWhenUsed="0"/>
-    <w:lsdException w:name="Light Shading Accent 6" w:semiHidden="0" w:uiPriority="60" w:unhideWhenUsed="0"/>
-    <w:lsdException w:name="Light List Accent 6" w:semiHidden="0" w:uiPriority="61" w:unhideWhenUsed="0"/>
-    <w:lsdException w:name="Light Grid Accent 6" w:semiHidden="0" w:uiPriority="62" w:unhideWhenUsed="0"/>
-    <w:lsdException w:name="Medium Shading 1 Accent 6" w:semiHidden="0" w:uiPriority="63" w:unhideWhenUsed="0"/>
-    <w:lsdException w:name="Medium Shading 2 Accent 6" w:semiHidden="0" w:uiPriority="64" w:unhideWhenUsed="0"/>
-    <w:lsdException w:name="Medium List 1 Accent 6" w:semiHidden="0" w:uiPriority="65" w:unhideWhenUsed="0"/>
-    <w:lsdException w:name="Medium List 2 Accent 6" w:semiHidden="0" w:uiPriority="66" w:unhideWhenUsed="0"/>
-    <w:lsdException w:name="Medium Grid 1 Accent 6" w:semiHidden="0" w:uiPriority="67" w:unhideWhenUsed="0"/>
-    <w:lsdException w:name="Medium Grid 2 Accent 6" w:semiHidden="0" w:uiPriority="68" w:unhideWhenUsed="0"/>
-    <w:lsdException w:name="Medium Grid 3 Accent 6" w:semiHidden="0" w:uiPriority="69" w:unhideWhenUsed="0"/>
-    <w:lsdException w:name="Dark List Accent 6" w:semiHidden="0" w:uiPriority="70" w:unhideWhenUsed="0"/>
-    <w:lsdException w:name="Colorful Shading Accent 6" w:semiHidden="0" w:uiPriority="71" w:unhideWhenUsed="0"/>
-    <w:lsdException w:name="Colorful List Accent 6" w:semiHidden="0" w:uiPriority="72" w:unhideWhenUsed="0"/>
-    <w:lsdException w:name="Colorful Grid Accent 6" w:semiHidden="0" w:uiPriority="73" w:unhideWhenUsed="0"/>
-    <w:lsdException w:name="Subtle Emphasis" w:semiHidden="0" w:uiPriority="19" w:unhideWhenUsed="0" w:qFormat="1"/>
-    <w:lsdException w:name="Intense Emphasis" w:semiHidden="0" w:uiPriority="21" w:unhideWhenUsed="0" w:qFormat="1"/>
-    <w:lsdException w:name="Subtle Reference" w:semiHidden="0" w:uiPriority="31" w:unhideWhenUsed="0" w:qFormat="1"/>
-    <w:lsdException w:name="Intense Reference" w:semiHidden="0" w:uiPriority="32" w:unhideWhenUsed="0" w:qFormat="1"/>
-    <w:lsdException w:name="Book Title" w:semiHidden="0" w:uiPriority="33" w:unhideWhenUsed="0" w:qFormat="1"/>
-    <w:lsdException w:name="Bibliography" w:uiPriority="37"/>
-    <w:lsdException w:name="TOC Heading" w:uiPriority="39" w:qFormat="1"/>
+  <w:latentStyles w:defLockedState="0" w:defUIPriority="99" w:defSemiHidden="0" w:defUnhideWhenUsed="0" w:defQFormat="0" w:count="371">
+    <w:lsdException w:name="Normal" w:uiPriority="0" w:qFormat="1"/>
+    <w:lsdException w:name="heading 1" w:uiPriority="9" w:qFormat="1"/>
+    <w:lsdException w:name="heading 2" w:semiHidden="1" w:uiPriority="9" w:unhideWhenUsed="1" w:qFormat="1"/>
+    <w:lsdException w:name="heading 3" w:semiHidden="1" w:uiPriority="9" w:unhideWhenUsed="1" w:qFormat="1"/>
+    <w:lsdException w:name="heading 4" w:semiHidden="1" w:uiPriority="9" w:unhideWhenUsed="1" w:qFormat="1"/>
+    <w:lsdException w:name="heading 5" w:semiHidden="1" w:uiPriority="9" w:unhideWhenUsed="1" w:qFormat="1"/>
+    <w:lsdException w:name="heading 6" w:semiHidden="1" w:uiPriority="9" w:unhideWhenUsed="1" w:qFormat="1"/>
+    <w:lsdException w:name="heading 7" w:semiHidden="1" w:uiPriority="9" w:unhideWhenUsed="1" w:qFormat="1"/>
+    <w:lsdException w:name="heading 8" w:semiHidden="1" w:uiPriority="9" w:unhideWhenUsed="1" w:qFormat="1"/>
+    <w:lsdException w:name="heading 9" w:semiHidden="1" w:uiPriority="9" w:unhideWhenUsed="1" w:qFormat="1"/>
+    <w:lsdException w:name="index 1" w:semiHidden="1" w:unhideWhenUsed="1"/>
+    <w:lsdException w:name="index 2" w:semiHidden="1" w:unhideWhenUsed="1"/>
+    <w:lsdException w:name="index 3" w:semiHidden="1" w:unhideWhenUsed="1"/>
+    <w:lsdException w:name="index 4" w:semiHidden="1" w:unhideWhenUsed="1"/>
+    <w:lsdException w:name="index 5" w:semiHidden="1" w:unhideWhenUsed="1"/>
+    <w:lsdException w:name="index 6" w:semiHidden="1" w:unhideWhenUsed="1"/>
+    <w:lsdException w:name="index 7" w:semiHidden="1" w:unhideWhenUsed="1"/>
+    <w:lsdException w:name="index 8" w:semiHidden="1" w:unhideWhenUsed="1"/>
+    <w:lsdException w:name="index 9" w:semiHidden="1" w:unhideWhenUsed="1"/>
+    <w:lsdException w:name="toc 1" w:semiHidden="1" w:uiPriority="39" w:unhideWhenUsed="1"/>
+    <w:lsdException w:name="toc 2" w:semiHidden="1" w:uiPriority="39" w:unhideWhenUsed="1"/>
+    <w:lsdException w:name="toc 3" w:semiHidden="1" w:uiPriority="39" w:unhideWhenUsed="1"/>
+    <w:lsdException w:name="toc 4" w:semiHidden="1" w:uiPriority="39" w:unhideWhenUsed="1"/>
+    <w:lsdException w:name="toc 5" w:semiHidden="1" w:uiPriority="39" w:unhideWhenUsed="1"/>
+    <w:lsdException w:name="toc 6" w:semiHidden="1" w:uiPriority="39" w:unhideWhenUsed="1"/>
+    <w:lsdException w:name="toc 7" w:semiHidden="1" w:uiPriority="39" w:unhideWhenUsed="1"/>
+    <w:lsdException w:name="toc 8" w:semiHidden="1" w:uiPriority="39" w:unhideWhenUsed="1"/>
+    <w:lsdException w:name="toc 9" w:semiHidden="1" w:uiPriority="39" w:unhideWhenUsed="1"/>
+    <w:lsdException w:name="Normal Indent" w:semiHidden="1" w:unhideWhenUsed="1"/>
+    <w:lsdException w:name="footnote text" w:semiHidden="1" w:unhideWhenUsed="1"/>
+    <w:lsdException w:name="annotation text" w:semiHidden="1" w:unhideWhenUsed="1"/>
+    <w:lsdException w:name="header" w:semiHidden="1" w:unhideWhenUsed="1"/>
+    <w:lsdException w:name="footer" w:semiHidden="1" w:unhideWhenUsed="1"/>
+    <w:lsdException w:name="index heading" w:semiHidden="1" w:unhideWhenUsed="1"/>
+    <w:lsdException w:name="caption" w:semiHidden="1" w:uiPriority="35" w:unhideWhenUsed="1" w:qFormat="1"/>
+    <w:lsdException w:name="table of figures" w:semiHidden="1" w:unhideWhenUsed="1"/>
+    <w:lsdException w:name="envelope address" w:semiHidden="1" w:unhideWhenUsed="1"/>
+    <w:lsdException w:name="envelope return" w:semiHidden="1" w:unhideWhenUsed="1"/>
+    <w:lsdException w:name="footnote reference" w:semiHidden="1" w:unhideWhenUsed="1"/>
+    <w:lsdException w:name="annotation reference" w:semiHidden="1" w:unhideWhenUsed="1"/>
+    <w:lsdException w:name="line number" w:semiHidden="1" w:unhideWhenUsed="1"/>
+    <w:lsdException w:name="page number" w:semiHidden="1" w:unhideWhenUsed="1"/>
+    <w:lsdException w:name="endnote reference" w:semiHidden="1" w:unhideWhenUsed="1"/>
+    <w:lsdException w:name="endnote text" w:semiHidden="1" w:unhideWhenUsed="1"/>
+    <w:lsdException w:name="table of authorities" w:semiHidden="1" w:unhideWhenUsed="1"/>
+    <w:lsdException w:name="macro" w:semiHidden="1" w:unhideWhenUsed="1"/>
+    <w:lsdException w:name="toa heading" w:semiHidden="1" w:unhideWhenUsed="1"/>
+    <w:lsdException w:name="List" w:semiHidden="1" w:uiPriority="0" w:unhideWhenUsed="1"/>
+    <w:lsdException w:name="List Bullet" w:semiHidden="1" w:unhideWhenUsed="1"/>
+    <w:lsdException w:name="List Number" w:semiHidden="1" w:unhideWhenUsed="1"/>
+    <w:lsdException w:name="List 2" w:semiHidden="1" w:unhideWhenUsed="1"/>
+    <w:lsdException w:name="List 3" w:semiHidden="1" w:unhideWhenUsed="1"/>
+    <w:lsdException w:name="List 4" w:semiHidden="1" w:unhideWhenUsed="1"/>
+    <w:lsdException w:name="List 5" w:semiHidden="1" w:unhideWhenUsed="1"/>
+    <w:lsdException w:name="List Bullet 2" w:semiHidden="1" w:unhideWhenUsed="1"/>
+    <w:lsdException w:name="List Bullet 3" w:semiHidden="1" w:unhideWhenUsed="1"/>
+    <w:lsdException w:name="List Bullet 4" w:semiHidden="1" w:unhideWhenUsed="1"/>
+    <w:lsdException w:name="List Bullet 5" w:semiHidden="1" w:unhideWhenUsed="1"/>
+    <w:lsdException w:name="List Number 2" w:semiHidden="1" w:unhideWhenUsed="1"/>
+    <w:lsdException w:name="List Number 3" w:semiHidden="1" w:unhideWhenUsed="1"/>
+    <w:lsdException w:name="List Number 4" w:semiHidden="1" w:unhideWhenUsed="1"/>
+    <w:lsdException w:name="List Number 5" w:semiHidden="1" w:unhideWhenUsed="1"/>
+    <w:lsdException w:name="Title" w:uiPriority="10" w:qFormat="1"/>
+    <w:lsdException w:name="Closing" w:semiHidden="1" w:unhideWhenUsed="1"/>
+    <w:lsdException w:name="Signature" w:semiHidden="1" w:unhideWhenUsed="1"/>
+    <w:lsdException w:name="Default Paragraph Font" w:semiHidden="1" w:uiPriority="1" w:unhideWhenUsed="1"/>
+    <w:lsdException w:name="Body Text" w:semiHidden="1" w:unhideWhenUsed="1"/>
+    <w:lsdException w:name="Body Text Indent" w:semiHidden="1" w:unhideWhenUsed="1"/>
+    <w:lsdException w:name="List Continue" w:semiHidden="1" w:unhideWhenUsed="1"/>
+    <w:lsdException w:name="List Continue 2" w:semiHidden="1" w:unhideWhenUsed="1"/>
+    <w:lsdException w:name="List Continue 3" w:semiHidden="1" w:unhideWhenUsed="1"/>
+    <w:lsdException w:name="List Continue 4" w:semiHidden="1" w:unhideWhenUsed="1"/>
+    <w:lsdException w:name="List Continue 5" w:semiHidden="1" w:unhideWhenUsed="1"/>
+    <w:lsdException w:name="Message Header" w:semiHidden="1" w:unhideWhenUsed="1"/>
+    <w:lsdException w:name="Subtitle" w:uiPriority="11" w:qFormat="1"/>
+    <w:lsdException w:name="Salutation" w:semiHidden="1" w:unhideWhenUsed="1"/>
+    <w:lsdException w:name="Date" w:semiHidden="1" w:unhideWhenUsed="1"/>
+    <w:lsdException w:name="Body Text First Indent" w:semiHidden="1" w:unhideWhenUsed="1"/>
+    <w:lsdException w:name="Body Text First Indent 2" w:semiHidden="1" w:unhideWhenUsed="1"/>
+    <w:lsdException w:name="Note Heading" w:semiHidden="1" w:unhideWhenUsed="1"/>
+    <w:lsdException w:name="Body Text 2" w:semiHidden="1" w:unhideWhenUsed="1"/>
+    <w:lsdException w:name="Body Text 3" w:semiHidden="1" w:unhideWhenUsed="1"/>
+    <w:lsdException w:name="Body Text Indent 2" w:semiHidden="1" w:unhideWhenUsed="1"/>
+    <w:lsdException w:name="Body Text Indent 3" w:semiHidden="1" w:unhideWhenUsed="1"/>
+    <w:lsdException w:name="Block Text" w:semiHidden="1" w:unhideWhenUsed="1"/>
+    <w:lsdException w:name="Hyperlink" w:semiHidden="1" w:unhideWhenUsed="1"/>
+    <w:lsdException w:name="FollowedHyperlink" w:semiHidden="1" w:unhideWhenUsed="1"/>
+    <w:lsdException w:name="Strong" w:uiPriority="22" w:qFormat="1"/>
+    <w:lsdException w:name="Emphasis" w:uiPriority="20" w:qFormat="1"/>
+    <w:lsdException w:name="Document Map" w:semiHidden="1" w:unhideWhenUsed="1"/>
+    <w:lsdException w:name="Plain Text" w:semiHidden="1" w:unhideWhenUsed="1"/>
+    <w:lsdException w:name="E-mail Signature" w:semiHidden="1" w:unhideWhenUsed="1"/>
+    <w:lsdException w:name="HTML Top of Form" w:semiHidden="1" w:unhideWhenUsed="1"/>
+    <w:lsdException w:name="HTML Bottom of Form" w:semiHidden="1" w:unhideWhenUsed="1"/>
+    <w:lsdException w:name="Normal (Web)" w:semiHidden="1" w:unhideWhenUsed="1"/>
+    <w:lsdException w:name="HTML Acronym" w:semiHidden="1" w:unhideWhenUsed="1"/>
+    <w:lsdException w:name="HTML Address" w:semiHidden="1" w:unhideWhenUsed="1"/>
+    <w:lsdException w:name="HTML Cite" w:semiHidden="1" w:unhideWhenUsed="1"/>
+    <w:lsdException w:name="HTML Code" w:semiHidden="1" w:unhideWhenUsed="1"/>
+    <w:lsdException w:name="HTML Definition" w:semiHidden="1" w:unhideWhenUsed="1"/>
+    <w:lsdException w:name="HTML Keyboard" w:semiHidden="1" w:unhideWhenUsed="1"/>
+    <w:lsdException w:name="HTML Preformatted" w:semiHidden="1" w:unhideWhenUsed="1"/>
+    <w:lsdException w:name="HTML Sample" w:semiHidden="1" w:unhideWhenUsed="1"/>
+    <w:lsdException w:name="HTML Typewriter" w:semiHidden="1" w:unhideWhenUsed="1"/>
+    <w:lsdException w:name="HTML Variable" w:semiHidden="1" w:unhideWhenUsed="1"/>
+    <w:lsdException w:name="Normal Table" w:semiHidden="1" w:unhideWhenUsed="1"/>
+    <w:lsdException w:name="annotation subject" w:semiHidden="1" w:unhideWhenUsed="1"/>
+    <w:lsdException w:name="No List" w:semiHidden="1" w:unhideWhenUsed="1"/>
+    <w:lsdException w:name="Outline List 1" w:semiHidden="1" w:unhideWhenUsed="1"/>
+    <w:lsdException w:name="Outline List 2" w:semiHidden="1" w:unhideWhenUsed="1"/>
+    <w:lsdException w:name="Outline List 3" w:semiHidden="1" w:unhideWhenUsed="1"/>
+    <w:lsdException w:name="Table Simple 1" w:semiHidden="1" w:unhideWhenUsed="1"/>
+    <w:lsdException w:name="Table Simple 2" w:semiHidden="1" w:unhideWhenUsed="1"/>
+    <w:lsdException w:name="Table Simple 3" w:semiHidden="1" w:unhideWhenUsed="1"/>
+    <w:lsdException w:name="Table Classic 1" w:semiHidden="1" w:unhideWhenUsed="1"/>
+    <w:lsdException w:name="Table Classic 2" w:semiHidden="1" w:unhideWhenUsed="1"/>
+    <w:lsdException w:name="Table Classic 3" w:semiHidden="1" w:unhideWhenUsed="1"/>
+    <w:lsdException w:name="Table Classic 4" w:semiHidden="1" w:unhideWhenUsed="1"/>
+    <w:lsdException w:name="Table Colorful 1" w:semiHidden="1" w:unhideWhenUsed="1"/>
+    <w:lsdException w:name="Table Colorful 2" w:semiHidden="1" w:unhideWhenUsed="1"/>
+    <w:lsdException w:name="Table Colorful 3" w:semiHidden="1" w:unhideWhenUsed="1"/>
+    <w:lsdException w:name="Table Columns 1" w:semiHidden="1" w:unhideWhenUsed="1"/>
+    <w:lsdException w:name="Table Columns 2" w:semiHidden="1" w:unhideWhenUsed="1"/>
+    <w:lsdException w:name="Table Columns 3" w:semiHidden="1" w:unhideWhenUsed="1"/>
+    <w:lsdException w:name="Table Columns 4" w:semiHidden="1" w:unhideWhenUsed="1"/>
+    <w:lsdException w:name="Table Columns 5" w:semiHidden="1" w:unhideWhenUsed="1"/>
+    <w:lsdException w:name="Table Grid 1" w:semiHidden="1" w:unhideWhenUsed="1"/>
+    <w:lsdException w:name="Table Grid 2" w:semiHidden="1" w:unhideWhenUsed="1"/>
+    <w:lsdException w:name="Table Grid 3" w:semiHidden="1" w:unhideWhenUsed="1"/>
+    <w:lsdException w:name="Table Grid 4" w:semiHidden="1" w:unhideWhenUsed="1"/>
+    <w:lsdException w:name="Table Grid 5" w:semiHidden="1" w:unhideWhenUsed="1"/>
+    <w:lsdException w:name="Table Grid 6" w:semiHidden="1" w:unhideWhenUsed="1"/>
+    <w:lsdException w:name="Table Grid 7" w:semiHidden="1" w:unhideWhenUsed="1"/>
+    <w:lsdException w:name="Table Grid 8" w:semiHidden="1" w:unhideWhenUsed="1"/>
+    <w:lsdException w:name="Table List 1" w:semiHidden="1" w:unhideWhenUsed="1"/>
+    <w:lsdException w:name="Table List 2" w:semiHidden="1" w:unhideWhenUsed="1"/>
+    <w:lsdException w:name="Table List 3" w:semiHidden="1" w:unhideWhenUsed="1"/>
+    <w:lsdException w:name="Table List 4" w:semiHidden="1" w:unhideWhenUsed="1"/>
+    <w:lsdException w:name="Table List 5" w:semiHidden="1" w:unhideWhenUsed="1"/>
+    <w:lsdException w:name="Table List 6" w:semiHidden="1" w:unhideWhenUsed="1"/>
+    <w:lsdException w:name="Table List 7" w:semiHidden="1" w:unhideWhenUsed="1"/>
+    <w:lsdException w:name="Table List 8" w:semiHidden="1" w:unhideWhenUsed="1"/>
+    <w:lsdException w:name="Table 3D effects 1" w:semiHidden="1" w:unhideWhenUsed="1"/>
+    <w:lsdException w:name="Table 3D effects 2" w:semiHidden="1" w:unhideWhenUsed="1"/>
+    <w:lsdException w:name="Table 3D effects 3" w:semiHidden="1" w:unhideWhenUsed="1"/>
+    <w:lsdException w:name="Table Contemporary" w:semiHidden="1" w:unhideWhenUsed="1"/>
+    <w:lsdException w:name="Table Elegant" w:semiHidden="1" w:unhideWhenUsed="1"/>
+    <w:lsdException w:name="Table Professional" w:semiHidden="1" w:unhideWhenUsed="1"/>
+    <w:lsdException w:name="Table Subtle 1" w:semiHidden="1" w:unhideWhenUsed="1"/>
+    <w:lsdException w:name="Table Subtle 2" w:semiHidden="1" w:unhideWhenUsed="1"/>
+    <w:lsdException w:name="Table Web 1" w:semiHidden="1" w:unhideWhenUsed="1"/>
+    <w:lsdException w:name="Table Web 2" w:semiHidden="1" w:unhideWhenUsed="1"/>
+    <w:lsdException w:name="Table Web 3" w:semiHidden="1" w:unhideWhenUsed="1"/>
+    <w:lsdException w:name="Balloon Text" w:semiHidden="1" w:unhideWhenUsed="1"/>
+    <w:lsdException w:name="Table Grid" w:uiPriority="59"/>
+    <w:lsdException w:name="Table Theme" w:semiHidden="1" w:unhideWhenUsed="1"/>
+    <w:lsdException w:name="Placeholder Text" w:semiHidden="1"/>
+    <w:lsdException w:name="No Spacing" w:uiPriority="1" w:qFormat="1"/>
+    <w:lsdException w:name="Light Shading" w:uiPriority="60"/>
+    <w:lsdException w:name="Light List" w:uiPriority="61"/>
+    <w:lsdException w:name="Light Grid" w:uiPriority="62"/>
+    <w:lsdException w:name="Medium Shading 1" w:uiPriority="63"/>
+    <w:lsdException w:name="Medium Shading 2" w:uiPriority="64"/>
+    <w:lsdException w:name="Medium List 1" w:uiPriority="65"/>
+    <w:lsdException w:name="Medium List 2" w:uiPriority="66"/>
+    <w:lsdException w:name="Medium Grid 1" w:uiPriority="67"/>
+    <w:lsdException w:name="Medium Grid 2" w:uiPriority="68"/>
+    <w:lsdException w:name="Medium Grid 3" w:uiPriority="69"/>
+    <w:lsdException w:name="Dark List" w:uiPriority="70"/>
+    <w:lsdException w:name="Colorful Shading" w:uiPriority="71"/>
+    <w:lsdException w:name="Colorful List" w:uiPriority="72"/>
+    <w:lsdException w:name="Colorful Grid" w:uiPriority="73"/>
+    <w:lsdException w:name="Light Shading Accent 1" w:uiPriority="60"/>
+    <w:lsdException w:name="Light List Accent 1" w:uiPriority="61"/>
+    <w:lsdException w:name="Light Grid Accent 1" w:uiPriority="62"/>
+    <w:lsdException w:name="Medium Shading 1 Accent 1" w:uiPriority="63"/>
+    <w:lsdException w:name="Medium Shading 2 Accent 1" w:uiPriority="64"/>
+    <w:lsdException w:name="Medium List 1 Accent 1" w:uiPriority="65"/>
+    <w:lsdException w:name="Revision" w:semiHidden="1"/>
+    <w:lsdException w:name="List Paragraph" w:uiPriority="34" w:qFormat="1"/>
+    <w:lsdException w:name="Quote" w:uiPriority="29" w:qFormat="1"/>
+    <w:lsdException w:name="Intense Quote" w:uiPriority="30" w:qFormat="1"/>
+    <w:lsdException w:name="Medium List 2 Accent 1" w:uiPriority="66"/>
+    <w:lsdException w:name="Medium Grid 1 Accent 1" w:uiPriority="67"/>
+    <w:lsdException w:name="Medium Grid 2 Accent 1" w:uiPriority="68"/>
+    <w:lsdException w:name="Medium Grid 3 Accent 1" w:uiPriority="69"/>
+    <w:lsdException w:name="Dark List Accent 1" w:uiPriority="70"/>
+    <w:lsdException w:name="Colorful Shading Accent 1" w:uiPriority="71"/>
+    <w:lsdException w:name="Colorful List Accent 1" w:uiPriority="72"/>
+    <w:lsdException w:name="Colorful Grid Accent 1" w:uiPriority="73"/>
+    <w:lsdException w:name="Light Shading Accent 2" w:uiPriority="60"/>
+    <w:lsdException w:name="Light List Accent 2" w:uiPriority="61"/>
+    <w:lsdException w:name="Light Grid Accent 2" w:uiPriority="62"/>
+    <w:lsdException w:name="Medium Shading 1 Accent 2" w:uiPriority="63"/>
+    <w:lsdException w:name="Medium Shading 2 Accent 2" w:uiPriority="64"/>
+    <w:lsdException w:name="Medium List 1 Accent 2" w:uiPriority="65"/>
+    <w:lsdException w:name="Medium List 2 Accent 2" w:uiPriority="66"/>
+    <w:lsdException w:name="Medium Grid 1 Accent 2" w:uiPriority="67"/>
+    <w:lsdException w:name="Medium Grid 2 Accent 2" w:uiPriority="68"/>
+    <w:lsdException w:name="Medium Grid 3 Accent 2" w:uiPriority="69"/>
+    <w:lsdException w:name="Dark List Accent 2" w:uiPriority="70"/>
+    <w:lsdException w:name="Colorful Shading Accent 2" w:uiPriority="71"/>
+    <w:lsdException w:name="Colorful List Accent 2" w:uiPriority="72"/>
+    <w:lsdException w:name="Colorful Grid Accent 2" w:uiPriority="73"/>
+    <w:lsdException w:name="Light Shading Accent 3" w:uiPriority="60"/>
+    <w:lsdException w:name="Light List Accent 3" w:uiPriority="61"/>
+    <w:lsdException w:name="Light Grid Accent 3" w:uiPriority="62"/>
+    <w:lsdException w:name="Medium Shading 1 Accent 3" w:uiPriority="63"/>
+    <w:lsdException w:name="Medium Shading 2 Accent 3" w:uiPriority="64"/>
+    <w:lsdException w:name="Medium List 1 Accent 3" w:uiPriority="65"/>
+    <w:lsdException w:name="Medium List 2 Accent 3" w:uiPriority="66"/>
+    <w:lsdException w:name="Medium Grid 1 Accent 3" w:uiPriority="67"/>
+    <w:lsdException w:name="Medium Grid 2 Accent 3" w:uiPriority="68"/>
+    <w:lsdException w:name="Medium Grid 3 Accent 3" w:uiPriority="69"/>
+    <w:lsdException w:name="Dark List Accent 3" w:uiPriority="70"/>
+    <w:lsdException w:name="Colorful Shading Accent 3" w:uiPriority="71"/>
+    <w:lsdException w:name="Colorful List Accent 3" w:uiPriority="72"/>
+    <w:lsdException w:name="Colorful Grid Accent 3" w:uiPriority="73"/>
+    <w:lsdException w:name="Light Shading Accent 4" w:uiPriority="60"/>
+    <w:lsdException w:name="Light List Accent 4" w:uiPriority="61"/>
+    <w:lsdException w:name="Light Grid Accent 4" w:uiPriority="62"/>
+    <w:lsdException w:name="Medium Shading 1 Accent 4" w:uiPriority="63"/>
+    <w:lsdException w:name="Medium Shading 2 Accent 4" w:uiPriority="64"/>
+    <w:lsdException w:name="Medium List 1 Accent 4" w:uiPriority="65"/>
+    <w:lsdException w:name="Medium List 2 Accent 4" w:uiPriority="66"/>
+    <w:lsdException w:name="Medium Grid 1 Accent 4" w:uiPriority="67"/>
+    <w:lsdException w:name="Medium Grid 2 Accent 4" w:uiPriority="68"/>
+    <w:lsdException w:name="Medium Grid 3 Accent 4" w:uiPriority="69"/>
+    <w:lsdException w:name="Dark List Accent 4" w:uiPriority="70"/>
+    <w:lsdException w:name="Colorful Shading Accent 4" w:uiPriority="71"/>
+    <w:lsdException w:name="Colorful List Accent 4" w:uiPriority="72"/>
+    <w:lsdException w:name="Colorful Grid Accent 4" w:uiPriority="73"/>
+    <w:lsdException w:name="Light Shading Accent 5" w:uiPriority="60"/>
+    <w:lsdException w:name="Light List Accent 5" w:uiPriority="61"/>
+    <w:lsdException w:name="Light Grid Accent 5" w:uiPriority="62"/>
+    <w:lsdException w:name="Medium Shading 1 Accent 5" w:uiPriority="63"/>
+    <w:lsdException w:name="Medium Shading 2 Accent 5" w:uiPriority="64"/>
+    <w:lsdException w:name="Medium List 1 Accent 5" w:uiPriority="65"/>
+    <w:lsdException w:name="Medium List 2 Accent 5" w:uiPriority="66"/>
+    <w:lsdException w:name="Medium Grid 1 Accent 5" w:uiPriority="67"/>
+    <w:lsdException w:name="Medium Grid 2 Accent 5" w:uiPriority="68"/>
+    <w:lsdException w:name="Medium Grid 3 Accent 5" w:uiPriority="69"/>
+    <w:lsdException w:name="Dark List Accent 5" w:uiPriority="70"/>
+    <w:lsdException w:name="Colorful Shading Accent 5" w:uiPriority="71"/>
+    <w:lsdException w:name="Colorful List Accent 5" w:uiPriority="72"/>
+    <w:lsdException w:name="Colorful Grid Accent 5" w:uiPriority="73"/>
+    <w:lsdException w:name="Light Shading Accent 6" w:uiPriority="60"/>
+    <w:lsdException w:name="Light List Accent 6" w:uiPriority="61"/>
+    <w:lsdException w:name="Light Grid Accent 6" w:uiPriority="62"/>
+    <w:lsdException w:name="Medium Shading 1 Accent 6" w:uiPriority="63"/>
+    <w:lsdException w:name="Medium Shading 2 Accent 6" w:uiPriority="64"/>
+    <w:lsdException w:name="Medium List 1 Accent 6" w:uiPriority="65"/>
+    <w:lsdException w:name="Medium List 2 Accent 6" w:uiPriority="66"/>
+    <w:lsdException w:name="Medium Grid 1 Accent 6" w:uiPriority="67"/>
+    <w:lsdException w:name="Medium Grid 2 Accent 6" w:uiPriority="68"/>
+    <w:lsdException w:name="Medium Grid 3 Accent 6" w:uiPriority="69"/>
+    <w:lsdException w:name="Dark List Accent 6" w:uiPriority="70"/>
+    <w:lsdException w:name="Colorful Shading Accent 6" w:uiPriority="71"/>
+    <w:lsdException w:name="Colorful List Accent 6" w:uiPriority="72"/>
+    <w:lsdException w:name="Colorful Grid Accent 6" w:uiPriority="73"/>
+    <w:lsdException w:name="Subtle Emphasis" w:uiPriority="19" w:qFormat="1"/>
+    <w:lsdException w:name="Intense Emphasis" w:uiPriority="21" w:qFormat="1"/>
+    <w:lsdException w:name="Subtle Reference" w:uiPriority="31" w:qFormat="1"/>
+    <w:lsdException w:name="Intense Reference" w:uiPriority="32" w:qFormat="1"/>
+    <w:lsdException w:name="Book Title" w:uiPriority="33" w:qFormat="1"/>
+    <w:lsdException w:name="Bibliography" w:semiHidden="1" w:uiPriority="37" w:unhideWhenUsed="1"/>
+    <w:lsdException w:name="TOC Heading" w:semiHidden="1" w:uiPriority="39" w:unhideWhenUsed="1" w:qFormat="1"/>
+    <w:lsdException w:name="Plain Table 1" w:uiPriority="41"/>
+    <w:lsdException w:name="Plain Table 2" w:uiPriority="42"/>
+    <w:lsdException w:name="Plain Table 3" w:uiPriority="43"/>
+    <w:lsdException w:name="Plain Table 4" w:uiPriority="44"/>
+    <w:lsdException w:name="Plain Table 5" w:uiPriority="45"/>
+    <w:lsdException w:name="Grid Table Light" w:uiPriority="40"/>
+    <w:lsdException w:name="Grid Table 1 Light" w:uiPriority="46"/>
+    <w:lsdException w:name="Grid Table 2" w:uiPriority="47"/>
+    <w:lsdException w:name="Grid Table 3" w:uiPriority="48"/>
+    <w:lsdException w:name="Grid Table 4" w:uiPriority="49"/>
+    <w:lsdException w:name="Grid Table 5 Dark" w:uiPriority="50"/>
+    <w:lsdException w:name="Grid Table 6 Colorful" w:uiPriority="51"/>
+    <w:lsdException w:name="Grid Table 7 Colorful" w:uiPriority="52"/>
+    <w:lsdException w:name="Grid Table 1 Light Accent 1" w:uiPriority="46"/>
+    <w:lsdException w:name="Grid Table 2 Accent 1" w:uiPriority="47"/>
+    <w:lsdException w:name="Grid Table 3 Accent 1" w:uiPriority="48"/>
+    <w:lsdException w:name="Grid Table 4 Accent 1" w:uiPriority="49"/>
+    <w:lsdException w:name="Grid Table 5 Dark Accent 1" w:uiPriority="50"/>
+    <w:lsdException w:name="Grid Table 6 Colorful Accent 1" w:uiPriority="51"/>
+    <w:lsdException w:name="Grid Table 7 Colorful Accent 1" w:uiPriority="52"/>
+    <w:lsdException w:name="Grid Table 1 Light Accent 2" w:uiPriority="46"/>
+    <w:lsdException w:name="Grid Table 2 Accent 2" w:uiPriority="47"/>
+    <w:lsdException w:name="Grid Table 3 Accent 2" w:uiPriority="48"/>
+    <w:lsdException w:name="Grid Table 4 Accent 2" w:uiPriority="49"/>
+    <w:lsdException w:name="Grid Table 5 Dark Accent 2" w:uiPriority="50"/>
+    <w:lsdException w:name="Grid Table 6 Colorful Accent 2" w:uiPriority="51"/>
+    <w:lsdException w:name="Grid Table 7 Colorful Accent 2" w:uiPriority="52"/>
+    <w:lsdException w:name="Grid Table 1 Light Accent 3" w:uiPriority="46"/>
+    <w:lsdException w:name="Grid Table 2 Accent 3" w:uiPriority="47"/>
+    <w:lsdException w:name="Grid Table 3 Accent 3" w:uiPriority="48"/>
+    <w:lsdException w:name="Grid Table 4 Accent 3" w:uiPriority="49"/>
+    <w:lsdException w:name="Grid Table 5 Dark Accent 3" w:uiPriority="50"/>
+    <w:lsdException w:name="Grid Table 6 Colorful Accent 3" w:uiPriority="51"/>
+    <w:lsdException w:name="Grid Table 7 Colorful Accent 3" w:uiPriority="52"/>
+    <w:lsdException w:name="Grid Table 1 Light Accent 4" w:uiPriority="46"/>
+    <w:lsdException w:name="Grid Table 2 Accent 4" w:uiPriority="47"/>
+    <w:lsdException w:name="Grid Table 3 Accent 4" w:uiPriority="48"/>
+    <w:lsdException w:name="Grid Table 4 Accent 4" w:uiPriority="49"/>
+    <w:lsdException w:name="Grid Table 5 Dark Accent 4" w:uiPriority="50"/>
+    <w:lsdException w:name="Grid Table 6 Colorful Accent 4" w:uiPriority="51"/>
+    <w:lsdException w:name="Grid Table 7 Colorful Accent 4" w:uiPriority="52"/>
+    <w:lsdException w:name="Grid Table 1 Light Accent 5" w:uiPriority="46"/>
+    <w:lsdException w:name="Grid Table 2 Accent 5" w:uiPriority="47"/>
+    <w:lsdException w:name="Grid Table 3 Accent 5" w:uiPriority="48"/>
+    <w:lsdException w:name="Grid Table 4 Accent 5" w:uiPriority="49"/>
+    <w:lsdException w:name="Grid Table 5 Dark Accent 5" w:uiPriority="50"/>
+    <w:lsdException w:name="Grid Table 6 Colorful Accent 5" w:uiPriority="51"/>
+    <w:lsdException w:name="Grid Table 7 Colorful Accent 5" w:uiPriority="52"/>
+    <w:lsdException w:name="Grid Table 1 Light Accent 6" w:uiPriority="46"/>
+    <w:lsdException w:name="Grid Table 2 Accent 6" w:uiPriority="47"/>
+    <w:lsdException w:name="Grid Table 3 Accent 6" w:uiPriority="48"/>
+    <w:lsdException w:name="Grid Table 4 Accent 6" w:uiPriority="49"/>
+    <w:lsdException w:name="Grid Table 5 Dark Accent 6" w:uiPriority="50"/>
+    <w:lsdException w:name="Grid Table 6 Colorful Accent 6" w:uiPriority="51"/>
+    <w:lsdException w:name="Grid Table 7 Colorful Accent 6" w:uiPriority="52"/>
+    <w:lsdException w:name="List Table 1 Light" w:uiPriority="46"/>
+    <w:lsdException w:name="List Table 2" w:uiPriority="47"/>
+    <w:lsdException w:name="List Table 3" w:uiPriority="48"/>
+    <w:lsdException w:name="List Table 4" w:uiPriority="49"/>
+    <w:lsdException w:name="List Table 5 Dark" w:uiPriority="50"/>
+    <w:lsdException w:name="List Table 6 Colorful" w:uiPriority="51"/>
+    <w:lsdException w:name="List Table 7 Colorful" w:uiPriority="52"/>
+    <w:lsdException w:name="List Table 1 Light Accent 1" w:uiPriority="46"/>
+    <w:lsdException w:name="List Table 2 Accent 1" w:uiPriority="47"/>
+    <w:lsdException w:name="List Table 3 Accent 1" w:uiPriority="48"/>
+    <w:lsdException w:name="List Table 4 Accent 1" w:uiPriority="49"/>
+    <w:lsdException w:name="List Table 5 Dark Accent 1" w:uiPriority="50"/>
+    <w:lsdException w:name="List Table 6 Colorful Accent 1" w:uiPriority="51"/>
+    <w:lsdException w:name="List Table 7 Colorful Accent 1" w:uiPriority="52"/>
+    <w:lsdException w:name="List Table 1 Light Accent 2" w:uiPriority="46"/>
+    <w:lsdException w:name="List Table 2 Accent 2" w:uiPriority="47"/>
+    <w:lsdException w:name="List Table 3 Accent 2" w:uiPriority="48"/>
+    <w:lsdException w:name="List Table 4 Accent 2" w:uiPriority="49"/>
+    <w:lsdException w:name="List Table 5 Dark Accent 2" w:uiPriority="50"/>
+    <w:lsdException w:name="List Table 6 Colorful Accent 2" w:uiPriority="51"/>
+    <w:lsdException w:name="List Table 7 Colorful Accent 2" w:uiPriority="52"/>
+    <w:lsdException w:name="List Table 1 Light Accent 3" w:uiPriority="46"/>
+    <w:lsdException w:name="List Table 2 Accent 3" w:uiPriority="47"/>
+    <w:lsdException w:name="List Table 3 Accent 3" w:uiPriority="48"/>
+    <w:lsdException w:name="List Table 4 Accent 3" w:uiPriority="49"/>
+    <w:lsdException w:name="List Table 5 Dark Accent 3" w:uiPriority="50"/>
+    <w:lsdException w:name="List Table 6 Colorful Accent 3" w:uiPriority="51"/>
+    <w:lsdException w:name="List Table 7 Colorful Accent 3" w:uiPriority="52"/>
+    <w:lsdException w:name="List Table 1 Light Accent 4" w:uiPriority="46"/>
+    <w:lsdException w:name="List Table 2 Accent 4" w:uiPriority="47"/>
+    <w:lsdException w:name="List Table 3 Accent 4" w:uiPriority="48"/>
+    <w:lsdException w:name="List Table 4 Accent 4" w:uiPriority="49"/>
+    <w:lsdException w:name="List Table 5 Dark Accent 4" w:uiPriority="50"/>
+    <w:lsdException w:name="List Table 6 Colorful Accent 4" w:uiPriority="51"/>
+    <w:lsdException w:name="List Table 7 Colorful Accent 4" w:uiPriority="52"/>
+    <w:lsdException w:name="List Table 1 Light Accent 5" w:uiPriority="46"/>
+    <w:lsdException w:name="List Table 2 Accent 5" w:uiPriority="47"/>
+    <w:lsdException w:name="List Table 3 Accent 5" w:uiPriority="48"/>
+    <w:lsdException w:name="List Table 4 Accent 5" w:uiPriority="49"/>
+    <w:lsdException w:name="List Table 5 Dark Accent 5" w:uiPriority="50"/>
+    <w:lsdException w:name="List Table 6 Colorful Accent 5" w:uiPriority="51"/>
+    <w:lsdException w:name="List Table 7 Colorful Accent 5" w:uiPriority="52"/>
+    <w:lsdException w:name="List Table 1 Light Accent 6" w:uiPriority="46"/>
+    <w:lsdException w:name="List Table 2 Accent 6" w:uiPriority="47"/>
+    <w:lsdException w:name="List Table 3 Accent 6" w:uiPriority="48"/>
+    <w:lsdException w:name="List Table 4 Accent 6" w:uiPriority="49"/>
+    <w:lsdException w:name="List Table 5 Dark Accent 6" w:uiPriority="50"/>
+    <w:lsdException w:name="List Table 6 Colorful Accent 6" w:uiPriority="51"/>
+    <w:lsdException w:name="List Table 7 Colorful Accent 6" w:uiPriority="52"/>
   </w:latentStyles>
   <w:style w:type="paragraph" w:default="1" w:styleId="Normal">
     <w:name w:val="Normal"/>
@@ -16219,7 +15860,6 @@
     <w:uiPriority w:val="99"/>
     <w:semiHidden/>
     <w:unhideWhenUsed/>
-    <w:qFormat/>
     <w:tblPr>
       <w:tblInd w:w="0" w:type="dxa"/>
       <w:tblCellMar>
@@ -17432,196 +17072,6 @@
 </w:styles>
 </file>
 
-<file path=word/stylesWithEffects.xml><?xml version="1.0" encoding="utf-8"?>
-<w:styles xmlns:wpc="http://schemas.microsoft.com/office/word/2010/wordprocessingCanvas" xmlns:mc="http://schemas.openxmlformats.org/markup-compatibility/2006" xmlns:o="urn:schemas-microsoft-com:office:office" xmlns:r="http://schemas.openxmlformats.org/officeDocument/2006/relationships" xmlns:m="http://schemas.openxmlformats.org/officeDocument/2006/math" xmlns:v="urn:schemas-microsoft-com:vml" xmlns:wp14="http://schemas.microsoft.com/office/word/2010/wordprocessingDrawing" xmlns:wp="http://schemas.openxmlformats.org/drawingml/2006/wordprocessingDrawing" xmlns:w10="urn:schemas-microsoft-com:office:word" xmlns:w="http://schemas.openxmlformats.org/wordprocessingml/2006/main" xmlns:w14="http://schemas.microsoft.com/office/word/2010/wordml" xmlns:wpg="http://schemas.microsoft.com/office/word/2010/wordprocessingGroup" xmlns:wpi="http://schemas.microsoft.com/office/word/2010/wordprocessingInk" xmlns:wne="http://schemas.microsoft.com/office/word/2006/wordml" xmlns:wps="http://schemas.microsoft.com/office/word/2010/wordprocessingShape" mc:Ignorable="w14 wp14">
-  <w:docDefaults>
-    <w:rPrDefault>
-      <w:rPr>
-        <w:rFonts w:asciiTheme="minorHAnsi" w:eastAsiaTheme="minorEastAsia" w:hAnsiTheme="minorHAnsi" w:cstheme="minorBidi"/>
-        <w:sz w:val="22"/>
-        <w:szCs w:val="22"/>
-        <w:lang w:val="en-US" w:eastAsia="en-US" w:bidi="ar-SA"/>
-      </w:rPr>
-    </w:rPrDefault>
-    <w:pPrDefault>
-      <w:pPr>
-        <w:spacing w:after="200" w:line="276" w:lineRule="auto"/>
-      </w:pPr>
-    </w:pPrDefault>
-  </w:docDefaults>
-  <w:latentStyles w:defLockedState="0" w:defUIPriority="99" w:defSemiHidden="1" w:defUnhideWhenUsed="1" w:defQFormat="0" w:count="267">
-    <w:lsdException w:name="Normal" w:semiHidden="0" w:uiPriority="0" w:unhideWhenUsed="0" w:qFormat="1"/>
-    <w:lsdException w:name="heading 1" w:semiHidden="0" w:uiPriority="9" w:unhideWhenUsed="0" w:qFormat="1"/>
-    <w:lsdException w:name="heading 2" w:uiPriority="9" w:qFormat="1"/>
-    <w:lsdException w:name="heading 3" w:uiPriority="9" w:qFormat="1"/>
-    <w:lsdException w:name="heading 4" w:uiPriority="9" w:qFormat="1"/>
-    <w:lsdException w:name="heading 5" w:uiPriority="9" w:qFormat="1"/>
-    <w:lsdException w:name="heading 6" w:uiPriority="9" w:qFormat="1"/>
-    <w:lsdException w:name="heading 7" w:uiPriority="9" w:qFormat="1"/>
-    <w:lsdException w:name="heading 8" w:uiPriority="9" w:qFormat="1"/>
-    <w:lsdException w:name="heading 9" w:uiPriority="9" w:qFormat="1"/>
-    <w:lsdException w:name="toc 1" w:uiPriority="39"/>
-    <w:lsdException w:name="toc 2" w:uiPriority="39"/>
-    <w:lsdException w:name="toc 3" w:uiPriority="39"/>
-    <w:lsdException w:name="toc 4" w:uiPriority="39"/>
-    <w:lsdException w:name="toc 5" w:uiPriority="39"/>
-    <w:lsdException w:name="toc 6" w:uiPriority="39"/>
-    <w:lsdException w:name="toc 7" w:uiPriority="39"/>
-    <w:lsdException w:name="toc 8" w:uiPriority="39"/>
-    <w:lsdException w:name="toc 9" w:uiPriority="39"/>
-    <w:lsdException w:name="caption" w:uiPriority="35" w:qFormat="1"/>
-    <w:lsdException w:name="Title" w:semiHidden="0" w:uiPriority="10" w:unhideWhenUsed="0" w:qFormat="1"/>
-    <w:lsdException w:name="Default Paragraph Font" w:uiPriority="1"/>
-    <w:lsdException w:name="Subtitle" w:semiHidden="0" w:uiPriority="11" w:unhideWhenUsed="0" w:qFormat="1"/>
-    <w:lsdException w:name="Strong" w:semiHidden="0" w:uiPriority="22" w:unhideWhenUsed="0" w:qFormat="1"/>
-    <w:lsdException w:name="Emphasis" w:semiHidden="0" w:uiPriority="20" w:unhideWhenUsed="0" w:qFormat="1"/>
-    <w:lsdException w:name="Table Grid" w:semiHidden="0" w:uiPriority="59" w:unhideWhenUsed="0"/>
-    <w:lsdException w:name="Placeholder Text" w:unhideWhenUsed="0"/>
-    <w:lsdException w:name="No Spacing" w:semiHidden="0" w:uiPriority="1" w:unhideWhenUsed="0" w:qFormat="1"/>
-    <w:lsdException w:name="Light Shading" w:semiHidden="0" w:uiPriority="60" w:unhideWhenUsed="0"/>
-    <w:lsdException w:name="Light List" w:semiHidden="0" w:uiPriority="61" w:unhideWhenUsed="0"/>
-    <w:lsdException w:name="Light Grid" w:semiHidden="0" w:uiPriority="62" w:unhideWhenUsed="0"/>
-    <w:lsdException w:name="Medium Shading 1" w:semiHidden="0" w:uiPriority="63" w:unhideWhenUsed="0"/>
-    <w:lsdException w:name="Medium Shading 2" w:semiHidden="0" w:uiPriority="64" w:unhideWhenUsed="0"/>
-    <w:lsdException w:name="Medium List 1" w:semiHidden="0" w:uiPriority="65" w:unhideWhenUsed="0"/>
-    <w:lsdException w:name="Medium List 2" w:semiHidden="0" w:uiPriority="66" w:unhideWhenUsed="0"/>
-    <w:lsdException w:name="Medium Grid 1" w:semiHidden="0" w:uiPriority="67" w:unhideWhenUsed="0"/>
-    <w:lsdException w:name="Medium Grid 2" w:semiHidden="0" w:uiPriority="68" w:unhideWhenUsed="0"/>
-    <w:lsdException w:name="Medium Grid 3" w:semiHidden="0" w:uiPriority="69" w:unhideWhenUsed="0"/>
-    <w:lsdException w:name="Dark List" w:semiHidden="0" w:uiPriority="70" w:unhideWhenUsed="0"/>
-    <w:lsdException w:name="Colorful Shading" w:semiHidden="0" w:uiPriority="71" w:unhideWhenUsed="0"/>
-    <w:lsdException w:name="Colorful List" w:semiHidden="0" w:uiPriority="72" w:unhideWhenUsed="0"/>
-    <w:lsdException w:name="Colorful Grid" w:semiHidden="0" w:uiPriority="73" w:unhideWhenUsed="0"/>
-    <w:lsdException w:name="Light Shading Accent 1" w:semiHidden="0" w:uiPriority="60" w:unhideWhenUsed="0"/>
-    <w:lsdException w:name="Light List Accent 1" w:semiHidden="0" w:uiPriority="61" w:unhideWhenUsed="0"/>
-    <w:lsdException w:name="Light Grid Accent 1" w:semiHidden="0" w:uiPriority="62" w:unhideWhenUsed="0"/>
-    <w:lsdException w:name="Medium Shading 1 Accent 1" w:semiHidden="0" w:uiPriority="63" w:unhideWhenUsed="0"/>
-    <w:lsdException w:name="Medium Shading 2 Accent 1" w:semiHidden="0" w:uiPriority="64" w:unhideWhenUsed="0"/>
-    <w:lsdException w:name="Medium List 1 Accent 1" w:semiHidden="0" w:uiPriority="65" w:unhideWhenUsed="0"/>
-    <w:lsdException w:name="Revision" w:unhideWhenUsed="0"/>
-    <w:lsdException w:name="List Paragraph" w:semiHidden="0" w:uiPriority="34" w:unhideWhenUsed="0" w:qFormat="1"/>
-    <w:lsdException w:name="Quote" w:semiHidden="0" w:uiPriority="29" w:unhideWhenUsed="0" w:qFormat="1"/>
-    <w:lsdException w:name="Intense Quote" w:semiHidden="0" w:uiPriority="30" w:unhideWhenUsed="0" w:qFormat="1"/>
-    <w:lsdException w:name="Medium List 2 Accent 1" w:semiHidden="0" w:uiPriority="66" w:unhideWhenUsed="0"/>
-    <w:lsdException w:name="Medium Grid 1 Accent 1" w:semiHidden="0" w:uiPriority="67" w:unhideWhenUsed="0"/>
-    <w:lsdException w:name="Medium Grid 2 Accent 1" w:semiHidden="0" w:uiPriority="68" w:unhideWhenUsed="0"/>
-    <w:lsdException w:name="Medium Grid 3 Accent 1" w:semiHidden="0" w:uiPriority="69" w:unhideWhenUsed="0"/>
-    <w:lsdException w:name="Dark List Accent 1" w:semiHidden="0" w:uiPriority="70" w:unhideWhenUsed="0"/>
-    <w:lsdException w:name="Colorful Shading Accent 1" w:semiHidden="0" w:uiPriority="71" w:unhideWhenUsed="0"/>
-    <w:lsdException w:name="Colorful List Accent 1" w:semiHidden="0" w:uiPriority="72" w:unhideWhenUsed="0"/>
-    <w:lsdException w:name="Colorful Grid Accent 1" w:semiHidden="0" w:uiPriority="73" w:unhideWhenUsed="0"/>
-    <w:lsdException w:name="Light Shading Accent 2" w:semiHidden="0" w:uiPriority="60" w:unhideWhenUsed="0"/>
-    <w:lsdException w:name="Light List Accent 2" w:semiHidden="0" w:uiPriority="61" w:unhideWhenUsed="0"/>
-    <w:lsdException w:name="Light Grid Accent 2" w:semiHidden="0" w:uiPriority="62" w:unhideWhenUsed="0"/>
-    <w:lsdException w:name="Medium Shading 1 Accent 2" w:semiHidden="0" w:uiPriority="63" w:unhideWhenUsed="0"/>
-    <w:lsdException w:name="Medium Shading 2 Accent 2" w:semiHidden="0" w:uiPriority="64" w:unhideWhenUsed="0"/>
-    <w:lsdException w:name="Medium List 1 Accent 2" w:semiHidden="0" w:uiPriority="65" w:unhideWhenUsed="0"/>
-    <w:lsdException w:name="Medium List 2 Accent 2" w:semiHidden="0" w:uiPriority="66" w:unhideWhenUsed="0"/>
-    <w:lsdException w:name="Medium Grid 1 Accent 2" w:semiHidden="0" w:uiPriority="67" w:unhideWhenUsed="0"/>
-    <w:lsdException w:name="Medium Grid 2 Accent 2" w:semiHidden="0" w:uiPriority="68" w:unhideWhenUsed="0"/>
-    <w:lsdException w:name="Medium Grid 3 Accent 2" w:semiHidden="0" w:uiPriority="69" w:unhideWhenUsed="0"/>
-    <w:lsdException w:name="Dark List Accent 2" w:semiHidden="0" w:uiPriority="70" w:unhideWhenUsed="0"/>
-    <w:lsdException w:name="Colorful Shading Accent 2" w:semiHidden="0" w:uiPriority="71" w:unhideWhenUsed="0"/>
-    <w:lsdException w:name="Colorful List Accent 2" w:semiHidden="0" w:uiPriority="72" w:unhideWhenUsed="0"/>
-    <w:lsdException w:name="Colorful Grid Accent 2" w:semiHidden="0" w:uiPriority="73" w:unhideWhenUsed="0"/>
-    <w:lsdException w:name="Light Shading Accent 3" w:semiHidden="0" w:uiPriority="60" w:unhideWhenUsed="0"/>
-    <w:lsdException w:name="Light List Accent 3" w:semiHidden="0" w:uiPriority="61" w:unhideWhenUsed="0"/>
-    <w:lsdException w:name="Light Grid Accent 3" w:semiHidden="0" w:uiPriority="62" w:unhideWhenUsed="0"/>
-    <w:lsdException w:name="Medium Shading 1 Accent 3" w:semiHidden="0" w:uiPriority="63" w:unhideWhenUsed="0"/>
-    <w:lsdException w:name="Medium Shading 2 Accent 3" w:semiHidden="0" w:uiPriority="64" w:unhideWhenUsed="0"/>
-    <w:lsdException w:name="Medium List 1 Accent 3" w:semiHidden="0" w:uiPriority="65" w:unhideWhenUsed="0"/>
-    <w:lsdException w:name="Medium List 2 Accent 3" w:semiHidden="0" w:uiPriority="66" w:unhideWhenUsed="0"/>
-    <w:lsdException w:name="Medium Grid 1 Accent 3" w:semiHidden="0" w:uiPriority="67" w:unhideWhenUsed="0"/>
-    <w:lsdException w:name="Medium Grid 2 Accent 3" w:semiHidden="0" w:uiPriority="68" w:unhideWhenUsed="0"/>
-    <w:lsdException w:name="Medium Grid 3 Accent 3" w:semiHidden="0" w:uiPriority="69" w:unhideWhenUsed="0"/>
-    <w:lsdException w:name="Dark List Accent 3" w:semiHidden="0" w:uiPriority="70" w:unhideWhenUsed="0"/>
-    <w:lsdException w:name="Colorful Shading Accent 3" w:semiHidden="0" w:uiPriority="71" w:unhideWhenUsed="0"/>
-    <w:lsdException w:name="Colorful List Accent 3" w:semiHidden="0" w:uiPriority="72" w:unhideWhenUsed="0"/>
-    <w:lsdException w:name="Colorful Grid Accent 3" w:semiHidden="0" w:uiPriority="73" w:unhideWhenUsed="0"/>
-    <w:lsdException w:name="Light Shading Accent 4" w:semiHidden="0" w:uiPriority="60" w:unhideWhenUsed="0"/>
-    <w:lsdException w:name="Light List Accent 4" w:semiHidden="0" w:uiPriority="61" w:unhideWhenUsed="0"/>
-    <w:lsdException w:name="Light Grid Accent 4" w:semiHidden="0" w:uiPriority="62" w:unhideWhenUsed="0"/>
-    <w:lsdException w:name="Medium Shading 1 Accent 4" w:semiHidden="0" w:uiPriority="63" w:unhideWhenUsed="0"/>
-    <w:lsdException w:name="Medium Shading 2 Accent 4" w:semiHidden="0" w:uiPriority="64" w:unhideWhenUsed="0"/>
-    <w:lsdException w:name="Medium List 1 Accent 4" w:semiHidden="0" w:uiPriority="65" w:unhideWhenUsed="0"/>
-    <w:lsdException w:name="Medium List 2 Accent 4" w:semiHidden="0" w:uiPriority="66" w:unhideWhenUsed="0"/>
-    <w:lsdException w:name="Medium Grid 1 Accent 4" w:semiHidden="0" w:uiPriority="67" w:unhideWhenUsed="0"/>
-    <w:lsdException w:name="Medium Grid 2 Accent 4" w:semiHidden="0" w:uiPriority="68" w:unhideWhenUsed="0"/>
-    <w:lsdException w:name="Medium Grid 3 Accent 4" w:semiHidden="0" w:uiPriority="69" w:unhideWhenUsed="0"/>
-    <w:lsdException w:name="Dark List Accent 4" w:semiHidden="0" w:uiPriority="70" w:unhideWhenUsed="0"/>
-    <w:lsdException w:name="Colorful Shading Accent 4" w:semiHidden="0" w:uiPriority="71" w:unhideWhenUsed="0"/>
-    <w:lsdException w:name="Colorful List Accent 4" w:semiHidden="0" w:uiPriority="72" w:unhideWhenUsed="0"/>
-    <w:lsdException w:name="Colorful Grid Accent 4" w:semiHidden="0" w:uiPriority="73" w:unhideWhenUsed="0"/>
-    <w:lsdException w:name="Light Shading Accent 5" w:semiHidden="0" w:uiPriority="60" w:unhideWhenUsed="0"/>
-    <w:lsdException w:name="Light List Accent 5" w:semiHidden="0" w:uiPriority="61" w:unhideWhenUsed="0"/>
-    <w:lsdException w:name="Light Grid Accent 5" w:semiHidden="0" w:uiPriority="62" w:unhideWhenUsed="0"/>
-    <w:lsdException w:name="Medium Shading 1 Accent 5" w:semiHidden="0" w:uiPriority="63" w:unhideWhenUsed="0"/>
-    <w:lsdException w:name="Medium Shading 2 Accent 5" w:semiHidden="0" w:uiPriority="64" w:unhideWhenUsed="0"/>
-    <w:lsdException w:name="Medium List 1 Accent 5" w:semiHidden="0" w:uiPriority="65" w:unhideWhenUsed="0"/>
-    <w:lsdException w:name="Medium List 2 Accent 5" w:semiHidden="0" w:uiPriority="66" w:unhideWhenUsed="0"/>
-    <w:lsdException w:name="Medium Grid 1 Accent 5" w:semiHidden="0" w:uiPriority="67" w:unhideWhenUsed="0"/>
-    <w:lsdException w:name="Medium Grid 2 Accent 5" w:semiHidden="0" w:uiPriority="68" w:unhideWhenUsed="0"/>
-    <w:lsdException w:name="Medium Grid 3 Accent 5" w:semiHidden="0" w:uiPriority="69" w:unhideWhenUsed="0"/>
-    <w:lsdException w:name="Dark List Accent 5" w:semiHidden="0" w:uiPriority="70" w:unhideWhenUsed="0"/>
-    <w:lsdException w:name="Colorful Shading Accent 5" w:semiHidden="0" w:uiPriority="71" w:unhideWhenUsed="0"/>
-    <w:lsdException w:name="Colorful List Accent 5" w:semiHidden="0" w:uiPriority="72" w:unhideWhenUsed="0"/>
-    <w:lsdException w:name="Colorful Grid Accent 5" w:semiHidden="0" w:uiPriority="73" w:unhideWhenUsed="0"/>
-    <w:lsdException w:name="Light Shading Accent 6" w:semiHidden="0" w:uiPriority="60" w:unhideWhenUsed="0"/>
-    <w:lsdException w:name="Light List Accent 6" w:semiHidden="0" w:uiPriority="61" w:unhideWhenUsed="0"/>
-    <w:lsdException w:name="Light Grid Accent 6" w:semiHidden="0" w:uiPriority="62" w:unhideWhenUsed="0"/>
-    <w:lsdException w:name="Medium Shading 1 Accent 6" w:semiHidden="0" w:uiPriority="63" w:unhideWhenUsed="0"/>
-    <w:lsdException w:name="Medium Shading 2 Accent 6" w:semiHidden="0" w:uiPriority="64" w:unhideWhenUsed="0"/>
-    <w:lsdException w:name="Medium List 1 Accent 6" w:semiHidden="0" w:uiPriority="65" w:unhideWhenUsed="0"/>
-    <w:lsdException w:name="Medium List 2 Accent 6" w:semiHidden="0" w:uiPriority="66" w:unhideWhenUsed="0"/>
-    <w:lsdException w:name="Medium Grid 1 Accent 6" w:semiHidden="0" w:uiPriority="67" w:unhideWhenUsed="0"/>
-    <w:lsdException w:name="Medium Grid 2 Accent 6" w:semiHidden="0" w:uiPriority="68" w:unhideWhenUsed="0"/>
-    <w:lsdException w:name="Medium Grid 3 Accent 6" w:semiHidden="0" w:uiPriority="69" w:unhideWhenUsed="0"/>
-    <w:lsdException w:name="Dark List Accent 6" w:semiHidden="0" w:uiPriority="70" w:unhideWhenUsed="0"/>
-    <w:lsdException w:name="Colorful Shading Accent 6" w:semiHidden="0" w:uiPriority="71" w:unhideWhenUsed="0"/>
-    <w:lsdException w:name="Colorful List Accent 6" w:semiHidden="0" w:uiPriority="72" w:unhideWhenUsed="0"/>
-    <w:lsdException w:name="Colorful Grid Accent 6" w:semiHidden="0" w:uiPriority="73" w:unhideWhenUsed="0"/>
-    <w:lsdException w:name="Subtle Emphasis" w:semiHidden="0" w:uiPriority="19" w:unhideWhenUsed="0" w:qFormat="1"/>
-    <w:lsdException w:name="Intense Emphasis" w:semiHidden="0" w:uiPriority="21" w:unhideWhenUsed="0" w:qFormat="1"/>
-    <w:lsdException w:name="Subtle Reference" w:semiHidden="0" w:uiPriority="31" w:unhideWhenUsed="0" w:qFormat="1"/>
-    <w:lsdException w:name="Intense Reference" w:semiHidden="0" w:uiPriority="32" w:unhideWhenUsed="0" w:qFormat="1"/>
-    <w:lsdException w:name="Book Title" w:semiHidden="0" w:uiPriority="33" w:unhideWhenUsed="0" w:qFormat="1"/>
-    <w:lsdException w:name="Bibliography" w:uiPriority="37"/>
-    <w:lsdException w:name="TOC Heading" w:uiPriority="39" w:qFormat="1"/>
-  </w:latentStyles>
-  <w:style w:type="paragraph" w:default="1" w:styleId="Normal">
-    <w:name w:val="Normal"/>
-    <w:qFormat/>
-  </w:style>
-  <w:style w:type="character" w:default="1" w:styleId="DefaultParagraphFont">
-    <w:name w:val="Default Paragraph Font"/>
-    <w:uiPriority w:val="1"/>
-    <w:semiHidden/>
-    <w:unhideWhenUsed/>
-  </w:style>
-  <w:style w:type="table" w:default="1" w:styleId="TableNormal">
-    <w:name w:val="Normal Table"/>
-    <w:uiPriority w:val="99"/>
-    <w:semiHidden/>
-    <w:unhideWhenUsed/>
-    <w:tblPr>
-      <w:tblInd w:w="0" w:type="dxa"/>
-      <w:tblCellMar>
-        <w:top w:w="0" w:type="dxa"/>
-        <w:left w:w="108" w:type="dxa"/>
-        <w:bottom w:w="0" w:type="dxa"/>
-        <w:right w:w="108" w:type="dxa"/>
-      </w:tblCellMar>
-    </w:tblPr>
-  </w:style>
-  <w:style w:type="numbering" w:default="1" w:styleId="NoList">
-    <w:name w:val="No List"/>
-    <w:uiPriority w:val="99"/>
-    <w:semiHidden/>
-    <w:unhideWhenUsed/>
-  </w:style>
-</w:styles>
-</file>
-
 <file path=word/theme/theme1.xml><?xml version="1.0" encoding="utf-8"?>
 <a:theme xmlns:a="http://schemas.openxmlformats.org/drawingml/2006/main" name="Office Theme">
   <a:themeElements>

</xml_diff>

<commit_message>
Updated Test plan: Added Appointment history not to be tested
</commit_message>
<xml_diff>
--- a/documentation/quality/JMGTCC-Test-Plan.docx
+++ b/documentation/quality/JMGTCC-Test-Plan.docx
@@ -839,13 +839,7 @@
         <w:rPr>
           <w:sz w:val="24"/>
         </w:rPr>
-        <w:t xml:space="preserve"> the overall plan on how the system testing should be done. This document will explain the detailed testing phases and other procedures to ensure that the system is fit for its purpose in giving </w:t>
-      </w:r>
-      <w:r>
-        <w:rPr>
-          <w:sz w:val="24"/>
-        </w:rPr>
-        <w:t>efficiency and convenience to JMGTCC staff and clients.</w:t>
+        <w:t xml:space="preserve"> the overall plan on how the system testing should be done. This document will explain the detailed testing phases and other procedures to ensure that the system is fit for its purpose in giving efficiency and convenience to JMGTCC staff and clients.</w:t>
       </w:r>
     </w:p>
     <w:p>
@@ -5082,10 +5076,159 @@
     <w:p>
       <w:pPr>
         <w:pStyle w:val="NoSpacing"/>
+        <w:ind w:left="720"/>
+        <w:jc w:val="both"/>
+        <w:rPr>
+          <w:rFonts w:eastAsia="Times New Roman" w:cs="Arial"/>
+          <w:bCs/>
+          <w:sz w:val="24"/>
+          <w:szCs w:val="24"/>
+        </w:rPr>
+      </w:pPr>
+    </w:p>
+    <w:p>
+      <w:pPr>
+        <w:pStyle w:val="NoSpacing"/>
         <w:jc w:val="both"/>
         <w:rPr>
           <w:rFonts w:eastAsia="Times New Roman"/>
         </w:rPr>
+      </w:pPr>
+    </w:p>
+    <w:p>
+      <w:pPr>
+        <w:pStyle w:val="NoSpacing"/>
+        <w:numPr>
+          <w:ilvl w:val="0"/>
+          <w:numId w:val="7"/>
+        </w:numPr>
+        <w:jc w:val="both"/>
+        <w:rPr>
+          <w:rFonts w:eastAsia="Times New Roman" w:cs="Arial"/>
+          <w:sz w:val="24"/>
+          <w:szCs w:val="24"/>
+        </w:rPr>
+      </w:pPr>
+      <w:r>
+        <w:rPr>
+          <w:rFonts w:eastAsia="Times New Roman" w:cs="Arial"/>
+          <w:b/>
+          <w:sz w:val="24"/>
+          <w:szCs w:val="24"/>
+        </w:rPr>
+        <w:t xml:space="preserve">Visa Consultation Appointment </w:t>
+      </w:r>
+      <w:r>
+        <w:rPr>
+          <w:rFonts w:eastAsia="Times New Roman" w:cs="Arial"/>
+          <w:b/>
+          <w:sz w:val="24"/>
+          <w:szCs w:val="24"/>
+        </w:rPr>
+        <w:t>History</w:t>
+      </w:r>
+    </w:p>
+    <w:p>
+      <w:pPr>
+        <w:ind w:left="360"/>
+        <w:jc w:val="both"/>
+      </w:pPr>
+    </w:p>
+    <w:p>
+      <w:pPr>
+        <w:pStyle w:val="NoSpacing"/>
+        <w:ind w:left="720"/>
+        <w:jc w:val="both"/>
+        <w:rPr>
+          <w:rFonts w:eastAsia="Times New Roman" w:cs="Arial"/>
+          <w:bCs/>
+          <w:i/>
+          <w:sz w:val="24"/>
+          <w:szCs w:val="24"/>
+        </w:rPr>
+      </w:pPr>
+      <w:r>
+        <w:rPr>
+          <w:rFonts w:eastAsia="Times New Roman" w:cs="Arial"/>
+          <w:bCs/>
+          <w:sz w:val="24"/>
+          <w:szCs w:val="24"/>
+        </w:rPr>
+        <w:t>Risk Identification:</w:t>
+      </w:r>
+      <w:r>
+        <w:rPr>
+          <w:rFonts w:eastAsia="Times New Roman" w:cs="Arial"/>
+          <w:bCs/>
+          <w:sz w:val="24"/>
+          <w:szCs w:val="24"/>
+        </w:rPr>
+        <w:tab/>
+      </w:r>
+      <w:r>
+        <w:rPr>
+          <w:rFonts w:eastAsia="Times New Roman" w:cs="Arial"/>
+          <w:bCs/>
+          <w:i/>
+          <w:sz w:val="24"/>
+          <w:szCs w:val="24"/>
+        </w:rPr>
+        <w:t>Mid</w:t>
+      </w:r>
+    </w:p>
+    <w:p>
+      <w:pPr>
+        <w:pStyle w:val="NoSpacing"/>
+        <w:ind w:left="720"/>
+        <w:jc w:val="both"/>
+        <w:rPr>
+          <w:rFonts w:eastAsia="Times New Roman" w:cs="Arial"/>
+          <w:bCs/>
+          <w:sz w:val="24"/>
+          <w:szCs w:val="24"/>
+        </w:rPr>
+      </w:pPr>
+      <w:r>
+        <w:rPr>
+          <w:rFonts w:eastAsia="Times New Roman" w:cs="Arial"/>
+          <w:bCs/>
+          <w:sz w:val="24"/>
+          <w:szCs w:val="24"/>
+        </w:rPr>
+        <w:t>This is still a work in progress feature and may not be available during the dynamic testing but will be added in the next release version.</w:t>
+      </w:r>
+    </w:p>
+    <w:p>
+      <w:pPr>
+        <w:pStyle w:val="NoSpacing"/>
+        <w:jc w:val="both"/>
+        <w:rPr>
+          <w:rFonts w:eastAsia="Times New Roman"/>
+        </w:rPr>
+      </w:pPr>
+    </w:p>
+    <w:p>
+      <w:pPr>
+        <w:pStyle w:val="NoSpacing"/>
+        <w:jc w:val="both"/>
+      </w:pPr>
+    </w:p>
+    <w:p>
+      <w:pPr>
+        <w:pStyle w:val="NoSpacing"/>
+        <w:jc w:val="both"/>
+      </w:pPr>
+    </w:p>
+    <w:p>
+      <w:pPr>
+        <w:pStyle w:val="NoSpacing"/>
+        <w:jc w:val="both"/>
+      </w:pPr>
+    </w:p>
+    <w:p>
+      <w:pPr>
+        <w:pStyle w:val="NoSpacing"/>
+        <w:jc w:val="both"/>
       </w:pPr>
     </w:p>
     <w:p>
@@ -5125,6 +5268,7 @@
           <w:sz w:val="30"/>
           <w:szCs w:val="30"/>
         </w:rPr>
+        <w:lastRenderedPageBreak/>
         <w:t>Approach</w:t>
       </w:r>
     </w:p>
@@ -5202,7 +5346,6 @@
           <w:szCs w:val="24"/>
           <w:lang w:eastAsia="en-US"/>
         </w:rPr>
-        <w:lastRenderedPageBreak/>
         <w:drawing>
           <wp:inline distT="0" distB="0" distL="0" distR="0">
             <wp:extent cx="4172755" cy="2743200"/>
@@ -5626,6 +5769,7 @@
           <w:sz w:val="24"/>
           <w:szCs w:val="24"/>
         </w:rPr>
+        <w:lastRenderedPageBreak/>
         <w:t>Travel Arrangement</w:t>
       </w:r>
     </w:p>
@@ -5711,7 +5855,6 @@
           <w:sz w:val="30"/>
           <w:szCs w:val="30"/>
         </w:rPr>
-        <w:lastRenderedPageBreak/>
         <w:t>Item Pass / Fail Criteria</w:t>
       </w:r>
     </w:p>
@@ -6560,6 +6703,7 @@
           <w:sz w:val="24"/>
           <w:szCs w:val="24"/>
         </w:rPr>
+        <w:lastRenderedPageBreak/>
         <w:t>Managing tour deals</w:t>
       </w:r>
     </w:p>
@@ -6628,7 +6772,6 @@
           <w:sz w:val="24"/>
           <w:szCs w:val="24"/>
         </w:rPr>
-        <w:lastRenderedPageBreak/>
         <w:t>Frontend:</w:t>
       </w:r>
     </w:p>
@@ -6699,6 +6842,7 @@
           <w:sz w:val="24"/>
           <w:szCs w:val="24"/>
         </w:rPr>
+        <w:lastRenderedPageBreak/>
         <w:t>View tour deals</w:t>
       </w:r>
     </w:p>
@@ -6810,7 +6954,6 @@
           <w:szCs w:val="24"/>
           <w:u w:val="single"/>
         </w:rPr>
-        <w:lastRenderedPageBreak/>
         <w:t>Online Support</w:t>
       </w:r>
     </w:p>
@@ -7457,6 +7600,26 @@
     </w:p>
     <w:p>
       <w:pPr>
+        <w:pStyle w:val="NoSpacing"/>
+        <w:jc w:val="both"/>
+        <w:rPr>
+          <w:sz w:val="24"/>
+          <w:szCs w:val="24"/>
+        </w:rPr>
+      </w:pPr>
+    </w:p>
+    <w:p>
+      <w:pPr>
+        <w:pStyle w:val="NoSpacing"/>
+        <w:jc w:val="both"/>
+        <w:rPr>
+          <w:sz w:val="24"/>
+          <w:szCs w:val="24"/>
+        </w:rPr>
+      </w:pPr>
+    </w:p>
+    <w:p>
+      <w:pPr>
         <w:pStyle w:val="Heading2"/>
         <w:pBdr>
           <w:bottom w:val="single" w:sz="6" w:space="2" w:color="AAAAAA"/>
@@ -7480,6 +7643,7 @@
           <w:sz w:val="30"/>
           <w:szCs w:val="30"/>
         </w:rPr>
+        <w:lastRenderedPageBreak/>
         <w:t>Test Deliverables</w:t>
       </w:r>
     </w:p>
@@ -7633,7 +7797,6 @@
           <w:sz w:val="24"/>
           <w:szCs w:val="24"/>
         </w:rPr>
-        <w:lastRenderedPageBreak/>
         <w:t>Test summary report</w:t>
       </w:r>
     </w:p>
@@ -8232,6 +8395,7 @@
     <w:p>
       <w:pPr>
         <w:pStyle w:val="NoSpacing"/>
+        <w:ind w:left="720"/>
         <w:jc w:val="both"/>
         <w:rPr>
           <w:b/>
@@ -8240,13 +8404,39 @@
           <w:szCs w:val="24"/>
         </w:rPr>
       </w:pPr>
-      <w:r>
+    </w:p>
+    <w:p>
+      <w:pPr>
+        <w:pStyle w:val="NoSpacing"/>
+        <w:ind w:left="720"/>
+        <w:jc w:val="both"/>
         <w:rPr>
           <w:b/>
           <w:i/>
           <w:sz w:val="24"/>
           <w:szCs w:val="24"/>
         </w:rPr>
+      </w:pPr>
+    </w:p>
+    <w:p>
+      <w:pPr>
+        <w:pStyle w:val="NoSpacing"/>
+        <w:jc w:val="both"/>
+        <w:rPr>
+          <w:b/>
+          <w:i/>
+          <w:sz w:val="24"/>
+          <w:szCs w:val="24"/>
+        </w:rPr>
+      </w:pPr>
+      <w:r>
+        <w:rPr>
+          <w:b/>
+          <w:i/>
+          <w:sz w:val="24"/>
+          <w:szCs w:val="24"/>
+        </w:rPr>
+        <w:lastRenderedPageBreak/>
         <w:t>Software Requirements</w:t>
       </w:r>
     </w:p>
@@ -8460,7 +8650,6 @@
           <w:sz w:val="30"/>
           <w:szCs w:val="30"/>
         </w:rPr>
-        <w:lastRenderedPageBreak/>
         <w:t>Responsibilities</w:t>
       </w:r>
     </w:p>
@@ -9322,6 +9511,16 @@
     </w:p>
     <w:p>
       <w:pPr>
+        <w:pStyle w:val="NoSpacing"/>
+        <w:jc w:val="both"/>
+        <w:rPr>
+          <w:sz w:val="24"/>
+          <w:szCs w:val="24"/>
+        </w:rPr>
+      </w:pPr>
+    </w:p>
+    <w:p>
+      <w:pPr>
         <w:pStyle w:val="Heading2"/>
         <w:pBdr>
           <w:bottom w:val="single" w:sz="6" w:space="2" w:color="AAAAAA"/>
@@ -9345,6 +9544,7 @@
           <w:sz w:val="30"/>
           <w:szCs w:val="30"/>
         </w:rPr>
+        <w:lastRenderedPageBreak/>
         <w:t>Staffing and Training</w:t>
       </w:r>
     </w:p>
@@ -9578,6 +9778,146 @@
         </w:rPr>
         <w:t>Since the technology keeps on changing, the tester must be responsible to keep up and learn more about the latest trend and the tools involved in it. Through these, the skill and knowledge of the tester can also be updated.</w:t>
       </w:r>
+    </w:p>
+    <w:p>
+      <w:pPr>
+        <w:pStyle w:val="NoSpacing"/>
+        <w:jc w:val="both"/>
+        <w:rPr>
+          <w:sz w:val="24"/>
+          <w:szCs w:val="24"/>
+        </w:rPr>
+      </w:pPr>
+    </w:p>
+    <w:p>
+      <w:pPr>
+        <w:pStyle w:val="NoSpacing"/>
+        <w:jc w:val="both"/>
+        <w:rPr>
+          <w:sz w:val="24"/>
+          <w:szCs w:val="24"/>
+        </w:rPr>
+      </w:pPr>
+    </w:p>
+    <w:p>
+      <w:pPr>
+        <w:pStyle w:val="NoSpacing"/>
+        <w:jc w:val="both"/>
+        <w:rPr>
+          <w:sz w:val="24"/>
+          <w:szCs w:val="24"/>
+        </w:rPr>
+      </w:pPr>
+    </w:p>
+    <w:p>
+      <w:pPr>
+        <w:pStyle w:val="NoSpacing"/>
+        <w:jc w:val="both"/>
+        <w:rPr>
+          <w:sz w:val="24"/>
+          <w:szCs w:val="24"/>
+        </w:rPr>
+      </w:pPr>
+    </w:p>
+    <w:p>
+      <w:pPr>
+        <w:pStyle w:val="NoSpacing"/>
+        <w:jc w:val="both"/>
+        <w:rPr>
+          <w:sz w:val="24"/>
+          <w:szCs w:val="24"/>
+        </w:rPr>
+      </w:pPr>
+    </w:p>
+    <w:p>
+      <w:pPr>
+        <w:pStyle w:val="NoSpacing"/>
+        <w:jc w:val="both"/>
+        <w:rPr>
+          <w:sz w:val="24"/>
+          <w:szCs w:val="24"/>
+        </w:rPr>
+      </w:pPr>
+    </w:p>
+    <w:p>
+      <w:pPr>
+        <w:pStyle w:val="NoSpacing"/>
+        <w:jc w:val="both"/>
+        <w:rPr>
+          <w:sz w:val="24"/>
+          <w:szCs w:val="24"/>
+        </w:rPr>
+      </w:pPr>
+    </w:p>
+    <w:p>
+      <w:pPr>
+        <w:pStyle w:val="NoSpacing"/>
+        <w:jc w:val="both"/>
+        <w:rPr>
+          <w:sz w:val="24"/>
+          <w:szCs w:val="24"/>
+        </w:rPr>
+      </w:pPr>
+    </w:p>
+    <w:p>
+      <w:pPr>
+        <w:pStyle w:val="NoSpacing"/>
+        <w:jc w:val="both"/>
+        <w:rPr>
+          <w:sz w:val="24"/>
+          <w:szCs w:val="24"/>
+        </w:rPr>
+      </w:pPr>
+    </w:p>
+    <w:p>
+      <w:pPr>
+        <w:pStyle w:val="NoSpacing"/>
+        <w:jc w:val="both"/>
+        <w:rPr>
+          <w:sz w:val="24"/>
+          <w:szCs w:val="24"/>
+        </w:rPr>
+      </w:pPr>
+    </w:p>
+    <w:p>
+      <w:pPr>
+        <w:pStyle w:val="NoSpacing"/>
+        <w:jc w:val="both"/>
+        <w:rPr>
+          <w:sz w:val="24"/>
+          <w:szCs w:val="24"/>
+        </w:rPr>
+      </w:pPr>
+    </w:p>
+    <w:p>
+      <w:pPr>
+        <w:pStyle w:val="NoSpacing"/>
+        <w:jc w:val="both"/>
+        <w:rPr>
+          <w:sz w:val="24"/>
+          <w:szCs w:val="24"/>
+        </w:rPr>
+      </w:pPr>
+    </w:p>
+    <w:p>
+      <w:pPr>
+        <w:pStyle w:val="NoSpacing"/>
+        <w:jc w:val="both"/>
+        <w:rPr>
+          <w:sz w:val="24"/>
+          <w:szCs w:val="24"/>
+        </w:rPr>
+      </w:pPr>
+    </w:p>
+    <w:p>
+      <w:pPr>
+        <w:pStyle w:val="NoSpacing"/>
+        <w:jc w:val="both"/>
+        <w:rPr>
+          <w:sz w:val="24"/>
+          <w:szCs w:val="24"/>
+        </w:rPr>
+      </w:pPr>
     </w:p>
     <w:p>
       <w:pPr>
@@ -9634,6 +9974,7 @@
           <w:sz w:val="30"/>
           <w:szCs w:val="30"/>
         </w:rPr>
+        <w:lastRenderedPageBreak/>
         <w:t>Schedule</w:t>
       </w:r>
     </w:p>
@@ -9773,8 +10114,6 @@
           <w:szCs w:val="30"/>
         </w:rPr>
       </w:pPr>
-      <w:bookmarkStart w:id="4" w:name="_GoBack"/>
-      <w:bookmarkEnd w:id="4"/>
     </w:p>
     <w:p>
       <w:pPr>
@@ -9801,7 +10140,6 @@
           <w:sz w:val="30"/>
           <w:szCs w:val="30"/>
         </w:rPr>
-        <w:lastRenderedPageBreak/>
         <w:t>Resources</w:t>
       </w:r>
     </w:p>
@@ -10205,6 +10543,26 @@
     </w:p>
     <w:p>
       <w:pPr>
+        <w:pStyle w:val="NoSpacing"/>
+        <w:jc w:val="both"/>
+        <w:rPr>
+          <w:sz w:val="24"/>
+          <w:szCs w:val="24"/>
+        </w:rPr>
+      </w:pPr>
+    </w:p>
+    <w:p>
+      <w:pPr>
+        <w:pStyle w:val="NoSpacing"/>
+        <w:jc w:val="both"/>
+        <w:rPr>
+          <w:sz w:val="24"/>
+          <w:szCs w:val="24"/>
+        </w:rPr>
+      </w:pPr>
+    </w:p>
+    <w:p>
+      <w:pPr>
         <w:pStyle w:val="Heading2"/>
         <w:pBdr>
           <w:bottom w:val="single" w:sz="6" w:space="2" w:color="AAAAAA"/>
@@ -10228,6 +10586,7 @@
           <w:sz w:val="30"/>
           <w:szCs w:val="30"/>
         </w:rPr>
+        <w:lastRenderedPageBreak/>
         <w:t>Risks and Contingencies</w:t>
       </w:r>
     </w:p>
@@ -10695,11 +11054,7 @@
               <w:cnfStyle w:val="000000100000" w:firstRow="0" w:lastRow="0" w:firstColumn="0" w:lastColumn="0" w:oddVBand="0" w:evenVBand="0" w:oddHBand="1" w:evenHBand="0" w:firstRowFirstColumn="0" w:firstRowLastColumn="0" w:lastRowFirstColumn="0" w:lastRowLastColumn="0"/>
             </w:pPr>
             <w:r>
-              <w:t xml:space="preserve">This risk can be triggered by the sudden increase on the number of clients who needed more information about their company and </w:t>
-            </w:r>
-            <w:r>
-              <w:lastRenderedPageBreak/>
-              <w:t>the services that they offer.</w:t>
+              <w:t>This risk can be triggered by the sudden increase on the number of clients who needed more information about their company and the services that they offer.</w:t>
             </w:r>
           </w:p>
         </w:tc>
@@ -10714,7 +11069,6 @@
               <w:cnfStyle w:val="000000100000" w:firstRow="0" w:lastRow="0" w:firstColumn="0" w:lastColumn="0" w:oddVBand="0" w:evenVBand="0" w:oddHBand="1" w:evenHBand="0" w:firstRowFirstColumn="0" w:firstRowLastColumn="0" w:lastRowFirstColumn="0" w:lastRowLastColumn="0"/>
             </w:pPr>
             <w:r>
-              <w:lastRenderedPageBreak/>
               <w:t>Medium</w:t>
             </w:r>
           </w:p>
@@ -10735,11 +11089,7 @@
               <w:br/>
             </w:r>
             <w:r>
-              <w:t xml:space="preserve">or if there is a great increase on the </w:t>
-            </w:r>
-            <w:r>
-              <w:lastRenderedPageBreak/>
-              <w:t>number of clients, they too must increase the number of their employees.</w:t>
+              <w:t>or if there is a great increase on the number of clients, they too must increase the number of their employees.</w:t>
             </w:r>
           </w:p>
         </w:tc>
@@ -10766,7 +11116,6 @@
                 <w:rFonts w:asciiTheme="minorHAnsi" w:hAnsiTheme="minorHAnsi" w:cstheme="minorHAnsi"/>
                 <w:bCs w:val="0"/>
               </w:rPr>
-              <w:lastRenderedPageBreak/>
               <w:t>Unskilled or Untrained Personnel</w:t>
             </w:r>
           </w:p>
@@ -10838,6 +11187,98 @@
           <w:szCs w:val="24"/>
         </w:rPr>
       </w:pPr>
+    </w:p>
+    <w:p>
+      <w:pPr>
+        <w:pStyle w:val="NoSpacing"/>
+        <w:jc w:val="both"/>
+        <w:rPr>
+          <w:sz w:val="24"/>
+          <w:szCs w:val="24"/>
+        </w:rPr>
+      </w:pPr>
+    </w:p>
+    <w:p>
+      <w:pPr>
+        <w:pStyle w:val="NoSpacing"/>
+        <w:jc w:val="both"/>
+        <w:rPr>
+          <w:sz w:val="24"/>
+          <w:szCs w:val="24"/>
+        </w:rPr>
+      </w:pPr>
+    </w:p>
+    <w:p>
+      <w:pPr>
+        <w:pStyle w:val="NoSpacing"/>
+        <w:jc w:val="both"/>
+        <w:rPr>
+          <w:sz w:val="24"/>
+          <w:szCs w:val="24"/>
+        </w:rPr>
+      </w:pPr>
+    </w:p>
+    <w:p>
+      <w:pPr>
+        <w:pStyle w:val="NoSpacing"/>
+        <w:jc w:val="both"/>
+        <w:rPr>
+          <w:sz w:val="24"/>
+          <w:szCs w:val="24"/>
+        </w:rPr>
+      </w:pPr>
+    </w:p>
+    <w:p>
+      <w:pPr>
+        <w:pStyle w:val="NoSpacing"/>
+        <w:jc w:val="both"/>
+        <w:rPr>
+          <w:sz w:val="24"/>
+          <w:szCs w:val="24"/>
+        </w:rPr>
+      </w:pPr>
+    </w:p>
+    <w:p>
+      <w:pPr>
+        <w:pStyle w:val="NoSpacing"/>
+        <w:jc w:val="both"/>
+        <w:rPr>
+          <w:sz w:val="24"/>
+          <w:szCs w:val="24"/>
+        </w:rPr>
+      </w:pPr>
+    </w:p>
+    <w:p>
+      <w:pPr>
+        <w:pStyle w:val="NoSpacing"/>
+        <w:jc w:val="both"/>
+        <w:rPr>
+          <w:sz w:val="24"/>
+          <w:szCs w:val="24"/>
+        </w:rPr>
+      </w:pPr>
+    </w:p>
+    <w:p>
+      <w:pPr>
+        <w:pStyle w:val="NoSpacing"/>
+        <w:jc w:val="both"/>
+        <w:rPr>
+          <w:sz w:val="24"/>
+          <w:szCs w:val="24"/>
+        </w:rPr>
+      </w:pPr>
+    </w:p>
+    <w:p>
+      <w:pPr>
+        <w:pStyle w:val="NoSpacing"/>
+        <w:jc w:val="both"/>
+        <w:rPr>
+          <w:sz w:val="24"/>
+          <w:szCs w:val="24"/>
+        </w:rPr>
+      </w:pPr>
+      <w:bookmarkStart w:id="4" w:name="_GoBack"/>
+      <w:bookmarkEnd w:id="4"/>
     </w:p>
     <w:p>
       <w:pPr>
@@ -10864,6 +11305,7 @@
           <w:sz w:val="30"/>
           <w:szCs w:val="30"/>
         </w:rPr>
+        <w:lastRenderedPageBreak/>
         <w:t>Approvals</w:t>
       </w:r>
     </w:p>
@@ -10907,15 +11349,29 @@
         </w:rPr>
         <w:t xml:space="preserve">JMGTCC </w:t>
       </w:r>
-      <w:fldSimple w:instr=" DOCPROPERTY  Title  \* MERGEFORMAT ">
-        <w:r>
-          <w:rPr>
-            <w:sz w:val="24"/>
-            <w:szCs w:val="24"/>
-          </w:rPr>
-          <w:t>Test Plan</w:t>
-        </w:r>
-      </w:fldSimple>
+      <w:r>
+        <w:fldChar w:fldCharType="begin"/>
+      </w:r>
+      <w:r>
+        <w:instrText xml:space="preserve"> DOCPROPERTY  Title  \* MERGEFORMAT </w:instrText>
+      </w:r>
+      <w:r>
+        <w:fldChar w:fldCharType="separate"/>
+      </w:r>
+      <w:r>
+        <w:rPr>
+          <w:sz w:val="24"/>
+          <w:szCs w:val="24"/>
+        </w:rPr>
+        <w:t>Test Plan</w:t>
+      </w:r>
+      <w:r>
+        <w:rPr>
+          <w:sz w:val="24"/>
+          <w:szCs w:val="24"/>
+        </w:rPr>
+        <w:fldChar w:fldCharType="end"/>
+      </w:r>
       <w:r>
         <w:rPr>
           <w:rFonts w:cstheme="minorHAnsi"/>
@@ -12222,21 +12678,21 @@
         <v:path o:extrusionok="f" gradientshapeok="t" o:connecttype="rect"/>
         <o:lock v:ext="edit" aspectratio="t"/>
       </v:shapetype>
-      <v:shape id="_x0000_i1041" type="#_x0000_t75" style="width:24pt;height:24pt" o:bullet="t">
+      <v:shape id="_x0000_i1032" type="#_x0000_t75" style="width:24pt;height:24pt" o:bullet="t">
         <v:imagedata r:id="rId1" o:title="plane-icon"/>
       </v:shape>
     </w:pict>
   </w:numPicBullet>
   <w:numPicBullet w:numPicBulletId="1">
     <w:pict>
-      <v:shape id="_x0000_i1042" type="#_x0000_t75" style="width:9pt;height:9pt" o:bullet="t">
+      <v:shape id="_x0000_i1033" type="#_x0000_t75" style="width:9pt;height:9pt" o:bullet="t">
         <v:imagedata r:id="rId2" o:title="BD14793_"/>
       </v:shape>
     </w:pict>
   </w:numPicBullet>
   <w:numPicBullet w:numPicBulletId="2">
     <w:pict>
-      <v:shape id="_x0000_i1043" type="#_x0000_t75" style="width:9pt;height:9pt" o:bullet="t">
+      <v:shape id="_x0000_i1034" type="#_x0000_t75" style="width:9pt;height:9pt" o:bullet="t">
         <v:imagedata r:id="rId3" o:title="BD14793_"/>
       </v:shape>
     </w:pict>

</xml_diff>